<commit_message>
node 2-4 11-19 02:49
</commit_message>
<xml_diff>
--- a/node笔记.docx
+++ b/node笔记.docx
@@ -44,8 +44,8 @@
       <w:r>
         <w:drawing>
           <wp:inline distT="0" distB="0" distL="114300" distR="114300">
-            <wp:extent cx="4702175" cy="2337435"/>
-            <wp:effectExtent l="0" t="0" r="3175" b="5715"/>
+            <wp:extent cx="4487545" cy="2230755"/>
+            <wp:effectExtent l="0" t="0" r="8255" b="17145"/>
             <wp:docPr id="1" name="图片 1"/>
             <wp:cNvGraphicFramePr>
               <a:graphicFrameLocks xmlns:a="http://schemas.openxmlformats.org/drawingml/2006/main" noChangeAspect="1"/>
@@ -68,7 +68,7 @@
                   <pic:spPr>
                     <a:xfrm>
                       <a:off x="0" y="0"/>
-                      <a:ext cx="4702175" cy="2337435"/>
+                      <a:ext cx="4487545" cy="2230755"/>
                     </a:xfrm>
                     <a:prstGeom prst="rect">
                       <a:avLst/>
@@ -86,12 +86,6 @@
       </w:r>
     </w:p>
     <w:p>
-      <w:pPr>
-        <w:rPr>
-          <w:rFonts w:hint="eastAsia"/>
-          <w:lang w:val="en-US" w:eastAsia="zh-CN"/>
-        </w:rPr>
-      </w:pPr>
       <w:r>
         <w:rPr>
           <w:rFonts w:hint="eastAsia"/>
@@ -104,10 +98,8 @@
           <w:rFonts w:hint="eastAsia"/>
           <w:lang w:val="en-US" w:eastAsia="zh-CN"/>
         </w:rPr>
-        <w:t>path</w:t>
-      </w:r>
-    </w:p>
-    <w:p>
+        <w:t>path =&gt;</w:t>
+      </w:r>
       <w:r>
         <w:drawing>
           <wp:inline distT="0" distB="0" distL="114300" distR="114300">
@@ -356,8 +348,6 @@
           <w:rFonts w:hint="eastAsia"/>
           <w:b/>
           <w:bCs/>
-          <w:sz w:val="28"/>
-          <w:szCs w:val="28"/>
           <w:lang w:val="en-US" w:eastAsia="zh-CN"/>
         </w:rPr>
       </w:pPr>
@@ -372,16 +362,6 @@
         </w:rPr>
         <w:t>启动cmd，对应文件路径的三种方式：</w:t>
       </w:r>
-    </w:p>
-    <w:p>
-      <w:pPr>
-        <w:rPr>
-          <w:rFonts w:hint="eastAsia"/>
-          <w:b/>
-          <w:bCs/>
-          <w:lang w:val="en-US" w:eastAsia="zh-CN"/>
-        </w:rPr>
-      </w:pPr>
     </w:p>
     <w:p>
       <w:r>
@@ -508,6 +488,7 @@
     <w:p>
       <w:pPr>
         <w:numPr>
+          <w:ilvl w:val="0"/>
           <w:numId w:val="0"/>
         </w:numPr>
         <w:jc w:val="left"/>
@@ -559,6 +540,7 @@
     <w:p>
       <w:pPr>
         <w:numPr>
+          <w:ilvl w:val="0"/>
           <w:numId w:val="0"/>
         </w:numPr>
         <w:jc w:val="left"/>
@@ -591,19 +573,21 @@
       <w:pPr>
         <w:widowControl w:val="0"/>
         <w:numPr>
-          <w:numId w:val="0"/>
-        </w:numPr>
-        <w:jc w:val="left"/>
-        <w:rPr>
-          <w:rFonts w:hint="eastAsia"/>
-          <w:lang w:val="en-US" w:eastAsia="zh-CN"/>
-        </w:rPr>
-      </w:pPr>
-    </w:p>
-    <w:p>
-      <w:pPr>
-        <w:widowControl w:val="0"/>
-        <w:numPr>
+          <w:ilvl w:val="0"/>
+          <w:numId w:val="0"/>
+        </w:numPr>
+        <w:jc w:val="left"/>
+        <w:rPr>
+          <w:rFonts w:hint="eastAsia"/>
+          <w:lang w:val="en-US" w:eastAsia="zh-CN"/>
+        </w:rPr>
+      </w:pPr>
+    </w:p>
+    <w:p>
+      <w:pPr>
+        <w:widowControl w:val="0"/>
+        <w:numPr>
+          <w:ilvl w:val="0"/>
           <w:numId w:val="0"/>
         </w:numPr>
         <w:jc w:val="left"/>
@@ -632,6 +616,7 @@
       <w:pPr>
         <w:widowControl w:val="0"/>
         <w:numPr>
+          <w:ilvl w:val="0"/>
           <w:numId w:val="0"/>
         </w:numPr>
         <w:jc w:val="left"/>
@@ -660,23 +645,25 @@
       <w:pPr>
         <w:widowControl w:val="0"/>
         <w:numPr>
-          <w:numId w:val="0"/>
-        </w:numPr>
-        <w:jc w:val="left"/>
-        <w:rPr>
-          <w:rFonts w:hint="eastAsia"/>
-          <w:b w:val="0"/>
-          <w:bCs w:val="0"/>
-          <w:sz w:val="21"/>
-          <w:szCs w:val="21"/>
-          <w:lang w:val="en-US" w:eastAsia="zh-CN"/>
-        </w:rPr>
-      </w:pPr>
-    </w:p>
-    <w:p>
-      <w:pPr>
-        <w:widowControl w:val="0"/>
-        <w:numPr>
+          <w:ilvl w:val="0"/>
+          <w:numId w:val="0"/>
+        </w:numPr>
+        <w:jc w:val="left"/>
+        <w:rPr>
+          <w:rFonts w:hint="eastAsia"/>
+          <w:b w:val="0"/>
+          <w:bCs w:val="0"/>
+          <w:sz w:val="21"/>
+          <w:szCs w:val="21"/>
+          <w:lang w:val="en-US" w:eastAsia="zh-CN"/>
+        </w:rPr>
+      </w:pPr>
+    </w:p>
+    <w:p>
+      <w:pPr>
+        <w:widowControl w:val="0"/>
+        <w:numPr>
+          <w:ilvl w:val="0"/>
           <w:numId w:val="0"/>
         </w:numPr>
         <w:jc w:val="left"/>
@@ -737,23 +724,23 @@
       <w:pPr>
         <w:widowControl w:val="0"/>
         <w:numPr>
-          <w:numId w:val="0"/>
-        </w:numPr>
-        <w:jc w:val="left"/>
-        <w:rPr>
-          <w:rFonts w:hint="eastAsia"/>
-          <w:b w:val="0"/>
-          <w:bCs w:val="0"/>
-          <w:lang w:val="en-US" w:eastAsia="zh-CN"/>
-        </w:rPr>
-      </w:pPr>
-      <w:bookmarkStart w:id="0" w:name="_GoBack"/>
-      <w:bookmarkEnd w:id="0"/>
-    </w:p>
-    <w:p>
-      <w:pPr>
-        <w:widowControl w:val="0"/>
-        <w:numPr>
+          <w:ilvl w:val="0"/>
+          <w:numId w:val="0"/>
+        </w:numPr>
+        <w:jc w:val="left"/>
+        <w:rPr>
+          <w:rFonts w:hint="eastAsia"/>
+          <w:b w:val="0"/>
+          <w:bCs w:val="0"/>
+          <w:lang w:val="en-US" w:eastAsia="zh-CN"/>
+        </w:rPr>
+      </w:pPr>
+    </w:p>
+    <w:p>
+      <w:pPr>
+        <w:widowControl w:val="0"/>
+        <w:numPr>
+          <w:ilvl w:val="0"/>
           <w:numId w:val="0"/>
         </w:numPr>
         <w:jc w:val="left"/>
@@ -766,7 +753,15 @@
           <w:lang w:val="en-US" w:eastAsia="zh-CN"/>
         </w:rPr>
       </w:pPr>
-      <w:r>
+    </w:p>
+    <w:p>
+      <w:pPr>
+        <w:widowControl w:val="0"/>
+        <w:numPr>
+          <w:ilvl w:val="0"/>
+          <w:numId w:val="0"/>
+        </w:numPr>
+        <w:jc w:val="left"/>
         <w:rPr>
           <w:rFonts w:hint="eastAsia"/>
           <w:b/>
@@ -775,6 +770,16 @@
           <w:szCs w:val="28"/>
           <w:lang w:val="en-US" w:eastAsia="zh-CN"/>
         </w:rPr>
+      </w:pPr>
+      <w:r>
+        <w:rPr>
+          <w:rFonts w:hint="eastAsia"/>
+          <w:b/>
+          <w:bCs/>
+          <w:sz w:val="28"/>
+          <w:szCs w:val="28"/>
+          <w:lang w:val="en-US" w:eastAsia="zh-CN"/>
+        </w:rPr>
         <w:t>在webstrom中配置ES6的运行环境：</w:t>
       </w:r>
     </w:p>
@@ -782,6 +787,7 @@
       <w:pPr>
         <w:widowControl w:val="0"/>
         <w:numPr>
+          <w:ilvl w:val="0"/>
           <w:numId w:val="0"/>
         </w:numPr>
         <w:jc w:val="left"/>
@@ -810,23 +816,7 @@
       <w:pPr>
         <w:widowControl w:val="0"/>
         <w:numPr>
-          <w:numId w:val="0"/>
-        </w:numPr>
-        <w:jc w:val="left"/>
-        <w:rPr>
-          <w:rFonts w:hint="eastAsia"/>
-          <w:b w:val="0"/>
-          <w:bCs w:val="0"/>
-          <w:sz w:val="21"/>
-          <w:szCs w:val="21"/>
-          <w:lang w:val="en-US" w:eastAsia="zh-CN"/>
-        </w:rPr>
-      </w:pPr>
-    </w:p>
-    <w:p>
-      <w:pPr>
-        <w:widowControl w:val="0"/>
-        <w:numPr>
+          <w:ilvl w:val="0"/>
           <w:numId w:val="0"/>
         </w:numPr>
         <w:jc w:val="left"/>
@@ -922,15 +912,7 @@
       <w:pPr>
         <w:widowControl w:val="0"/>
         <w:numPr>
-          <w:numId w:val="0"/>
-        </w:numPr>
-        <w:jc w:val="left"/>
-      </w:pPr>
-    </w:p>
-    <w:p>
-      <w:pPr>
-        <w:widowControl w:val="0"/>
-        <w:numPr>
+          <w:ilvl w:val="0"/>
           <w:numId w:val="0"/>
         </w:numPr>
         <w:pBdr>
@@ -943,19 +925,21 @@
       <w:pPr>
         <w:widowControl w:val="0"/>
         <w:numPr>
-          <w:numId w:val="0"/>
-        </w:numPr>
-        <w:jc w:val="left"/>
-        <w:rPr>
-          <w:rFonts w:hint="eastAsia"/>
-          <w:lang w:val="en-US" w:eastAsia="zh-CN"/>
-        </w:rPr>
-      </w:pPr>
-    </w:p>
-    <w:p>
-      <w:pPr>
-        <w:widowControl w:val="0"/>
-        <w:numPr>
+          <w:ilvl w:val="0"/>
+          <w:numId w:val="0"/>
+        </w:numPr>
+        <w:jc w:val="left"/>
+        <w:rPr>
+          <w:rFonts w:hint="eastAsia"/>
+          <w:lang w:val="en-US" w:eastAsia="zh-CN"/>
+        </w:rPr>
+      </w:pPr>
+    </w:p>
+    <w:p>
+      <w:pPr>
+        <w:widowControl w:val="0"/>
+        <w:numPr>
+          <w:ilvl w:val="0"/>
           <w:numId w:val="0"/>
         </w:numPr>
         <w:jc w:val="left"/>
@@ -984,6 +968,7 @@
       <w:pPr>
         <w:widowControl w:val="0"/>
         <w:numPr>
+          <w:ilvl w:val="0"/>
           <w:numId w:val="0"/>
         </w:numPr>
         <w:jc w:val="left"/>
@@ -1012,6 +997,7 @@
       <w:pPr>
         <w:widowControl w:val="0"/>
         <w:numPr>
+          <w:ilvl w:val="0"/>
           <w:numId w:val="0"/>
         </w:numPr>
         <w:jc w:val="left"/>
@@ -1040,6 +1026,7 @@
       <w:pPr>
         <w:widowControl w:val="0"/>
         <w:numPr>
+          <w:ilvl w:val="0"/>
           <w:numId w:val="0"/>
         </w:numPr>
         <w:jc w:val="left"/>
@@ -1068,6 +1055,7 @@
       <w:pPr>
         <w:widowControl w:val="0"/>
         <w:numPr>
+          <w:ilvl w:val="0"/>
           <w:numId w:val="0"/>
         </w:numPr>
         <w:jc w:val="left"/>
@@ -1096,6 +1084,7 @@
       <w:pPr>
         <w:widowControl w:val="0"/>
         <w:numPr>
+          <w:ilvl w:val="0"/>
           <w:numId w:val="0"/>
         </w:numPr>
         <w:jc w:val="left"/>
@@ -1124,23 +1113,25 @@
       <w:pPr>
         <w:widowControl w:val="0"/>
         <w:numPr>
-          <w:numId w:val="0"/>
-        </w:numPr>
-        <w:jc w:val="left"/>
-        <w:rPr>
-          <w:rFonts w:hint="eastAsia"/>
-          <w:b w:val="0"/>
-          <w:bCs w:val="0"/>
-          <w:sz w:val="21"/>
-          <w:szCs w:val="21"/>
-          <w:lang w:val="en-US" w:eastAsia="zh-CN"/>
-        </w:rPr>
-      </w:pPr>
-    </w:p>
-    <w:p>
-      <w:pPr>
-        <w:widowControl w:val="0"/>
-        <w:numPr>
+          <w:ilvl w:val="0"/>
+          <w:numId w:val="0"/>
+        </w:numPr>
+        <w:jc w:val="left"/>
+        <w:rPr>
+          <w:rFonts w:hint="eastAsia"/>
+          <w:b w:val="0"/>
+          <w:bCs w:val="0"/>
+          <w:sz w:val="21"/>
+          <w:szCs w:val="21"/>
+          <w:lang w:val="en-US" w:eastAsia="zh-CN"/>
+        </w:rPr>
+      </w:pPr>
+    </w:p>
+    <w:p>
+      <w:pPr>
+        <w:widowControl w:val="0"/>
+        <w:numPr>
+          <w:ilvl w:val="0"/>
           <w:numId w:val="0"/>
         </w:numPr>
         <w:ind w:firstLine="210" w:firstLineChars="100"/>
@@ -1170,6 +1161,7 @@
       <w:pPr>
         <w:widowControl w:val="0"/>
         <w:numPr>
+          <w:ilvl w:val="0"/>
           <w:numId w:val="0"/>
         </w:numPr>
         <w:ind w:firstLine="210" w:firstLineChars="100"/>
@@ -1199,6 +1191,7 @@
       <w:pPr>
         <w:widowControl w:val="0"/>
         <w:numPr>
+          <w:ilvl w:val="0"/>
           <w:numId w:val="0"/>
         </w:numPr>
         <w:ind w:firstLine="210" w:firstLineChars="100"/>
@@ -1252,6 +1245,7 @@
       <w:pPr>
         <w:widowControl w:val="0"/>
         <w:numPr>
+          <w:ilvl w:val="0"/>
           <w:numId w:val="0"/>
         </w:numPr>
         <w:ind w:firstLine="210" w:firstLineChars="100"/>
@@ -1301,6 +1295,7 @@
       <w:pPr>
         <w:widowControl w:val="0"/>
         <w:numPr>
+          <w:ilvl w:val="0"/>
           <w:numId w:val="0"/>
         </w:numPr>
         <w:ind w:firstLine="210" w:firstLineChars="100"/>
@@ -1354,6 +1349,7 @@
       <w:pPr>
         <w:widowControl w:val="0"/>
         <w:numPr>
+          <w:ilvl w:val="0"/>
           <w:numId w:val="0"/>
         </w:numPr>
         <w:ind w:firstLine="210" w:firstLineChars="100"/>
@@ -1375,6 +1371,7 @@
       <w:pPr>
         <w:widowControl w:val="0"/>
         <w:numPr>
+          <w:ilvl w:val="0"/>
           <w:numId w:val="0"/>
         </w:numPr>
         <w:ind w:firstLine="210" w:firstLineChars="100"/>
@@ -1404,6 +1401,7 @@
       <w:pPr>
         <w:widowControl w:val="0"/>
         <w:numPr>
+          <w:ilvl w:val="0"/>
           <w:numId w:val="0"/>
         </w:numPr>
         <w:ind w:firstLine="210" w:firstLineChars="100"/>
@@ -1433,6 +1431,7 @@
       <w:pPr>
         <w:widowControl w:val="0"/>
         <w:numPr>
+          <w:ilvl w:val="0"/>
           <w:numId w:val="0"/>
         </w:numPr>
         <w:ind w:firstLine="210" w:firstLineChars="100"/>
@@ -1462,6 +1461,7 @@
       <w:pPr>
         <w:widowControl w:val="0"/>
         <w:numPr>
+          <w:ilvl w:val="0"/>
           <w:numId w:val="0"/>
         </w:numPr>
         <w:ind w:firstLine="210" w:firstLineChars="100"/>
@@ -1491,6 +1491,7 @@
       <w:pPr>
         <w:widowControl w:val="0"/>
         <w:numPr>
+          <w:ilvl w:val="0"/>
           <w:numId w:val="0"/>
         </w:numPr>
         <w:ind w:firstLine="210" w:firstLineChars="100"/>
@@ -1552,6 +1553,7 @@
       <w:pPr>
         <w:widowControl w:val="0"/>
         <w:numPr>
+          <w:ilvl w:val="0"/>
           <w:numId w:val="0"/>
         </w:numPr>
         <w:jc w:val="left"/>
@@ -1580,6 +1582,7 @@
       <w:pPr>
         <w:widowControl w:val="0"/>
         <w:numPr>
+          <w:ilvl w:val="0"/>
           <w:numId w:val="0"/>
         </w:numPr>
         <w:jc w:val="left"/>
@@ -1608,6 +1611,7 @@
       <w:pPr>
         <w:widowControl w:val="0"/>
         <w:numPr>
+          <w:ilvl w:val="0"/>
           <w:numId w:val="0"/>
         </w:numPr>
         <w:jc w:val="left"/>
@@ -1700,6 +1704,7 @@
       <w:pPr>
         <w:widowControl w:val="0"/>
         <w:numPr>
+          <w:ilvl w:val="0"/>
           <w:numId w:val="0"/>
         </w:numPr>
         <w:jc w:val="left"/>
@@ -1760,6 +1765,7 @@
       <w:pPr>
         <w:widowControl w:val="0"/>
         <w:numPr>
+          <w:ilvl w:val="0"/>
           <w:numId w:val="0"/>
         </w:numPr>
         <w:jc w:val="left"/>
@@ -1820,6 +1826,7 @@
       <w:pPr>
         <w:widowControl w:val="0"/>
         <w:numPr>
+          <w:ilvl w:val="0"/>
           <w:numId w:val="0"/>
         </w:numPr>
         <w:ind w:firstLine="210" w:firstLineChars="100"/>
@@ -1838,6 +1845,7 @@
       <w:pPr>
         <w:widowControl w:val="0"/>
         <w:numPr>
+          <w:ilvl w:val="0"/>
           <w:numId w:val="0"/>
         </w:numPr>
         <w:jc w:val="left"/>
@@ -1866,6 +1874,7 @@
       <w:pPr>
         <w:widowControl w:val="0"/>
         <w:numPr>
+          <w:ilvl w:val="0"/>
           <w:numId w:val="0"/>
         </w:numPr>
         <w:jc w:val="left"/>
@@ -1926,6 +1935,7 @@
       <w:pPr>
         <w:widowControl w:val="0"/>
         <w:numPr>
+          <w:ilvl w:val="0"/>
           <w:numId w:val="0"/>
         </w:numPr>
         <w:jc w:val="left"/>
@@ -1949,6 +1959,1118 @@
         </w:rPr>
         <w:t>如果要放上线了，只需要把NODE_ENV原来的值dev，随便改个值，就走另一个url地址了</w:t>
       </w:r>
+    </w:p>
+    <w:p>
+      <w:pPr>
+        <w:widowControl w:val="0"/>
+        <w:numPr>
+          <w:ilvl w:val="0"/>
+          <w:numId w:val="0"/>
+        </w:numPr>
+        <w:jc w:val="left"/>
+        <w:rPr>
+          <w:rFonts w:hint="eastAsia"/>
+          <w:b w:val="0"/>
+          <w:bCs w:val="0"/>
+          <w:sz w:val="21"/>
+          <w:szCs w:val="21"/>
+          <w:lang w:val="en-US" w:eastAsia="zh-CN"/>
+        </w:rPr>
+      </w:pPr>
+    </w:p>
+    <w:p>
+      <w:pPr>
+        <w:widowControl w:val="0"/>
+        <w:numPr>
+          <w:ilvl w:val="0"/>
+          <w:numId w:val="0"/>
+        </w:numPr>
+        <w:jc w:val="left"/>
+        <w:rPr>
+          <w:rFonts w:hint="eastAsia"/>
+          <w:b w:val="0"/>
+          <w:bCs w:val="0"/>
+          <w:sz w:val="21"/>
+          <w:szCs w:val="21"/>
+          <w:lang w:val="en-US" w:eastAsia="zh-CN"/>
+        </w:rPr>
+      </w:pPr>
+    </w:p>
+    <w:p>
+      <w:pPr>
+        <w:widowControl w:val="0"/>
+        <w:numPr>
+          <w:ilvl w:val="0"/>
+          <w:numId w:val="0"/>
+        </w:numPr>
+        <w:jc w:val="left"/>
+        <w:rPr>
+          <w:rFonts w:hint="eastAsia"/>
+          <w:b w:val="0"/>
+          <w:bCs w:val="0"/>
+          <w:sz w:val="21"/>
+          <w:szCs w:val="21"/>
+          <w:lang w:val="en-US" w:eastAsia="zh-CN"/>
+        </w:rPr>
+      </w:pPr>
+      <w:r>
+        <w:rPr>
+          <w:rFonts w:hint="eastAsia"/>
+          <w:b w:val="0"/>
+          <w:bCs w:val="0"/>
+          <w:sz w:val="21"/>
+          <w:szCs w:val="21"/>
+          <w:lang w:val="en-US" w:eastAsia="zh-CN"/>
+        </w:rPr>
+        <w:t>异步的，在当前队列的底部</w:t>
+      </w:r>
+    </w:p>
+    <w:p>
+      <w:pPr>
+        <w:widowControl w:val="0"/>
+        <w:numPr>
+          <w:ilvl w:val="0"/>
+          <w:numId w:val="0"/>
+        </w:numPr>
+        <w:jc w:val="left"/>
+        <w:rPr>
+          <w:rFonts w:hint="eastAsia"/>
+          <w:b w:val="0"/>
+          <w:bCs w:val="0"/>
+          <w:sz w:val="21"/>
+          <w:szCs w:val="21"/>
+          <w:lang w:val="en-US" w:eastAsia="zh-CN"/>
+        </w:rPr>
+      </w:pPr>
+      <w:r>
+        <w:rPr>
+          <w:rFonts w:hint="eastAsia"/>
+          <w:b w:val="0"/>
+          <w:bCs w:val="0"/>
+          <w:sz w:val="21"/>
+          <w:szCs w:val="21"/>
+          <w:lang w:val="en-US" w:eastAsia="zh-CN"/>
+        </w:rPr>
+        <w:t>process.nextTick();</w:t>
+      </w:r>
+    </w:p>
+    <w:p>
+      <w:pPr>
+        <w:widowControl w:val="0"/>
+        <w:numPr>
+          <w:ilvl w:val="0"/>
+          <w:numId w:val="0"/>
+        </w:numPr>
+        <w:jc w:val="left"/>
+      </w:pPr>
+      <w:r>
+        <w:drawing>
+          <wp:inline distT="0" distB="0" distL="114300" distR="114300">
+            <wp:extent cx="4974590" cy="1035685"/>
+            <wp:effectExtent l="0" t="0" r="16510" b="12065"/>
+            <wp:docPr id="3" name="图片 1"/>
+            <wp:cNvGraphicFramePr>
+              <a:graphicFrameLocks xmlns:a="http://schemas.openxmlformats.org/drawingml/2006/main" noChangeAspect="1"/>
+            </wp:cNvGraphicFramePr>
+            <a:graphic xmlns:a="http://schemas.openxmlformats.org/drawingml/2006/main">
+              <a:graphicData uri="http://schemas.openxmlformats.org/drawingml/2006/picture">
+                <pic:pic xmlns:pic="http://schemas.openxmlformats.org/drawingml/2006/picture">
+                  <pic:nvPicPr>
+                    <pic:cNvPr id="3" name="图片 1"/>
+                    <pic:cNvPicPr>
+                      <a:picLocks noChangeAspect="1"/>
+                    </pic:cNvPicPr>
+                  </pic:nvPicPr>
+                  <pic:blipFill>
+                    <a:blip r:embed="rId21"/>
+                    <a:stretch>
+                      <a:fillRect/>
+                    </a:stretch>
+                  </pic:blipFill>
+                  <pic:spPr>
+                    <a:xfrm>
+                      <a:off x="0" y="0"/>
+                      <a:ext cx="4974590" cy="1035685"/>
+                    </a:xfrm>
+                    <a:prstGeom prst="rect">
+                      <a:avLst/>
+                    </a:prstGeom>
+                    <a:noFill/>
+                    <a:ln w="9525">
+                      <a:noFill/>
+                    </a:ln>
+                  </pic:spPr>
+                </pic:pic>
+              </a:graphicData>
+            </a:graphic>
+          </wp:inline>
+        </w:drawing>
+      </w:r>
+    </w:p>
+    <w:p>
+      <w:pPr>
+        <w:widowControl w:val="0"/>
+        <w:numPr>
+          <w:ilvl w:val="0"/>
+          <w:numId w:val="0"/>
+        </w:numPr>
+        <w:jc w:val="left"/>
+        <w:rPr>
+          <w:rFonts w:hint="eastAsia"/>
+          <w:lang w:val="en-US" w:eastAsia="zh-CN"/>
+        </w:rPr>
+      </w:pPr>
+      <w:r>
+        <w:rPr>
+          <w:rFonts w:hint="eastAsia"/>
+          <w:lang w:val="en-US" w:eastAsia="zh-CN"/>
+        </w:rPr>
+        <w:t>Process.nextTick()  setImmediate()  setTimeout() 这三个都是异步：</w:t>
+      </w:r>
+    </w:p>
+    <w:p>
+      <w:pPr>
+        <w:widowControl w:val="0"/>
+        <w:numPr>
+          <w:ilvl w:val="0"/>
+          <w:numId w:val="0"/>
+        </w:numPr>
+        <w:jc w:val="left"/>
+        <w:rPr>
+          <w:rFonts w:hint="eastAsia"/>
+          <w:lang w:val="en-US" w:eastAsia="zh-CN"/>
+        </w:rPr>
+      </w:pPr>
+      <w:r>
+        <w:rPr>
+          <w:rFonts w:hint="eastAsia"/>
+          <w:lang w:val="en-US" w:eastAsia="zh-CN"/>
+        </w:rPr>
+        <w:t>相对着急的用process.nextTick</w:t>
+      </w:r>
+    </w:p>
+    <w:p>
+      <w:pPr>
+        <w:widowControl w:val="0"/>
+        <w:numPr>
+          <w:ilvl w:val="0"/>
+          <w:numId w:val="0"/>
+        </w:numPr>
+        <w:jc w:val="left"/>
+        <w:rPr>
+          <w:rFonts w:hint="eastAsia"/>
+          <w:lang w:val="en-US" w:eastAsia="zh-CN"/>
+        </w:rPr>
+      </w:pPr>
+      <w:r>
+        <w:rPr>
+          <w:rFonts w:hint="eastAsia"/>
+          <w:lang w:val="en-US" w:eastAsia="zh-CN"/>
+        </w:rPr>
+        <w:t>不设置时间的用 setImmediate</w:t>
+      </w:r>
+    </w:p>
+    <w:p>
+      <w:pPr>
+        <w:widowControl w:val="0"/>
+        <w:numPr>
+          <w:ilvl w:val="0"/>
+          <w:numId w:val="0"/>
+        </w:numPr>
+        <w:jc w:val="left"/>
+        <w:rPr>
+          <w:rFonts w:hint="eastAsia"/>
+          <w:lang w:val="en-US" w:eastAsia="zh-CN"/>
+        </w:rPr>
+      </w:pPr>
+      <w:r>
+        <w:rPr>
+          <w:rFonts w:hint="eastAsia"/>
+          <w:lang w:val="en-US" w:eastAsia="zh-CN"/>
+        </w:rPr>
+        <w:t>确定时间的用 setTimeout</w:t>
+      </w:r>
+    </w:p>
+    <w:p>
+      <w:pPr>
+        <w:widowControl w:val="0"/>
+        <w:numPr>
+          <w:ilvl w:val="0"/>
+          <w:numId w:val="0"/>
+        </w:numPr>
+        <w:jc w:val="left"/>
+        <w:rPr>
+          <w:rFonts w:hint="eastAsia"/>
+          <w:lang w:val="en-US" w:eastAsia="zh-CN"/>
+        </w:rPr>
+      </w:pPr>
+      <w:r>
+        <w:drawing>
+          <wp:inline distT="0" distB="0" distL="114300" distR="114300">
+            <wp:extent cx="5076825" cy="984250"/>
+            <wp:effectExtent l="0" t="0" r="9525" b="6350"/>
+            <wp:docPr id="19" name="图片 2"/>
+            <wp:cNvGraphicFramePr>
+              <a:graphicFrameLocks xmlns:a="http://schemas.openxmlformats.org/drawingml/2006/main" noChangeAspect="1"/>
+            </wp:cNvGraphicFramePr>
+            <a:graphic xmlns:a="http://schemas.openxmlformats.org/drawingml/2006/main">
+              <a:graphicData uri="http://schemas.openxmlformats.org/drawingml/2006/picture">
+                <pic:pic xmlns:pic="http://schemas.openxmlformats.org/drawingml/2006/picture">
+                  <pic:nvPicPr>
+                    <pic:cNvPr id="19" name="图片 2"/>
+                    <pic:cNvPicPr>
+                      <a:picLocks noChangeAspect="1"/>
+                    </pic:cNvPicPr>
+                  </pic:nvPicPr>
+                  <pic:blipFill>
+                    <a:blip r:embed="rId22"/>
+                    <a:stretch>
+                      <a:fillRect/>
+                    </a:stretch>
+                  </pic:blipFill>
+                  <pic:spPr>
+                    <a:xfrm>
+                      <a:off x="0" y="0"/>
+                      <a:ext cx="5076825" cy="984250"/>
+                    </a:xfrm>
+                    <a:prstGeom prst="rect">
+                      <a:avLst/>
+                    </a:prstGeom>
+                    <a:noFill/>
+                    <a:ln w="9525">
+                      <a:noFill/>
+                    </a:ln>
+                  </pic:spPr>
+                </pic:pic>
+              </a:graphicData>
+            </a:graphic>
+          </wp:inline>
+        </w:drawing>
+      </w:r>
+    </w:p>
+    <w:p>
+      <w:pPr>
+        <w:widowControl w:val="0"/>
+        <w:numPr>
+          <w:ilvl w:val="0"/>
+          <w:numId w:val="0"/>
+        </w:numPr>
+        <w:jc w:val="left"/>
+        <w:rPr>
+          <w:rFonts w:hint="eastAsia"/>
+          <w:lang w:val="en-US" w:eastAsia="zh-CN"/>
+        </w:rPr>
+      </w:pPr>
+      <w:r>
+        <w:rPr>
+          <w:rFonts w:hint="eastAsia"/>
+          <w:lang w:val="en-US" w:eastAsia="zh-CN"/>
+        </w:rPr>
+        <w:t>This问题：</w:t>
+      </w:r>
+    </w:p>
+    <w:p>
+      <w:pPr>
+        <w:widowControl w:val="0"/>
+        <w:numPr>
+          <w:ilvl w:val="0"/>
+          <w:numId w:val="0"/>
+        </w:numPr>
+        <w:jc w:val="left"/>
+        <w:rPr>
+          <w:rFonts w:hint="eastAsia"/>
+          <w:lang w:val="en-US" w:eastAsia="zh-CN"/>
+        </w:rPr>
+      </w:pPr>
+      <w:r>
+        <w:drawing>
+          <wp:inline distT="0" distB="0" distL="114300" distR="114300">
+            <wp:extent cx="2929255" cy="1369695"/>
+            <wp:effectExtent l="0" t="0" r="4445" b="1905"/>
+            <wp:docPr id="20" name="图片 3"/>
+            <wp:cNvGraphicFramePr>
+              <a:graphicFrameLocks xmlns:a="http://schemas.openxmlformats.org/drawingml/2006/main" noChangeAspect="1"/>
+            </wp:cNvGraphicFramePr>
+            <a:graphic xmlns:a="http://schemas.openxmlformats.org/drawingml/2006/main">
+              <a:graphicData uri="http://schemas.openxmlformats.org/drawingml/2006/picture">
+                <pic:pic xmlns:pic="http://schemas.openxmlformats.org/drawingml/2006/picture">
+                  <pic:nvPicPr>
+                    <pic:cNvPr id="20" name="图片 3"/>
+                    <pic:cNvPicPr>
+                      <a:picLocks noChangeAspect="1"/>
+                    </pic:cNvPicPr>
+                  </pic:nvPicPr>
+                  <pic:blipFill>
+                    <a:blip r:embed="rId23"/>
+                    <a:stretch>
+                      <a:fillRect/>
+                    </a:stretch>
+                  </pic:blipFill>
+                  <pic:spPr>
+                    <a:xfrm>
+                      <a:off x="0" y="0"/>
+                      <a:ext cx="2929255" cy="1369695"/>
+                    </a:xfrm>
+                    <a:prstGeom prst="rect">
+                      <a:avLst/>
+                    </a:prstGeom>
+                    <a:noFill/>
+                    <a:ln w="9525">
+                      <a:noFill/>
+                    </a:ln>
+                  </pic:spPr>
+                </pic:pic>
+              </a:graphicData>
+            </a:graphic>
+          </wp:inline>
+        </w:drawing>
+      </w:r>
+    </w:p>
+    <w:p>
+      <w:pPr>
+        <w:widowControl w:val="0"/>
+        <w:numPr>
+          <w:ilvl w:val="0"/>
+          <w:numId w:val="0"/>
+        </w:numPr>
+        <w:jc w:val="left"/>
+        <w:rPr>
+          <w:rFonts w:hint="eastAsia"/>
+          <w:lang w:val="en-US" w:eastAsia="zh-CN"/>
+        </w:rPr>
+      </w:pPr>
+      <w:r>
+        <w:rPr>
+          <w:rFonts w:hint="eastAsia"/>
+          <w:lang w:eastAsia="zh-CN"/>
+        </w:rPr>
+        <w:t>换成箭头函数：箭头函数中没有</w:t>
+      </w:r>
+      <w:r>
+        <w:rPr>
+          <w:rFonts w:hint="eastAsia"/>
+          <w:lang w:val="en-US" w:eastAsia="zh-CN"/>
+        </w:rPr>
+        <w:t>this指向，也没有arguments</w:t>
+      </w:r>
+    </w:p>
+    <w:p>
+      <w:pPr>
+        <w:widowControl w:val="0"/>
+        <w:numPr>
+          <w:ilvl w:val="0"/>
+          <w:numId w:val="0"/>
+        </w:numPr>
+        <w:jc w:val="left"/>
+        <w:rPr>
+          <w:rFonts w:hint="eastAsia"/>
+          <w:lang w:val="en-US" w:eastAsia="zh-CN"/>
+        </w:rPr>
+      </w:pPr>
+      <w:r>
+        <w:drawing>
+          <wp:inline distT="0" distB="0" distL="114300" distR="114300">
+            <wp:extent cx="4964430" cy="1162050"/>
+            <wp:effectExtent l="0" t="0" r="7620" b="0"/>
+            <wp:docPr id="21" name="图片 4"/>
+            <wp:cNvGraphicFramePr>
+              <a:graphicFrameLocks xmlns:a="http://schemas.openxmlformats.org/drawingml/2006/main" noChangeAspect="1"/>
+            </wp:cNvGraphicFramePr>
+            <a:graphic xmlns:a="http://schemas.openxmlformats.org/drawingml/2006/main">
+              <a:graphicData uri="http://schemas.openxmlformats.org/drawingml/2006/picture">
+                <pic:pic xmlns:pic="http://schemas.openxmlformats.org/drawingml/2006/picture">
+                  <pic:nvPicPr>
+                    <pic:cNvPr id="21" name="图片 4"/>
+                    <pic:cNvPicPr>
+                      <a:picLocks noChangeAspect="1"/>
+                    </pic:cNvPicPr>
+                  </pic:nvPicPr>
+                  <pic:blipFill>
+                    <a:blip r:embed="rId24"/>
+                    <a:stretch>
+                      <a:fillRect/>
+                    </a:stretch>
+                  </pic:blipFill>
+                  <pic:spPr>
+                    <a:xfrm>
+                      <a:off x="0" y="0"/>
+                      <a:ext cx="4964430" cy="1162050"/>
+                    </a:xfrm>
+                    <a:prstGeom prst="rect">
+                      <a:avLst/>
+                    </a:prstGeom>
+                    <a:noFill/>
+                    <a:ln w="9525">
+                      <a:noFill/>
+                    </a:ln>
+                  </pic:spPr>
+                </pic:pic>
+              </a:graphicData>
+            </a:graphic>
+          </wp:inline>
+        </w:drawing>
+      </w:r>
+    </w:p>
+    <w:p>
+      <w:pPr>
+        <w:widowControl w:val="0"/>
+        <w:numPr>
+          <w:ilvl w:val="0"/>
+          <w:numId w:val="0"/>
+        </w:numPr>
+        <w:jc w:val="left"/>
+      </w:pPr>
+      <w:r>
+        <w:rPr>
+          <w:rFonts w:hint="eastAsia"/>
+          <w:lang w:val="en-US" w:eastAsia="zh-CN"/>
+        </w:rPr>
+        <w:t>如果把arguments打印出来：</w:t>
+      </w:r>
+      <w:r>
+        <w:drawing>
+          <wp:inline distT="0" distB="0" distL="114300" distR="114300">
+            <wp:extent cx="4260850" cy="1244600"/>
+            <wp:effectExtent l="0" t="0" r="6350" b="12700"/>
+            <wp:docPr id="22" name="图片 5"/>
+            <wp:cNvGraphicFramePr>
+              <a:graphicFrameLocks xmlns:a="http://schemas.openxmlformats.org/drawingml/2006/main" noChangeAspect="1"/>
+            </wp:cNvGraphicFramePr>
+            <a:graphic xmlns:a="http://schemas.openxmlformats.org/drawingml/2006/main">
+              <a:graphicData uri="http://schemas.openxmlformats.org/drawingml/2006/picture">
+                <pic:pic xmlns:pic="http://schemas.openxmlformats.org/drawingml/2006/picture">
+                  <pic:nvPicPr>
+                    <pic:cNvPr id="22" name="图片 5"/>
+                    <pic:cNvPicPr>
+                      <a:picLocks noChangeAspect="1"/>
+                    </pic:cNvPicPr>
+                  </pic:nvPicPr>
+                  <pic:blipFill>
+                    <a:blip r:embed="rId25"/>
+                    <a:stretch>
+                      <a:fillRect/>
+                    </a:stretch>
+                  </pic:blipFill>
+                  <pic:spPr>
+                    <a:xfrm>
+                      <a:off x="0" y="0"/>
+                      <a:ext cx="4260850" cy="1244600"/>
+                    </a:xfrm>
+                    <a:prstGeom prst="snip1Rect">
+                      <a:avLst/>
+                    </a:prstGeom>
+                    <a:noFill/>
+                    <a:ln w="9525">
+                      <a:noFill/>
+                    </a:ln>
+                  </pic:spPr>
+                </pic:pic>
+              </a:graphicData>
+            </a:graphic>
+          </wp:inline>
+        </w:drawing>
+      </w:r>
+    </w:p>
+    <w:p>
+      <w:pPr>
+        <w:widowControl w:val="0"/>
+        <w:numPr>
+          <w:ilvl w:val="0"/>
+          <w:numId w:val="0"/>
+        </w:numPr>
+        <w:jc w:val="left"/>
+        <w:rPr>
+          <w:rFonts w:hint="eastAsia" w:eastAsiaTheme="minorEastAsia"/>
+          <w:lang w:val="en-US" w:eastAsia="zh-CN"/>
+        </w:rPr>
+      </w:pPr>
+      <w:r>
+        <w:rPr>
+          <w:rFonts w:hint="eastAsia"/>
+          <w:lang w:eastAsia="zh-CN"/>
+        </w:rPr>
+        <w:t>发现有五个</w:t>
+      </w:r>
+      <w:r>
+        <w:rPr>
+          <w:rFonts w:hint="eastAsia"/>
+          <w:lang w:val="en-US" w:eastAsia="zh-CN"/>
+        </w:rPr>
+        <w:t>(0,1,2,3,4)</w:t>
+      </w:r>
+      <w:r>
+        <w:rPr>
+          <w:rFonts w:hint="eastAsia"/>
+          <w:lang w:eastAsia="zh-CN"/>
+        </w:rPr>
+        <w:t>参数，但是这五个参数并不是</w:t>
+      </w:r>
+      <w:r>
+        <w:rPr>
+          <w:rFonts w:hint="eastAsia"/>
+          <w:lang w:val="en-US" w:eastAsia="zh-CN"/>
+        </w:rPr>
+        <w:t>setTimeout的，因为这个JS在node下运行本身就是一个闭包，是其父级(自执行函数/闭包)的。</w:t>
+      </w:r>
+    </w:p>
+    <w:p>
+      <w:pPr>
+        <w:widowControl w:val="0"/>
+        <w:numPr>
+          <w:ilvl w:val="0"/>
+          <w:numId w:val="0"/>
+        </w:numPr>
+        <w:jc w:val="left"/>
+        <w:rPr>
+          <w:rFonts w:hint="eastAsia" w:eastAsiaTheme="minorEastAsia"/>
+          <w:lang w:eastAsia="zh-CN"/>
+        </w:rPr>
+      </w:pPr>
+    </w:p>
+    <w:p>
+      <w:pPr>
+        <w:widowControl w:val="0"/>
+        <w:numPr>
+          <w:ilvl w:val="0"/>
+          <w:numId w:val="0"/>
+        </w:numPr>
+        <w:jc w:val="left"/>
+        <w:rPr>
+          <w:rFonts w:hint="eastAsia" w:eastAsiaTheme="minorEastAsia"/>
+          <w:lang w:eastAsia="zh-CN"/>
+        </w:rPr>
+      </w:pPr>
+    </w:p>
+    <w:p>
+      <w:pPr>
+        <w:widowControl w:val="0"/>
+        <w:numPr>
+          <w:ilvl w:val="0"/>
+          <w:numId w:val="0"/>
+        </w:numPr>
+        <w:jc w:val="left"/>
+        <w:rPr>
+          <w:rFonts w:hint="eastAsia"/>
+          <w:lang w:eastAsia="zh-CN"/>
+        </w:rPr>
+      </w:pPr>
+      <w:r>
+        <w:rPr>
+          <w:rFonts w:hint="eastAsia"/>
+          <w:lang w:eastAsia="zh-CN"/>
+        </w:rPr>
+        <w:t>那么给箭头函数如何传参呢？</w:t>
+      </w:r>
+    </w:p>
+    <w:p>
+      <w:pPr>
+        <w:widowControl w:val="0"/>
+        <w:numPr>
+          <w:ilvl w:val="0"/>
+          <w:numId w:val="0"/>
+        </w:numPr>
+        <w:jc w:val="left"/>
+        <w:rPr>
+          <w:rFonts w:hint="eastAsia"/>
+          <w:lang w:eastAsia="zh-CN"/>
+        </w:rPr>
+      </w:pPr>
+      <w:r>
+        <w:drawing>
+          <wp:inline distT="0" distB="0" distL="114300" distR="114300">
+            <wp:extent cx="5269865" cy="565150"/>
+            <wp:effectExtent l="0" t="0" r="6985" b="6350"/>
+            <wp:docPr id="23" name="图片 6"/>
+            <wp:cNvGraphicFramePr>
+              <a:graphicFrameLocks xmlns:a="http://schemas.openxmlformats.org/drawingml/2006/main" noChangeAspect="1"/>
+            </wp:cNvGraphicFramePr>
+            <a:graphic xmlns:a="http://schemas.openxmlformats.org/drawingml/2006/main">
+              <a:graphicData uri="http://schemas.openxmlformats.org/drawingml/2006/picture">
+                <pic:pic xmlns:pic="http://schemas.openxmlformats.org/drawingml/2006/picture">
+                  <pic:nvPicPr>
+                    <pic:cNvPr id="23" name="图片 6"/>
+                    <pic:cNvPicPr>
+                      <a:picLocks noChangeAspect="1"/>
+                    </pic:cNvPicPr>
+                  </pic:nvPicPr>
+                  <pic:blipFill>
+                    <a:blip r:embed="rId26"/>
+                    <a:stretch>
+                      <a:fillRect/>
+                    </a:stretch>
+                  </pic:blipFill>
+                  <pic:spPr>
+                    <a:xfrm>
+                      <a:off x="0" y="0"/>
+                      <a:ext cx="5269865" cy="565150"/>
+                    </a:xfrm>
+                    <a:prstGeom prst="rect">
+                      <a:avLst/>
+                    </a:prstGeom>
+                    <a:noFill/>
+                    <a:ln w="9525">
+                      <a:noFill/>
+                    </a:ln>
+                  </pic:spPr>
+                </pic:pic>
+              </a:graphicData>
+            </a:graphic>
+          </wp:inline>
+        </w:drawing>
+      </w:r>
+    </w:p>
+    <w:p>
+      <w:pPr>
+        <w:widowControl w:val="0"/>
+        <w:numPr>
+          <w:ilvl w:val="0"/>
+          <w:numId w:val="0"/>
+        </w:numPr>
+        <w:jc w:val="left"/>
+      </w:pPr>
+    </w:p>
+    <w:p>
+      <w:pPr>
+        <w:widowControl w:val="0"/>
+        <w:numPr>
+          <w:ilvl w:val="0"/>
+          <w:numId w:val="0"/>
+        </w:numPr>
+        <w:jc w:val="left"/>
+        <w:rPr>
+          <w:rFonts w:hint="eastAsia"/>
+          <w:lang w:val="en-US" w:eastAsia="zh-CN"/>
+        </w:rPr>
+      </w:pPr>
+      <w:r>
+        <w:rPr>
+          <w:rFonts w:hint="eastAsia"/>
+          <w:lang w:eastAsia="zh-CN"/>
+        </w:rPr>
+        <w:t>并且此时再输出</w:t>
+      </w:r>
+      <w:r>
+        <w:rPr>
+          <w:rFonts w:hint="eastAsia"/>
+          <w:lang w:val="en-US" w:eastAsia="zh-CN"/>
+        </w:rPr>
+        <w:t>arguments.length,但这个五个还是其父级的</w:t>
+      </w:r>
+    </w:p>
+    <w:p>
+      <w:pPr>
+        <w:widowControl w:val="0"/>
+        <w:numPr>
+          <w:ilvl w:val="0"/>
+          <w:numId w:val="0"/>
+        </w:numPr>
+        <w:jc w:val="left"/>
+        <w:rPr>
+          <w:rFonts w:hint="eastAsia"/>
+          <w:lang w:val="en-US" w:eastAsia="zh-CN"/>
+        </w:rPr>
+      </w:pPr>
+      <w:r>
+        <w:drawing>
+          <wp:inline distT="0" distB="0" distL="114300" distR="114300">
+            <wp:extent cx="5273040" cy="468630"/>
+            <wp:effectExtent l="0" t="0" r="3810" b="7620"/>
+            <wp:docPr id="24" name="图片 7"/>
+            <wp:cNvGraphicFramePr>
+              <a:graphicFrameLocks xmlns:a="http://schemas.openxmlformats.org/drawingml/2006/main" noChangeAspect="1"/>
+            </wp:cNvGraphicFramePr>
+            <a:graphic xmlns:a="http://schemas.openxmlformats.org/drawingml/2006/main">
+              <a:graphicData uri="http://schemas.openxmlformats.org/drawingml/2006/picture">
+                <pic:pic xmlns:pic="http://schemas.openxmlformats.org/drawingml/2006/picture">
+                  <pic:nvPicPr>
+                    <pic:cNvPr id="24" name="图片 7"/>
+                    <pic:cNvPicPr>
+                      <a:picLocks noChangeAspect="1"/>
+                    </pic:cNvPicPr>
+                  </pic:nvPicPr>
+                  <pic:blipFill>
+                    <a:blip r:embed="rId27"/>
+                    <a:stretch>
+                      <a:fillRect/>
+                    </a:stretch>
+                  </pic:blipFill>
+                  <pic:spPr>
+                    <a:xfrm>
+                      <a:off x="0" y="0"/>
+                      <a:ext cx="5273040" cy="468630"/>
+                    </a:xfrm>
+                    <a:prstGeom prst="rect">
+                      <a:avLst/>
+                    </a:prstGeom>
+                    <a:noFill/>
+                    <a:ln w="9525">
+                      <a:noFill/>
+                    </a:ln>
+                  </pic:spPr>
+                </pic:pic>
+              </a:graphicData>
+            </a:graphic>
+          </wp:inline>
+        </w:drawing>
+      </w:r>
+    </w:p>
+    <w:p>
+      <w:pPr>
+        <w:widowControl w:val="0"/>
+        <w:numPr>
+          <w:ilvl w:val="0"/>
+          <w:numId w:val="0"/>
+        </w:numPr>
+        <w:jc w:val="left"/>
+      </w:pPr>
+    </w:p>
+    <w:p>
+      <w:pPr>
+        <w:widowControl w:val="0"/>
+        <w:numPr>
+          <w:ilvl w:val="0"/>
+          <w:numId w:val="0"/>
+        </w:numPr>
+        <w:jc w:val="left"/>
+        <w:rPr>
+          <w:rFonts w:hint="eastAsia"/>
+          <w:lang w:val="en-US" w:eastAsia="zh-CN"/>
+        </w:rPr>
+      </w:pPr>
+      <w:r>
+        <w:rPr>
+          <w:rFonts w:hint="eastAsia"/>
+          <w:lang w:eastAsia="zh-CN"/>
+        </w:rPr>
+        <w:t>我们要用到</w:t>
+      </w:r>
+      <w:r>
+        <w:rPr>
+          <w:rFonts w:hint="eastAsia"/>
+          <w:lang w:val="en-US" w:eastAsia="zh-CN"/>
+        </w:rPr>
+        <w:t>ES6的语法：</w:t>
+      </w:r>
+      <w:r>
+        <w:rPr>
+          <w:rFonts w:hint="eastAsia"/>
+          <w:color w:val="FF0000"/>
+          <w:lang w:val="en-US" w:eastAsia="zh-CN"/>
+        </w:rPr>
+        <w:t>剩余运算符</w:t>
+      </w:r>
+      <w:r>
+        <w:rPr>
+          <w:rFonts w:hint="eastAsia"/>
+          <w:lang w:val="en-US" w:eastAsia="zh-CN"/>
+        </w:rPr>
+        <w:t>：把剩余的内容放到一个数组中，此时就得到了箭头函数中传递的参数和个数。</w:t>
+      </w:r>
+    </w:p>
+    <w:p>
+      <w:pPr>
+        <w:widowControl w:val="0"/>
+        <w:numPr>
+          <w:ilvl w:val="0"/>
+          <w:numId w:val="0"/>
+        </w:numPr>
+        <w:jc w:val="left"/>
+        <w:rPr>
+          <w:rFonts w:hint="eastAsia"/>
+          <w:lang w:val="en-US" w:eastAsia="zh-CN"/>
+        </w:rPr>
+      </w:pPr>
+      <w:r>
+        <w:rPr>
+          <w:rFonts w:hint="eastAsia"/>
+          <w:lang w:val="en-US" w:eastAsia="zh-CN"/>
+        </w:rPr>
+        <w:t>运算符写在形参中=&gt;叫做剩余运算符</w:t>
+      </w:r>
+    </w:p>
+    <w:p>
+      <w:pPr>
+        <w:widowControl w:val="0"/>
+        <w:numPr>
+          <w:ilvl w:val="0"/>
+          <w:numId w:val="0"/>
+        </w:numPr>
+        <w:jc w:val="left"/>
+      </w:pPr>
+      <w:r>
+        <w:drawing>
+          <wp:inline distT="0" distB="0" distL="114300" distR="114300">
+            <wp:extent cx="5266690" cy="608965"/>
+            <wp:effectExtent l="0" t="0" r="10160" b="635"/>
+            <wp:docPr id="26" name="图片 9"/>
+            <wp:cNvGraphicFramePr>
+              <a:graphicFrameLocks xmlns:a="http://schemas.openxmlformats.org/drawingml/2006/main" noChangeAspect="1"/>
+            </wp:cNvGraphicFramePr>
+            <a:graphic xmlns:a="http://schemas.openxmlformats.org/drawingml/2006/main">
+              <a:graphicData uri="http://schemas.openxmlformats.org/drawingml/2006/picture">
+                <pic:pic xmlns:pic="http://schemas.openxmlformats.org/drawingml/2006/picture">
+                  <pic:nvPicPr>
+                    <pic:cNvPr id="26" name="图片 9"/>
+                    <pic:cNvPicPr>
+                      <a:picLocks noChangeAspect="1"/>
+                    </pic:cNvPicPr>
+                  </pic:nvPicPr>
+                  <pic:blipFill>
+                    <a:blip r:embed="rId28"/>
+                    <a:stretch>
+                      <a:fillRect/>
+                    </a:stretch>
+                  </pic:blipFill>
+                  <pic:spPr>
+                    <a:xfrm>
+                      <a:off x="0" y="0"/>
+                      <a:ext cx="5266690" cy="608965"/>
+                    </a:xfrm>
+                    <a:prstGeom prst="rect">
+                      <a:avLst/>
+                    </a:prstGeom>
+                    <a:noFill/>
+                    <a:ln w="9525">
+                      <a:noFill/>
+                    </a:ln>
+                  </pic:spPr>
+                </pic:pic>
+              </a:graphicData>
+            </a:graphic>
+          </wp:inline>
+        </w:drawing>
+      </w:r>
+    </w:p>
+    <w:p>
+      <w:pPr>
+        <w:widowControl w:val="0"/>
+        <w:numPr>
+          <w:ilvl w:val="0"/>
+          <w:numId w:val="0"/>
+        </w:numPr>
+        <w:jc w:val="left"/>
+        <w:rPr>
+          <w:rFonts w:hint="eastAsia"/>
+          <w:lang w:val="en-US" w:eastAsia="zh-CN"/>
+        </w:rPr>
+      </w:pPr>
+      <w:r>
+        <w:rPr>
+          <w:rFonts w:hint="eastAsia"/>
+          <w:lang w:eastAsia="zh-CN"/>
+        </w:rPr>
+        <w:t>扩展运算符</w:t>
+      </w:r>
+      <w:r>
+        <w:rPr>
+          <w:rFonts w:hint="eastAsia"/>
+          <w:lang w:val="en-US" w:eastAsia="zh-CN"/>
+        </w:rPr>
+        <w:t xml:space="preserve"> 展开运算符，用法：把两个数组合并，放入一个数组，在一个大数组中有两个小数组，给两个数组前面加上...，就是要把这个数组展开放入</w:t>
+      </w:r>
+      <w:bookmarkStart w:id="0" w:name="_GoBack"/>
+      <w:bookmarkEnd w:id="0"/>
+    </w:p>
+    <w:p>
+      <w:pPr>
+        <w:widowControl w:val="0"/>
+        <w:numPr>
+          <w:ilvl w:val="0"/>
+          <w:numId w:val="0"/>
+        </w:numPr>
+        <w:jc w:val="left"/>
+        <w:rPr>
+          <w:rFonts w:hint="eastAsia"/>
+          <w:lang w:val="en-US" w:eastAsia="zh-CN"/>
+        </w:rPr>
+      </w:pPr>
+      <w:r>
+        <w:drawing>
+          <wp:inline distT="0" distB="0" distL="114300" distR="114300">
+            <wp:extent cx="5272405" cy="485775"/>
+            <wp:effectExtent l="0" t="0" r="4445" b="9525"/>
+            <wp:docPr id="27" name="图片 10"/>
+            <wp:cNvGraphicFramePr>
+              <a:graphicFrameLocks xmlns:a="http://schemas.openxmlformats.org/drawingml/2006/main" noChangeAspect="1"/>
+            </wp:cNvGraphicFramePr>
+            <a:graphic xmlns:a="http://schemas.openxmlformats.org/drawingml/2006/main">
+              <a:graphicData uri="http://schemas.openxmlformats.org/drawingml/2006/picture">
+                <pic:pic xmlns:pic="http://schemas.openxmlformats.org/drawingml/2006/picture">
+                  <pic:nvPicPr>
+                    <pic:cNvPr id="27" name="图片 10"/>
+                    <pic:cNvPicPr>
+                      <a:picLocks noChangeAspect="1"/>
+                    </pic:cNvPicPr>
+                  </pic:nvPicPr>
+                  <pic:blipFill>
+                    <a:blip r:embed="rId29"/>
+                    <a:stretch>
+                      <a:fillRect/>
+                    </a:stretch>
+                  </pic:blipFill>
+                  <pic:spPr>
+                    <a:xfrm>
+                      <a:off x="0" y="0"/>
+                      <a:ext cx="5272405" cy="485775"/>
+                    </a:xfrm>
+                    <a:prstGeom prst="rect">
+                      <a:avLst/>
+                    </a:prstGeom>
+                    <a:noFill/>
+                    <a:ln w="9525">
+                      <a:noFill/>
+                    </a:ln>
+                  </pic:spPr>
+                </pic:pic>
+              </a:graphicData>
+            </a:graphic>
+          </wp:inline>
+        </w:drawing>
+      </w:r>
+    </w:p>
+    <w:p>
+      <w:pPr>
+        <w:widowControl w:val="0"/>
+        <w:numPr>
+          <w:ilvl w:val="0"/>
+          <w:numId w:val="0"/>
+        </w:numPr>
+        <w:jc w:val="left"/>
+      </w:pPr>
+    </w:p>
+    <w:p>
+      <w:pPr>
+        <w:widowControl w:val="0"/>
+        <w:numPr>
+          <w:ilvl w:val="0"/>
+          <w:numId w:val="0"/>
+        </w:numPr>
+        <w:jc w:val="left"/>
+      </w:pPr>
+    </w:p>
+    <w:p>
+      <w:pPr>
+        <w:widowControl w:val="0"/>
+        <w:numPr>
+          <w:ilvl w:val="0"/>
+          <w:numId w:val="0"/>
+        </w:numPr>
+        <w:jc w:val="left"/>
+      </w:pPr>
+    </w:p>
+    <w:p>
+      <w:pPr>
+        <w:widowControl w:val="0"/>
+        <w:numPr>
+          <w:ilvl w:val="0"/>
+          <w:numId w:val="0"/>
+        </w:numPr>
+        <w:jc w:val="left"/>
+      </w:pPr>
+    </w:p>
+    <w:p>
+      <w:pPr>
+        <w:widowControl w:val="0"/>
+        <w:numPr>
+          <w:ilvl w:val="0"/>
+          <w:numId w:val="0"/>
+        </w:numPr>
+        <w:jc w:val="left"/>
+      </w:pPr>
+    </w:p>
+    <w:p>
+      <w:pPr>
+        <w:widowControl w:val="0"/>
+        <w:numPr>
+          <w:ilvl w:val="0"/>
+          <w:numId w:val="0"/>
+        </w:numPr>
+        <w:jc w:val="left"/>
+      </w:pPr>
+    </w:p>
+    <w:p>
+      <w:pPr>
+        <w:widowControl w:val="0"/>
+        <w:numPr>
+          <w:ilvl w:val="0"/>
+          <w:numId w:val="0"/>
+        </w:numPr>
+        <w:jc w:val="left"/>
+      </w:pPr>
+    </w:p>
+    <w:p>
+      <w:pPr>
+        <w:widowControl w:val="0"/>
+        <w:numPr>
+          <w:ilvl w:val="0"/>
+          <w:numId w:val="0"/>
+        </w:numPr>
+        <w:jc w:val="left"/>
+      </w:pPr>
+    </w:p>
+    <w:p>
+      <w:pPr>
+        <w:widowControl w:val="0"/>
+        <w:numPr>
+          <w:ilvl w:val="0"/>
+          <w:numId w:val="0"/>
+        </w:numPr>
+        <w:jc w:val="left"/>
+      </w:pPr>
+    </w:p>
+    <w:p>
+      <w:pPr>
+        <w:widowControl w:val="0"/>
+        <w:numPr>
+          <w:ilvl w:val="0"/>
+          <w:numId w:val="0"/>
+        </w:numPr>
+        <w:jc w:val="left"/>
+      </w:pPr>
+    </w:p>
+    <w:p>
+      <w:pPr>
+        <w:widowControl w:val="0"/>
+        <w:numPr>
+          <w:ilvl w:val="0"/>
+          <w:numId w:val="0"/>
+        </w:numPr>
+        <w:jc w:val="left"/>
+      </w:pPr>
+    </w:p>
+    <w:p>
+      <w:pPr>
+        <w:widowControl w:val="0"/>
+        <w:numPr>
+          <w:ilvl w:val="0"/>
+          <w:numId w:val="0"/>
+        </w:numPr>
+        <w:jc w:val="left"/>
+      </w:pPr>
+    </w:p>
+    <w:p>
+      <w:pPr>
+        <w:widowControl w:val="0"/>
+        <w:numPr>
+          <w:ilvl w:val="0"/>
+          <w:numId w:val="0"/>
+        </w:numPr>
+        <w:jc w:val="left"/>
+      </w:pPr>
+    </w:p>
+    <w:p>
+      <w:pPr>
+        <w:widowControl w:val="0"/>
+        <w:numPr>
+          <w:ilvl w:val="0"/>
+          <w:numId w:val="0"/>
+        </w:numPr>
+        <w:jc w:val="left"/>
+        <w:rPr>
+          <w:rFonts w:hint="eastAsia"/>
+          <w:lang w:val="en-US" w:eastAsia="zh-CN"/>
+        </w:rPr>
+      </w:pPr>
     </w:p>
     <w:sectPr>
       <w:pgSz w:w="11906" w:h="16838"/>

</xml_diff>

<commit_message>
node 2-4 11-19 02:54
</commit_message>
<xml_diff>
--- a/node笔记.docx
+++ b/node笔记.docx
@@ -931,20 +931,6 @@
         <w:jc w:val="left"/>
         <w:rPr>
           <w:rFonts w:hint="eastAsia"/>
-          <w:lang w:val="en-US" w:eastAsia="zh-CN"/>
-        </w:rPr>
-      </w:pPr>
-    </w:p>
-    <w:p>
-      <w:pPr>
-        <w:widowControl w:val="0"/>
-        <w:numPr>
-          <w:ilvl w:val="0"/>
-          <w:numId w:val="0"/>
-        </w:numPr>
-        <w:jc w:val="left"/>
-        <w:rPr>
-          <w:rFonts w:hint="eastAsia"/>
           <w:b/>
           <w:bCs/>
           <w:sz w:val="28"/>
@@ -1390,11 +1376,23 @@
           <w:rFonts w:hint="eastAsia"/>
           <w:b w:val="0"/>
           <w:bCs w:val="0"/>
-          <w:sz w:val="21"/>
-          <w:szCs w:val="21"/>
-          <w:lang w:val="en-US" w:eastAsia="zh-CN"/>
-        </w:rPr>
-        <w:t>全局变量，在所有模块中均可使用，可以不声明直接使用。就是直接挂在在global上的属性。如：</w:t>
+          <w:color w:val="FF0000"/>
+          <w:sz w:val="21"/>
+          <w:szCs w:val="21"/>
+          <w:lang w:val="en-US" w:eastAsia="zh-CN"/>
+        </w:rPr>
+        <w:t>全局变量</w:t>
+      </w:r>
+      <w:r>
+        <w:rPr>
+          <w:rFonts w:hint="eastAsia"/>
+          <w:b w:val="0"/>
+          <w:bCs w:val="0"/>
+          <w:sz w:val="21"/>
+          <w:szCs w:val="21"/>
+          <w:lang w:val="en-US" w:eastAsia="zh-CN"/>
+        </w:rPr>
+        <w:t>，在所有模块中均可使用，可以不声明直接使用。就是直接挂在在global上的属性。如：</w:t>
       </w:r>
     </w:p>
     <w:p>
@@ -2013,16 +2011,34 @@
           <w:lang w:val="en-US" w:eastAsia="zh-CN"/>
         </w:rPr>
       </w:pPr>
-      <w:r>
-        <w:rPr>
-          <w:rFonts w:hint="eastAsia"/>
-          <w:b w:val="0"/>
-          <w:bCs w:val="0"/>
-          <w:sz w:val="21"/>
-          <w:szCs w:val="21"/>
-          <w:lang w:val="en-US" w:eastAsia="zh-CN"/>
-        </w:rPr>
-        <w:t>异步的，在当前队列的底部</w:t>
+    </w:p>
+    <w:p>
+      <w:pPr>
+        <w:widowControl w:val="0"/>
+        <w:numPr>
+          <w:ilvl w:val="0"/>
+          <w:numId w:val="0"/>
+        </w:numPr>
+        <w:jc w:val="left"/>
+        <w:rPr>
+          <w:rFonts w:hint="eastAsia"/>
+          <w:b w:val="0"/>
+          <w:bCs w:val="0"/>
+          <w:sz w:val="21"/>
+          <w:szCs w:val="21"/>
+          <w:lang w:val="en-US" w:eastAsia="zh-CN"/>
+        </w:rPr>
+      </w:pPr>
+      <w:r>
+        <w:rPr>
+          <w:rFonts w:hint="eastAsia"/>
+          <w:b w:val="0"/>
+          <w:bCs w:val="0"/>
+          <w:sz w:val="21"/>
+          <w:szCs w:val="21"/>
+          <w:lang w:val="en-US" w:eastAsia="zh-CN"/>
+        </w:rPr>
+        <w:t>一下说的都是异步的，在当前队列的底部</w:t>
       </w:r>
     </w:p>
     <w:p>
@@ -2667,7 +2683,7 @@
         <w:jc w:val="left"/>
         <w:rPr>
           <w:rFonts w:hint="eastAsia"/>
-          <w:lang w:val="en-US" w:eastAsia="zh-CN"/>
+          <w:lang w:eastAsia="zh-CN"/>
         </w:rPr>
       </w:pPr>
       <w:r>
@@ -2722,16 +2738,6 @@
           <w:numId w:val="0"/>
         </w:numPr>
         <w:jc w:val="left"/>
-      </w:pPr>
-    </w:p>
-    <w:p>
-      <w:pPr>
-        <w:widowControl w:val="0"/>
-        <w:numPr>
-          <w:ilvl w:val="0"/>
-          <w:numId w:val="0"/>
-        </w:numPr>
-        <w:jc w:val="left"/>
         <w:rPr>
           <w:rFonts w:hint="eastAsia"/>
           <w:lang w:val="en-US" w:eastAsia="zh-CN"/>
@@ -2866,10 +2872,8 @@
           <w:rFonts w:hint="eastAsia"/>
           <w:lang w:val="en-US" w:eastAsia="zh-CN"/>
         </w:rPr>
-        <w:t xml:space="preserve"> 展开运算符，用法：把两个数组合并，放入一个数组，在一个大数组中有两个小数组，给两个数组前面加上...，就是要把这个数组展开放入</w:t>
-      </w:r>
-      <w:bookmarkStart w:id="0" w:name="_GoBack"/>
-      <w:bookmarkEnd w:id="0"/>
+        <w:t xml:space="preserve"> 展开运算符，用法：把两个数组合并，放入一个数组，在一个大数组中有两个小数组，给两个数组前面加上...，就是要把这个数组展开放入大数组中</w:t>
+      </w:r>
     </w:p>
     <w:p>
       <w:pPr>
@@ -2946,117 +2950,856 @@
           <w:numId w:val="0"/>
         </w:numPr>
         <w:jc w:val="left"/>
-      </w:pPr>
-    </w:p>
-    <w:p>
-      <w:pPr>
-        <w:widowControl w:val="0"/>
-        <w:numPr>
-          <w:ilvl w:val="0"/>
-          <w:numId w:val="0"/>
-        </w:numPr>
-        <w:jc w:val="left"/>
-      </w:pPr>
-    </w:p>
-    <w:p>
-      <w:pPr>
-        <w:widowControl w:val="0"/>
-        <w:numPr>
-          <w:ilvl w:val="0"/>
-          <w:numId w:val="0"/>
-        </w:numPr>
-        <w:jc w:val="left"/>
-      </w:pPr>
-    </w:p>
-    <w:p>
-      <w:pPr>
-        <w:widowControl w:val="0"/>
-        <w:numPr>
-          <w:ilvl w:val="0"/>
-          <w:numId w:val="0"/>
-        </w:numPr>
-        <w:jc w:val="left"/>
-      </w:pPr>
-    </w:p>
-    <w:p>
-      <w:pPr>
-        <w:widowControl w:val="0"/>
-        <w:numPr>
-          <w:ilvl w:val="0"/>
-          <w:numId w:val="0"/>
-        </w:numPr>
-        <w:jc w:val="left"/>
-      </w:pPr>
-    </w:p>
-    <w:p>
-      <w:pPr>
-        <w:widowControl w:val="0"/>
-        <w:numPr>
-          <w:ilvl w:val="0"/>
-          <w:numId w:val="0"/>
-        </w:numPr>
-        <w:jc w:val="left"/>
-      </w:pPr>
-    </w:p>
-    <w:p>
-      <w:pPr>
-        <w:widowControl w:val="0"/>
-        <w:numPr>
-          <w:ilvl w:val="0"/>
-          <w:numId w:val="0"/>
-        </w:numPr>
-        <w:jc w:val="left"/>
-      </w:pPr>
-    </w:p>
-    <w:p>
-      <w:pPr>
-        <w:widowControl w:val="0"/>
-        <w:numPr>
-          <w:ilvl w:val="0"/>
-          <w:numId w:val="0"/>
-        </w:numPr>
-        <w:jc w:val="left"/>
-      </w:pPr>
-    </w:p>
-    <w:p>
-      <w:pPr>
-        <w:widowControl w:val="0"/>
-        <w:numPr>
-          <w:ilvl w:val="0"/>
-          <w:numId w:val="0"/>
-        </w:numPr>
-        <w:jc w:val="left"/>
-      </w:pPr>
-    </w:p>
-    <w:p>
-      <w:pPr>
-        <w:widowControl w:val="0"/>
-        <w:numPr>
-          <w:ilvl w:val="0"/>
-          <w:numId w:val="0"/>
-        </w:numPr>
-        <w:jc w:val="left"/>
-      </w:pPr>
-    </w:p>
-    <w:p>
-      <w:pPr>
-        <w:widowControl w:val="0"/>
-        <w:numPr>
-          <w:ilvl w:val="0"/>
-          <w:numId w:val="0"/>
-        </w:numPr>
-        <w:jc w:val="left"/>
-      </w:pPr>
-    </w:p>
-    <w:p>
-      <w:pPr>
-        <w:widowControl w:val="0"/>
-        <w:numPr>
-          <w:ilvl w:val="0"/>
-          <w:numId w:val="0"/>
-        </w:numPr>
-        <w:jc w:val="left"/>
-      </w:pPr>
+        <w:rPr>
+          <w:rFonts w:hint="eastAsia"/>
+          <w:lang w:val="en-US" w:eastAsia="zh-CN"/>
+        </w:rPr>
+      </w:pPr>
+      <w:r>
+        <w:rPr>
+          <w:rFonts w:hint="eastAsia"/>
+          <w:lang w:eastAsia="zh-CN"/>
+        </w:rPr>
+        <w:t>还可以给对象用，是需要</w:t>
+      </w:r>
+      <w:r>
+        <w:rPr>
+          <w:rFonts w:hint="eastAsia"/>
+          <w:lang w:val="en-US" w:eastAsia="zh-CN"/>
+        </w:rPr>
+        <w:t>node高版本支持，ES7语法：</w:t>
+      </w:r>
+    </w:p>
+    <w:p>
+      <w:pPr>
+        <w:widowControl w:val="0"/>
+        <w:numPr>
+          <w:ilvl w:val="0"/>
+          <w:numId w:val="0"/>
+        </w:numPr>
+        <w:jc w:val="left"/>
+        <w:rPr>
+          <w:rFonts w:hint="eastAsia"/>
+          <w:lang w:val="en-US" w:eastAsia="zh-CN"/>
+        </w:rPr>
+      </w:pPr>
+      <w:r>
+        <w:drawing>
+          <wp:inline distT="0" distB="0" distL="114300" distR="114300">
+            <wp:extent cx="4412615" cy="1261110"/>
+            <wp:effectExtent l="0" t="0" r="6985" b="15240"/>
+            <wp:docPr id="28" name="图片 11"/>
+            <wp:cNvGraphicFramePr>
+              <a:graphicFrameLocks xmlns:a="http://schemas.openxmlformats.org/drawingml/2006/main" noChangeAspect="1"/>
+            </wp:cNvGraphicFramePr>
+            <a:graphic xmlns:a="http://schemas.openxmlformats.org/drawingml/2006/main">
+              <a:graphicData uri="http://schemas.openxmlformats.org/drawingml/2006/picture">
+                <pic:pic xmlns:pic="http://schemas.openxmlformats.org/drawingml/2006/picture">
+                  <pic:nvPicPr>
+                    <pic:cNvPr id="28" name="图片 11"/>
+                    <pic:cNvPicPr>
+                      <a:picLocks noChangeAspect="1"/>
+                    </pic:cNvPicPr>
+                  </pic:nvPicPr>
+                  <pic:blipFill>
+                    <a:blip r:embed="rId30"/>
+                    <a:stretch>
+                      <a:fillRect/>
+                    </a:stretch>
+                  </pic:blipFill>
+                  <pic:spPr>
+                    <a:xfrm>
+                      <a:off x="0" y="0"/>
+                      <a:ext cx="4412615" cy="1261110"/>
+                    </a:xfrm>
+                    <a:prstGeom prst="rect">
+                      <a:avLst/>
+                    </a:prstGeom>
+                    <a:noFill/>
+                    <a:ln w="9525">
+                      <a:noFill/>
+                    </a:ln>
+                  </pic:spPr>
+                </pic:pic>
+              </a:graphicData>
+            </a:graphic>
+          </wp:inline>
+        </w:drawing>
+      </w:r>
+    </w:p>
+    <w:p>
+      <w:pPr>
+        <w:widowControl w:val="0"/>
+        <w:numPr>
+          <w:ilvl w:val="0"/>
+          <w:numId w:val="0"/>
+        </w:numPr>
+        <w:jc w:val="left"/>
+        <w:rPr>
+          <w:rFonts w:hint="eastAsia"/>
+          <w:lang w:eastAsia="zh-CN"/>
+        </w:rPr>
+      </w:pPr>
+    </w:p>
+    <w:p>
+      <w:pPr>
+        <w:widowControl w:val="0"/>
+        <w:numPr>
+          <w:ilvl w:val="0"/>
+          <w:numId w:val="0"/>
+        </w:numPr>
+        <w:jc w:val="left"/>
+        <w:rPr>
+          <w:rFonts w:hint="eastAsia"/>
+          <w:lang w:val="en-US" w:eastAsia="zh-CN"/>
+        </w:rPr>
+      </w:pPr>
+      <w:r>
+        <w:rPr>
+          <w:rFonts w:hint="eastAsia"/>
+          <w:lang w:val="en-US" w:eastAsia="zh-CN"/>
+        </w:rPr>
+        <w:t>------------------------------------------------------------------------------------------------------------------------------</w:t>
+      </w:r>
+    </w:p>
+    <w:p>
+      <w:pPr>
+        <w:widowControl w:val="0"/>
+        <w:numPr>
+          <w:ilvl w:val="0"/>
+          <w:numId w:val="0"/>
+        </w:numPr>
+        <w:jc w:val="left"/>
+        <w:rPr>
+          <w:rFonts w:hint="eastAsia"/>
+          <w:lang w:val="en-US" w:eastAsia="zh-CN"/>
+        </w:rPr>
+      </w:pPr>
+      <w:r>
+        <w:rPr>
+          <w:rFonts w:hint="eastAsia"/>
+          <w:lang w:eastAsia="zh-CN"/>
+        </w:rPr>
+        <w:t>刚才说了上面的</w:t>
+      </w:r>
+      <w:r>
+        <w:rPr>
+          <w:rFonts w:hint="eastAsia"/>
+          <w:lang w:val="en-US" w:eastAsia="zh-CN"/>
+        </w:rPr>
+        <w:t>arguments打印出来了，并且有五个参数</w:t>
+      </w:r>
+    </w:p>
+    <w:p>
+      <w:pPr>
+        <w:widowControl w:val="0"/>
+        <w:numPr>
+          <w:ilvl w:val="0"/>
+          <w:numId w:val="0"/>
+        </w:numPr>
+        <w:jc w:val="left"/>
+        <w:rPr>
+          <w:rFonts w:hint="eastAsia"/>
+          <w:lang w:val="en-US" w:eastAsia="zh-CN"/>
+        </w:rPr>
+      </w:pPr>
+      <w:r>
+        <w:rPr>
+          <w:rFonts w:hint="eastAsia"/>
+          <w:lang w:eastAsia="zh-CN"/>
+        </w:rPr>
+        <w:t>那么是如何验证是父级的</w:t>
+      </w:r>
+      <w:r>
+        <w:rPr>
+          <w:rFonts w:hint="eastAsia"/>
+          <w:lang w:val="en-US" w:eastAsia="zh-CN"/>
+        </w:rPr>
+        <w:t>arguments?  :直接在1.js中输出arguments,我们发现1.js中就只有打印arguments这一句话，一般arguments是要在函数体中，但确实是输出出来了，那就说明1.js是有一个自执行函数(闭包)的块级作用域的。</w:t>
+      </w:r>
+    </w:p>
+    <w:p>
+      <w:pPr>
+        <w:widowControl w:val="0"/>
+        <w:numPr>
+          <w:ilvl w:val="0"/>
+          <w:numId w:val="0"/>
+        </w:numPr>
+        <w:jc w:val="left"/>
+        <w:rPr>
+          <w:rFonts w:hint="eastAsia"/>
+          <w:lang w:val="en-US" w:eastAsia="zh-CN"/>
+        </w:rPr>
+      </w:pPr>
+      <w:r>
+        <w:drawing>
+          <wp:inline distT="0" distB="0" distL="114300" distR="114300">
+            <wp:extent cx="5269230" cy="958215"/>
+            <wp:effectExtent l="0" t="0" r="7620" b="13335"/>
+            <wp:docPr id="29" name="图片 12"/>
+            <wp:cNvGraphicFramePr>
+              <a:graphicFrameLocks xmlns:a="http://schemas.openxmlformats.org/drawingml/2006/main" noChangeAspect="1"/>
+            </wp:cNvGraphicFramePr>
+            <a:graphic xmlns:a="http://schemas.openxmlformats.org/drawingml/2006/main">
+              <a:graphicData uri="http://schemas.openxmlformats.org/drawingml/2006/picture">
+                <pic:pic xmlns:pic="http://schemas.openxmlformats.org/drawingml/2006/picture">
+                  <pic:nvPicPr>
+                    <pic:cNvPr id="29" name="图片 12"/>
+                    <pic:cNvPicPr>
+                      <a:picLocks noChangeAspect="1"/>
+                    </pic:cNvPicPr>
+                  </pic:nvPicPr>
+                  <pic:blipFill>
+                    <a:blip r:embed="rId31"/>
+                    <a:stretch>
+                      <a:fillRect/>
+                    </a:stretch>
+                  </pic:blipFill>
+                  <pic:spPr>
+                    <a:xfrm>
+                      <a:off x="0" y="0"/>
+                      <a:ext cx="5269230" cy="958215"/>
+                    </a:xfrm>
+                    <a:prstGeom prst="rect">
+                      <a:avLst/>
+                    </a:prstGeom>
+                    <a:noFill/>
+                    <a:ln w="9525">
+                      <a:noFill/>
+                    </a:ln>
+                  </pic:spPr>
+                </pic:pic>
+              </a:graphicData>
+            </a:graphic>
+          </wp:inline>
+        </w:drawing>
+      </w:r>
+    </w:p>
+    <w:p>
+      <w:pPr>
+        <w:widowControl w:val="0"/>
+        <w:numPr>
+          <w:ilvl w:val="0"/>
+          <w:numId w:val="0"/>
+        </w:numPr>
+        <w:jc w:val="left"/>
+        <w:rPr>
+          <w:rFonts w:hint="eastAsia"/>
+          <w:lang w:val="en-US" w:eastAsia="zh-CN"/>
+        </w:rPr>
+      </w:pPr>
+    </w:p>
+    <w:p>
+      <w:pPr>
+        <w:widowControl w:val="0"/>
+        <w:numPr>
+          <w:ilvl w:val="0"/>
+          <w:numId w:val="0"/>
+        </w:numPr>
+        <w:jc w:val="left"/>
+        <w:rPr>
+          <w:rFonts w:hint="eastAsia"/>
+          <w:lang w:eastAsia="zh-CN"/>
+        </w:rPr>
+      </w:pPr>
+      <w:r>
+        <w:rPr>
+          <w:rFonts w:hint="eastAsia"/>
+          <w:lang w:eastAsia="zh-CN"/>
+        </w:rPr>
+        <w:t>并且这五个参数分别是：</w:t>
+      </w:r>
+    </w:p>
+    <w:p>
+      <w:pPr>
+        <w:widowControl w:val="0"/>
+        <w:numPr>
+          <w:ilvl w:val="0"/>
+          <w:numId w:val="0"/>
+        </w:numPr>
+        <w:jc w:val="left"/>
+        <w:rPr>
+          <w:rFonts w:hint="eastAsia"/>
+          <w:lang w:val="en-US" w:eastAsia="zh-CN"/>
+        </w:rPr>
+      </w:pPr>
+      <w:r>
+        <w:rPr>
+          <w:rFonts w:hint="eastAsia"/>
+          <w:lang w:val="en-US" w:eastAsia="zh-CN"/>
+        </w:rPr>
+        <w:t xml:space="preserve">Exports  /  require  /  module  /  __filename  /  __dirname </w:t>
+      </w:r>
+    </w:p>
+    <w:p>
+      <w:pPr>
+        <w:widowControl w:val="0"/>
+        <w:numPr>
+          <w:ilvl w:val="0"/>
+          <w:numId w:val="0"/>
+        </w:numPr>
+        <w:jc w:val="left"/>
+        <w:rPr>
+          <w:rFonts w:hint="eastAsia"/>
+          <w:lang w:val="en-US" w:eastAsia="zh-CN"/>
+        </w:rPr>
+      </w:pPr>
+      <w:r>
+        <w:rPr>
+          <w:rFonts w:hint="eastAsia"/>
+          <w:lang w:val="en-US" w:eastAsia="zh-CN"/>
+        </w:rPr>
+        <w:t>模块化(闭包)：1.低耦合，高内聚 2.方便维护，防止代码冲突（命名冲突）</w:t>
+      </w:r>
+    </w:p>
+    <w:p>
+      <w:pPr>
+        <w:widowControl w:val="0"/>
+        <w:numPr>
+          <w:ilvl w:val="0"/>
+          <w:numId w:val="0"/>
+        </w:numPr>
+        <w:jc w:val="left"/>
+        <w:rPr>
+          <w:rFonts w:hint="eastAsia"/>
+          <w:lang w:val="en-US" w:eastAsia="zh-CN"/>
+        </w:rPr>
+      </w:pPr>
+      <w:r>
+        <w:rPr>
+          <w:rFonts w:hint="eastAsia"/>
+          <w:lang w:val="en-US" w:eastAsia="zh-CN"/>
+        </w:rPr>
+        <w:t>单例模式：不能保证一定不冲突(重名),写成很特殊的名字很长的话，导致调用过程长</w:t>
+      </w:r>
+    </w:p>
+    <w:p>
+      <w:pPr>
+        <w:widowControl w:val="0"/>
+        <w:numPr>
+          <w:ilvl w:val="0"/>
+          <w:numId w:val="0"/>
+        </w:numPr>
+        <w:ind w:firstLine="420" w:firstLineChars="0"/>
+        <w:jc w:val="left"/>
+        <w:rPr>
+          <w:rFonts w:hint="eastAsia"/>
+          <w:lang w:val="en-US" w:eastAsia="zh-CN"/>
+        </w:rPr>
+      </w:pPr>
+      <w:r>
+        <w:rPr>
+          <w:rFonts w:hint="eastAsia"/>
+          <w:lang w:val="en-US" w:eastAsia="zh-CN"/>
+        </w:rPr>
+        <w:t>如: var  hl18103747258={ a:</w:t>
+      </w:r>
+      <w:r>
+        <w:rPr>
+          <w:rFonts w:hint="default"/>
+          <w:lang w:val="en-US" w:eastAsia="zh-CN"/>
+        </w:rPr>
+        <w:t>’</w:t>
+      </w:r>
+      <w:r>
+        <w:rPr>
+          <w:rFonts w:hint="eastAsia"/>
+          <w:lang w:val="en-US" w:eastAsia="zh-CN"/>
+        </w:rPr>
+        <w:t>xxx</w:t>
+      </w:r>
+      <w:r>
+        <w:rPr>
+          <w:rFonts w:hint="default"/>
+          <w:lang w:val="en-US" w:eastAsia="zh-CN"/>
+        </w:rPr>
+        <w:t>’</w:t>
+      </w:r>
+      <w:r>
+        <w:rPr>
+          <w:rFonts w:hint="eastAsia"/>
+          <w:lang w:val="en-US" w:eastAsia="zh-CN"/>
+        </w:rPr>
+        <w:t>}; 调用时：hl18103747258.a</w:t>
+      </w:r>
+    </w:p>
+    <w:p>
+      <w:pPr>
+        <w:widowControl w:val="0"/>
+        <w:numPr>
+          <w:ilvl w:val="0"/>
+          <w:numId w:val="0"/>
+        </w:numPr>
+        <w:ind w:firstLine="0" w:firstLineChars="0"/>
+        <w:jc w:val="left"/>
+        <w:rPr>
+          <w:rFonts w:hint="eastAsia"/>
+          <w:color w:val="FF0000"/>
+          <w:lang w:val="en-US" w:eastAsia="zh-CN"/>
+        </w:rPr>
+      </w:pPr>
+    </w:p>
+    <w:p>
+      <w:pPr>
+        <w:widowControl w:val="0"/>
+        <w:numPr>
+          <w:ilvl w:val="0"/>
+          <w:numId w:val="0"/>
+        </w:numPr>
+        <w:ind w:firstLine="0" w:firstLineChars="0"/>
+        <w:jc w:val="left"/>
+        <w:rPr>
+          <w:rFonts w:hint="eastAsia"/>
+          <w:color w:val="FF0000"/>
+          <w:lang w:val="en-US" w:eastAsia="zh-CN"/>
+        </w:rPr>
+      </w:pPr>
+      <w:r>
+        <w:rPr>
+          <w:rFonts w:hint="eastAsia"/>
+          <w:color w:val="FF0000"/>
+          <w:lang w:val="en-US" w:eastAsia="zh-CN"/>
+        </w:rPr>
+        <w:t>Node基于common.js 文件的读写，node天生自带模块化（天生套了一个闭包）</w:t>
+      </w:r>
+    </w:p>
+    <w:p>
+      <w:pPr>
+        <w:widowControl w:val="0"/>
+        <w:numPr>
+          <w:ilvl w:val="0"/>
+          <w:numId w:val="3"/>
+        </w:numPr>
+        <w:ind w:firstLine="0" w:firstLineChars="0"/>
+        <w:jc w:val="left"/>
+        <w:rPr>
+          <w:rFonts w:hint="eastAsia"/>
+          <w:color w:val="000000" w:themeColor="text1"/>
+          <w:lang w:val="en-US" w:eastAsia="zh-CN"/>
+          <w14:textFill>
+            <w14:solidFill>
+              <w14:schemeClr w14:val="tx1"/>
+            </w14:solidFill>
+          </w14:textFill>
+        </w:rPr>
+      </w:pPr>
+      <w:r>
+        <w:rPr>
+          <w:rFonts w:hint="eastAsia"/>
+          <w:color w:val="000000" w:themeColor="text1"/>
+          <w:lang w:val="en-US" w:eastAsia="zh-CN"/>
+          <w14:textFill>
+            <w14:solidFill>
+              <w14:schemeClr w14:val="tx1"/>
+            </w14:solidFill>
+          </w14:textFill>
+        </w:rPr>
+        <w:t>定义如何创建一个模块 =&gt;一个js文件就是一个模块</w:t>
+      </w:r>
+    </w:p>
+    <w:p>
+      <w:pPr>
+        <w:widowControl w:val="0"/>
+        <w:numPr>
+          <w:ilvl w:val="0"/>
+          <w:numId w:val="3"/>
+        </w:numPr>
+        <w:ind w:firstLine="0" w:firstLineChars="0"/>
+        <w:jc w:val="left"/>
+        <w:rPr>
+          <w:rFonts w:hint="eastAsia"/>
+          <w:color w:val="000000" w:themeColor="text1"/>
+          <w:lang w:val="en-US" w:eastAsia="zh-CN"/>
+          <w14:textFill>
+            <w14:solidFill>
+              <w14:schemeClr w14:val="tx1"/>
+            </w14:solidFill>
+          </w14:textFill>
+        </w:rPr>
+      </w:pPr>
+      <w:r>
+        <w:rPr>
+          <w:rFonts w:hint="eastAsia"/>
+          <w:color w:val="000000" w:themeColor="text1"/>
+          <w:lang w:val="en-US" w:eastAsia="zh-CN"/>
+          <w14:textFill>
+            <w14:solidFill>
+              <w14:schemeClr w14:val="tx1"/>
+            </w14:solidFill>
+          </w14:textFill>
+        </w:rPr>
+        <w:t>如何使用一个模块 =&gt;使用一个文件只需要require一个文件</w:t>
+      </w:r>
+    </w:p>
+    <w:p>
+      <w:pPr>
+        <w:widowControl w:val="0"/>
+        <w:numPr>
+          <w:ilvl w:val="0"/>
+          <w:numId w:val="3"/>
+        </w:numPr>
+        <w:ind w:firstLine="0" w:firstLineChars="0"/>
+        <w:jc w:val="left"/>
+        <w:rPr>
+          <w:rFonts w:hint="eastAsia"/>
+          <w:color w:val="000000" w:themeColor="text1"/>
+          <w:lang w:val="en-US" w:eastAsia="zh-CN"/>
+          <w14:textFill>
+            <w14:solidFill>
+              <w14:schemeClr w14:val="tx1"/>
+            </w14:solidFill>
+          </w14:textFill>
+        </w:rPr>
+      </w:pPr>
+      <w:r>
+        <w:rPr>
+          <w:rFonts w:hint="eastAsia"/>
+          <w:color w:val="000000" w:themeColor="text1"/>
+          <w:lang w:val="en-US" w:eastAsia="zh-CN"/>
+          <w14:textFill>
+            <w14:solidFill>
+              <w14:schemeClr w14:val="tx1"/>
+            </w14:solidFill>
+          </w14:textFill>
+        </w:rPr>
+        <w:t>如何导出一个模块 =&gt; 用exports 或 module.exports 导出</w:t>
+      </w:r>
+    </w:p>
+    <w:p>
+      <w:pPr>
+        <w:widowControl w:val="0"/>
+        <w:numPr>
+          <w:numId w:val="0"/>
+        </w:numPr>
+        <w:jc w:val="left"/>
+        <w:rPr>
+          <w:rFonts w:hint="eastAsia"/>
+          <w:color w:val="000000" w:themeColor="text1"/>
+          <w:lang w:val="en-US" w:eastAsia="zh-CN"/>
+          <w14:textFill>
+            <w14:solidFill>
+              <w14:schemeClr w14:val="tx1"/>
+            </w14:solidFill>
+          </w14:textFill>
+        </w:rPr>
+      </w:pPr>
+    </w:p>
+    <w:p>
+      <w:pPr>
+        <w:widowControl w:val="0"/>
+        <w:numPr>
+          <w:numId w:val="0"/>
+        </w:numPr>
+        <w:jc w:val="left"/>
+        <w:rPr>
+          <w:rFonts w:hint="eastAsia"/>
+          <w:color w:val="000000" w:themeColor="text1"/>
+          <w:lang w:val="en-US" w:eastAsia="zh-CN"/>
+          <w14:textFill>
+            <w14:solidFill>
+              <w14:schemeClr w14:val="tx1"/>
+            </w14:solidFill>
+          </w14:textFill>
+        </w:rPr>
+      </w:pPr>
+      <w:r>
+        <w:rPr>
+          <w:rFonts w:hint="eastAsia"/>
+          <w:color w:val="000000" w:themeColor="text1"/>
+          <w:lang w:val="en-US" w:eastAsia="zh-CN"/>
+          <w14:textFill>
+            <w14:solidFill>
+              <w14:schemeClr w14:val="tx1"/>
+            </w14:solidFill>
+          </w14:textFill>
+        </w:rPr>
+        <w:t>如有两个JS文件A和B，B调用A的话：</w:t>
+      </w:r>
+    </w:p>
+    <w:p>
+      <w:pPr>
+        <w:widowControl w:val="0"/>
+        <w:numPr>
+          <w:ilvl w:val="0"/>
+          <w:numId w:val="0"/>
+        </w:numPr>
+        <w:jc w:val="left"/>
+        <w:rPr>
+          <w:rFonts w:hint="eastAsia"/>
+          <w:lang w:val="en-US" w:eastAsia="zh-CN"/>
+        </w:rPr>
+      </w:pPr>
+      <w:r>
+        <w:drawing>
+          <wp:inline distT="0" distB="0" distL="114300" distR="114300">
+            <wp:extent cx="5272405" cy="1184275"/>
+            <wp:effectExtent l="0" t="0" r="4445" b="15875"/>
+            <wp:docPr id="30" name="图片 13"/>
+            <wp:cNvGraphicFramePr>
+              <a:graphicFrameLocks xmlns:a="http://schemas.openxmlformats.org/drawingml/2006/main" noChangeAspect="1"/>
+            </wp:cNvGraphicFramePr>
+            <a:graphic xmlns:a="http://schemas.openxmlformats.org/drawingml/2006/main">
+              <a:graphicData uri="http://schemas.openxmlformats.org/drawingml/2006/picture">
+                <pic:pic xmlns:pic="http://schemas.openxmlformats.org/drawingml/2006/picture">
+                  <pic:nvPicPr>
+                    <pic:cNvPr id="30" name="图片 13"/>
+                    <pic:cNvPicPr>
+                      <a:picLocks noChangeAspect="1"/>
+                    </pic:cNvPicPr>
+                  </pic:nvPicPr>
+                  <pic:blipFill>
+                    <a:blip r:embed="rId32"/>
+                    <a:stretch>
+                      <a:fillRect/>
+                    </a:stretch>
+                  </pic:blipFill>
+                  <pic:spPr>
+                    <a:xfrm>
+                      <a:off x="0" y="0"/>
+                      <a:ext cx="5272405" cy="1184275"/>
+                    </a:xfrm>
+                    <a:prstGeom prst="rect">
+                      <a:avLst/>
+                    </a:prstGeom>
+                    <a:noFill/>
+                    <a:ln w="9525">
+                      <a:noFill/>
+                    </a:ln>
+                  </pic:spPr>
+                </pic:pic>
+              </a:graphicData>
+            </a:graphic>
+          </wp:inline>
+        </w:drawing>
+      </w:r>
+    </w:p>
+    <w:p>
+      <w:pPr>
+        <w:widowControl w:val="0"/>
+        <w:numPr>
+          <w:ilvl w:val="0"/>
+          <w:numId w:val="0"/>
+        </w:numPr>
+        <w:jc w:val="left"/>
+      </w:pPr>
+      <w:r>
+        <w:drawing>
+          <wp:inline distT="0" distB="0" distL="114300" distR="114300">
+            <wp:extent cx="5268595" cy="983615"/>
+            <wp:effectExtent l="0" t="0" r="8255" b="6985"/>
+            <wp:docPr id="31" name="图片 14"/>
+            <wp:cNvGraphicFramePr>
+              <a:graphicFrameLocks xmlns:a="http://schemas.openxmlformats.org/drawingml/2006/main" noChangeAspect="1"/>
+            </wp:cNvGraphicFramePr>
+            <a:graphic xmlns:a="http://schemas.openxmlformats.org/drawingml/2006/main">
+              <a:graphicData uri="http://schemas.openxmlformats.org/drawingml/2006/picture">
+                <pic:pic xmlns:pic="http://schemas.openxmlformats.org/drawingml/2006/picture">
+                  <pic:nvPicPr>
+                    <pic:cNvPr id="31" name="图片 14"/>
+                    <pic:cNvPicPr>
+                      <a:picLocks noChangeAspect="1"/>
+                    </pic:cNvPicPr>
+                  </pic:nvPicPr>
+                  <pic:blipFill>
+                    <a:blip r:embed="rId33"/>
+                    <a:stretch>
+                      <a:fillRect/>
+                    </a:stretch>
+                  </pic:blipFill>
+                  <pic:spPr>
+                    <a:xfrm>
+                      <a:off x="0" y="0"/>
+                      <a:ext cx="5268595" cy="983615"/>
+                    </a:xfrm>
+                    <a:prstGeom prst="rect">
+                      <a:avLst/>
+                    </a:prstGeom>
+                    <a:noFill/>
+                    <a:ln w="9525">
+                      <a:noFill/>
+                    </a:ln>
+                  </pic:spPr>
+                </pic:pic>
+              </a:graphicData>
+            </a:graphic>
+          </wp:inline>
+        </w:drawing>
+      </w:r>
+    </w:p>
+    <w:p>
+      <w:pPr>
+        <w:widowControl w:val="0"/>
+        <w:numPr>
+          <w:ilvl w:val="0"/>
+          <w:numId w:val="0"/>
+        </w:numPr>
+        <w:jc w:val="left"/>
+      </w:pPr>
+      <w:r>
+        <w:drawing>
+          <wp:inline distT="0" distB="0" distL="114300" distR="114300">
+            <wp:extent cx="5263515" cy="1431925"/>
+            <wp:effectExtent l="0" t="0" r="13335" b="15875"/>
+            <wp:docPr id="33" name="图片 16"/>
+            <wp:cNvGraphicFramePr>
+              <a:graphicFrameLocks xmlns:a="http://schemas.openxmlformats.org/drawingml/2006/main" noChangeAspect="1"/>
+            </wp:cNvGraphicFramePr>
+            <a:graphic xmlns:a="http://schemas.openxmlformats.org/drawingml/2006/main">
+              <a:graphicData uri="http://schemas.openxmlformats.org/drawingml/2006/picture">
+                <pic:pic xmlns:pic="http://schemas.openxmlformats.org/drawingml/2006/picture">
+                  <pic:nvPicPr>
+                    <pic:cNvPr id="33" name="图片 16"/>
+                    <pic:cNvPicPr>
+                      <a:picLocks noChangeAspect="1"/>
+                    </pic:cNvPicPr>
+                  </pic:nvPicPr>
+                  <pic:blipFill>
+                    <a:blip r:embed="rId34"/>
+                    <a:stretch>
+                      <a:fillRect/>
+                    </a:stretch>
+                  </pic:blipFill>
+                  <pic:spPr>
+                    <a:xfrm>
+                      <a:off x="0" y="0"/>
+                      <a:ext cx="5263515" cy="1431925"/>
+                    </a:xfrm>
+                    <a:prstGeom prst="rect">
+                      <a:avLst/>
+                    </a:prstGeom>
+                    <a:noFill/>
+                    <a:ln w="9525">
+                      <a:noFill/>
+                    </a:ln>
+                  </pic:spPr>
+                </pic:pic>
+              </a:graphicData>
+            </a:graphic>
+          </wp:inline>
+        </w:drawing>
+      </w:r>
+    </w:p>
+    <w:p>
+      <w:pPr>
+        <w:widowControl w:val="0"/>
+        <w:numPr>
+          <w:ilvl w:val="0"/>
+          <w:numId w:val="0"/>
+        </w:numPr>
+        <w:jc w:val="left"/>
+      </w:pPr>
+      <w:r>
+        <w:drawing>
+          <wp:inline distT="0" distB="0" distL="114300" distR="114300">
+            <wp:extent cx="5268595" cy="1365885"/>
+            <wp:effectExtent l="0" t="0" r="8255" b="5715"/>
+            <wp:docPr id="34" name="图片 17"/>
+            <wp:cNvGraphicFramePr>
+              <a:graphicFrameLocks xmlns:a="http://schemas.openxmlformats.org/drawingml/2006/main" noChangeAspect="1"/>
+            </wp:cNvGraphicFramePr>
+            <a:graphic xmlns:a="http://schemas.openxmlformats.org/drawingml/2006/main">
+              <a:graphicData uri="http://schemas.openxmlformats.org/drawingml/2006/picture">
+                <pic:pic xmlns:pic="http://schemas.openxmlformats.org/drawingml/2006/picture">
+                  <pic:nvPicPr>
+                    <pic:cNvPr id="34" name="图片 17"/>
+                    <pic:cNvPicPr>
+                      <a:picLocks noChangeAspect="1"/>
+                    </pic:cNvPicPr>
+                  </pic:nvPicPr>
+                  <pic:blipFill>
+                    <a:blip r:embed="rId35"/>
+                    <a:stretch>
+                      <a:fillRect/>
+                    </a:stretch>
+                  </pic:blipFill>
+                  <pic:spPr>
+                    <a:xfrm>
+                      <a:off x="0" y="0"/>
+                      <a:ext cx="5268595" cy="1365885"/>
+                    </a:xfrm>
+                    <a:prstGeom prst="rect">
+                      <a:avLst/>
+                    </a:prstGeom>
+                    <a:noFill/>
+                    <a:ln w="9525">
+                      <a:noFill/>
+                    </a:ln>
+                  </pic:spPr>
+                </pic:pic>
+              </a:graphicData>
+            </a:graphic>
+          </wp:inline>
+        </w:drawing>
+      </w:r>
+    </w:p>
+    <w:p>
+      <w:pPr>
+        <w:widowControl w:val="0"/>
+        <w:numPr>
+          <w:ilvl w:val="0"/>
+          <w:numId w:val="0"/>
+        </w:numPr>
+        <w:jc w:val="left"/>
+      </w:pPr>
+      <w:r>
+        <w:drawing>
+          <wp:inline distT="0" distB="0" distL="114300" distR="114300">
+            <wp:extent cx="4959350" cy="1460500"/>
+            <wp:effectExtent l="0" t="0" r="12700" b="6350"/>
+            <wp:docPr id="36" name="图片 19"/>
+            <wp:cNvGraphicFramePr>
+              <a:graphicFrameLocks xmlns:a="http://schemas.openxmlformats.org/drawingml/2006/main" noChangeAspect="1"/>
+            </wp:cNvGraphicFramePr>
+            <a:graphic xmlns:a="http://schemas.openxmlformats.org/drawingml/2006/main">
+              <a:graphicData uri="http://schemas.openxmlformats.org/drawingml/2006/picture">
+                <pic:pic xmlns:pic="http://schemas.openxmlformats.org/drawingml/2006/picture">
+                  <pic:nvPicPr>
+                    <pic:cNvPr id="36" name="图片 19"/>
+                    <pic:cNvPicPr>
+                      <a:picLocks noChangeAspect="1"/>
+                    </pic:cNvPicPr>
+                  </pic:nvPicPr>
+                  <pic:blipFill>
+                    <a:blip r:embed="rId36"/>
+                    <a:stretch>
+                      <a:fillRect/>
+                    </a:stretch>
+                  </pic:blipFill>
+                  <pic:spPr>
+                    <a:xfrm>
+                      <a:off x="0" y="0"/>
+                      <a:ext cx="4959350" cy="1460500"/>
+                    </a:xfrm>
+                    <a:prstGeom prst="rect">
+                      <a:avLst/>
+                    </a:prstGeom>
+                    <a:noFill/>
+                    <a:ln w="9525">
+                      <a:noFill/>
+                    </a:ln>
+                  </pic:spPr>
+                </pic:pic>
+              </a:graphicData>
+            </a:graphic>
+          </wp:inline>
+        </w:drawing>
+      </w:r>
+    </w:p>
+    <w:p>
+      <w:pPr>
+        <w:widowControl w:val="0"/>
+        <w:numPr>
+          <w:ilvl w:val="0"/>
+          <w:numId w:val="0"/>
+        </w:numPr>
+        <w:jc w:val="left"/>
+        <w:rPr>
+          <w:rFonts w:hint="eastAsia" w:eastAsiaTheme="minorEastAsia"/>
+          <w:lang w:eastAsia="zh-CN"/>
+        </w:rPr>
+      </w:pPr>
+      <w:bookmarkStart w:id="0" w:name="_GoBack"/>
+      <w:bookmarkEnd w:id="0"/>
     </w:p>
     <w:p>
       <w:pPr>
@@ -3116,11 +3859,30 @@
       </w:pPr>
     </w:lvl>
   </w:abstractNum>
+  <w:abstractNum w:abstractNumId="2">
+    <w:nsid w:val="5A105B85"/>
+    <w:multiLevelType w:val="singleLevel"/>
+    <w:tmpl w:val="5A105B85"/>
+    <w:lvl w:ilvl="0" w:tentative="0">
+      <w:start w:val="1"/>
+      <w:numFmt w:val="decimal"/>
+      <w:lvlText w:val="%1."/>
+      <w:lvlJc w:val="left"/>
+      <w:pPr>
+        <w:tabs>
+          <w:tab w:val="left" w:pos="312"/>
+        </w:tabs>
+      </w:pPr>
+    </w:lvl>
+  </w:abstractNum>
   <w:num w:numId="1">
     <w:abstractNumId w:val="0"/>
   </w:num>
   <w:num w:numId="2">
     <w:abstractNumId w:val="1"/>
+  </w:num>
+  <w:num w:numId="3">
+    <w:abstractNumId w:val="2"/>
   </w:num>
 </w:numbering>
 </file>

</xml_diff>

<commit_message>
2-4 end 11-19 20:46
</commit_message>
<xml_diff>
--- a/node笔记.docx
+++ b/node笔记.docx
@@ -3469,6 +3469,7 @@
       <w:pPr>
         <w:widowControl w:val="0"/>
         <w:numPr>
+          <w:ilvl w:val="0"/>
           <w:numId w:val="0"/>
         </w:numPr>
         <w:jc w:val="left"/>
@@ -3488,6 +3489,7 @@
       <w:pPr>
         <w:widowControl w:val="0"/>
         <w:numPr>
+          <w:ilvl w:val="0"/>
           <w:numId w:val="0"/>
         </w:numPr>
         <w:jc w:val="left"/>
@@ -3793,27 +3795,882 @@
           <w:numId w:val="0"/>
         </w:numPr>
         <w:jc w:val="left"/>
+      </w:pPr>
+      <w:r>
+        <w:drawing>
+          <wp:inline distT="0" distB="0" distL="114300" distR="114300">
+            <wp:extent cx="5273675" cy="3680460"/>
+            <wp:effectExtent l="0" t="0" r="3175" b="15240"/>
+            <wp:docPr id="39" name="图片 6"/>
+            <wp:cNvGraphicFramePr>
+              <a:graphicFrameLocks xmlns:a="http://schemas.openxmlformats.org/drawingml/2006/main" noChangeAspect="1"/>
+            </wp:cNvGraphicFramePr>
+            <a:graphic xmlns:a="http://schemas.openxmlformats.org/drawingml/2006/main">
+              <a:graphicData uri="http://schemas.openxmlformats.org/drawingml/2006/picture">
+                <pic:pic xmlns:pic="http://schemas.openxmlformats.org/drawingml/2006/picture">
+                  <pic:nvPicPr>
+                    <pic:cNvPr id="39" name="图片 6"/>
+                    <pic:cNvPicPr>
+                      <a:picLocks noChangeAspect="1"/>
+                    </pic:cNvPicPr>
+                  </pic:nvPicPr>
+                  <pic:blipFill>
+                    <a:blip r:embed="rId37"/>
+                    <a:stretch>
+                      <a:fillRect/>
+                    </a:stretch>
+                  </pic:blipFill>
+                  <pic:spPr>
+                    <a:xfrm>
+                      <a:off x="0" y="0"/>
+                      <a:ext cx="5273675" cy="3680460"/>
+                    </a:xfrm>
+                    <a:prstGeom prst="rect">
+                      <a:avLst/>
+                    </a:prstGeom>
+                    <a:noFill/>
+                    <a:ln w="9525">
+                      <a:noFill/>
+                    </a:ln>
+                  </pic:spPr>
+                </pic:pic>
+              </a:graphicData>
+            </a:graphic>
+          </wp:inline>
+        </w:drawing>
+      </w:r>
+    </w:p>
+    <w:p>
+      <w:pPr>
+        <w:widowControl w:val="0"/>
+        <w:numPr>
+          <w:ilvl w:val="0"/>
+          <w:numId w:val="0"/>
+        </w:numPr>
+        <w:jc w:val="left"/>
         <w:rPr>
           <w:rFonts w:hint="eastAsia" w:eastAsiaTheme="minorEastAsia"/>
           <w:lang w:eastAsia="zh-CN"/>
         </w:rPr>
       </w:pPr>
+      <w:r>
+        <w:drawing>
+          <wp:inline distT="0" distB="0" distL="114300" distR="114300">
+            <wp:extent cx="5270500" cy="2306320"/>
+            <wp:effectExtent l="0" t="0" r="6350" b="17780"/>
+            <wp:docPr id="40" name="图片 7"/>
+            <wp:cNvGraphicFramePr>
+              <a:graphicFrameLocks xmlns:a="http://schemas.openxmlformats.org/drawingml/2006/main" noChangeAspect="1"/>
+            </wp:cNvGraphicFramePr>
+            <a:graphic xmlns:a="http://schemas.openxmlformats.org/drawingml/2006/main">
+              <a:graphicData uri="http://schemas.openxmlformats.org/drawingml/2006/picture">
+                <pic:pic xmlns:pic="http://schemas.openxmlformats.org/drawingml/2006/picture">
+                  <pic:nvPicPr>
+                    <pic:cNvPr id="40" name="图片 7"/>
+                    <pic:cNvPicPr>
+                      <a:picLocks noChangeAspect="1"/>
+                    </pic:cNvPicPr>
+                  </pic:nvPicPr>
+                  <pic:blipFill>
+                    <a:blip r:embed="rId38"/>
+                    <a:stretch>
+                      <a:fillRect/>
+                    </a:stretch>
+                  </pic:blipFill>
+                  <pic:spPr>
+                    <a:xfrm>
+                      <a:off x="0" y="0"/>
+                      <a:ext cx="5270500" cy="2306320"/>
+                    </a:xfrm>
+                    <a:prstGeom prst="rect">
+                      <a:avLst/>
+                    </a:prstGeom>
+                    <a:noFill/>
+                    <a:ln w="9525">
+                      <a:noFill/>
+                    </a:ln>
+                  </pic:spPr>
+                </pic:pic>
+              </a:graphicData>
+            </a:graphic>
+          </wp:inline>
+        </w:drawing>
+      </w:r>
+    </w:p>
+    <w:p>
+      <w:pPr>
+        <w:widowControl w:val="0"/>
+        <w:numPr>
+          <w:ilvl w:val="0"/>
+          <w:numId w:val="0"/>
+        </w:numPr>
+        <w:jc w:val="left"/>
+        <w:rPr>
+          <w:rFonts w:hint="eastAsia" w:eastAsiaTheme="minorEastAsia"/>
+          <w:lang w:val="en-US" w:eastAsia="zh-CN"/>
+        </w:rPr>
+      </w:pPr>
+      <w:r>
+        <w:rPr>
+          <w:rFonts w:hint="eastAsia"/>
+          <w:lang w:val="en-US" w:eastAsia="zh-CN"/>
+        </w:rPr>
+        <w:t>看以下两个小例子，空间的引用问题</w:t>
+      </w:r>
+    </w:p>
+    <w:p>
+      <w:pPr>
+        <w:widowControl w:val="0"/>
+        <w:numPr>
+          <w:ilvl w:val="0"/>
+          <w:numId w:val="0"/>
+        </w:numPr>
+        <w:jc w:val="left"/>
+      </w:pPr>
+      <w:r>
+        <w:drawing>
+          <wp:inline distT="0" distB="0" distL="114300" distR="114300">
+            <wp:extent cx="2614295" cy="1714500"/>
+            <wp:effectExtent l="0" t="0" r="14605" b="0"/>
+            <wp:docPr id="37" name="图片 4"/>
+            <wp:cNvGraphicFramePr>
+              <a:graphicFrameLocks xmlns:a="http://schemas.openxmlformats.org/drawingml/2006/main" noChangeAspect="1"/>
+            </wp:cNvGraphicFramePr>
+            <a:graphic xmlns:a="http://schemas.openxmlformats.org/drawingml/2006/main">
+              <a:graphicData uri="http://schemas.openxmlformats.org/drawingml/2006/picture">
+                <pic:pic xmlns:pic="http://schemas.openxmlformats.org/drawingml/2006/picture">
+                  <pic:nvPicPr>
+                    <pic:cNvPr id="37" name="图片 4"/>
+                    <pic:cNvPicPr>
+                      <a:picLocks noChangeAspect="1"/>
+                    </pic:cNvPicPr>
+                  </pic:nvPicPr>
+                  <pic:blipFill>
+                    <a:blip r:embed="rId39"/>
+                    <a:stretch>
+                      <a:fillRect/>
+                    </a:stretch>
+                  </pic:blipFill>
+                  <pic:spPr>
+                    <a:xfrm>
+                      <a:off x="0" y="0"/>
+                      <a:ext cx="2614295" cy="1714500"/>
+                    </a:xfrm>
+                    <a:prstGeom prst="rect">
+                      <a:avLst/>
+                    </a:prstGeom>
+                    <a:noFill/>
+                    <a:ln w="9525">
+                      <a:noFill/>
+                    </a:ln>
+                  </pic:spPr>
+                </pic:pic>
+              </a:graphicData>
+            </a:graphic>
+          </wp:inline>
+        </w:drawing>
+      </w:r>
+      <w:r>
+        <w:drawing>
+          <wp:inline distT="0" distB="0" distL="114300" distR="114300">
+            <wp:extent cx="2503805" cy="1375410"/>
+            <wp:effectExtent l="0" t="0" r="10795" b="15240"/>
+            <wp:docPr id="35" name="图片 3"/>
+            <wp:cNvGraphicFramePr>
+              <a:graphicFrameLocks xmlns:a="http://schemas.openxmlformats.org/drawingml/2006/main" noChangeAspect="1"/>
+            </wp:cNvGraphicFramePr>
+            <a:graphic xmlns:a="http://schemas.openxmlformats.org/drawingml/2006/main">
+              <a:graphicData uri="http://schemas.openxmlformats.org/drawingml/2006/picture">
+                <pic:pic xmlns:pic="http://schemas.openxmlformats.org/drawingml/2006/picture">
+                  <pic:nvPicPr>
+                    <pic:cNvPr id="35" name="图片 3"/>
+                    <pic:cNvPicPr>
+                      <a:picLocks noChangeAspect="1"/>
+                    </pic:cNvPicPr>
+                  </pic:nvPicPr>
+                  <pic:blipFill>
+                    <a:blip r:embed="rId40"/>
+                    <a:stretch>
+                      <a:fillRect/>
+                    </a:stretch>
+                  </pic:blipFill>
+                  <pic:spPr>
+                    <a:xfrm>
+                      <a:off x="0" y="0"/>
+                      <a:ext cx="2503805" cy="1375410"/>
+                    </a:xfrm>
+                    <a:prstGeom prst="rect">
+                      <a:avLst/>
+                    </a:prstGeom>
+                    <a:noFill/>
+                    <a:ln w="9525">
+                      <a:noFill/>
+                    </a:ln>
+                  </pic:spPr>
+                </pic:pic>
+              </a:graphicData>
+            </a:graphic>
+          </wp:inline>
+        </w:drawing>
+      </w:r>
+    </w:p>
+    <w:p>
+      <w:pPr>
+        <w:widowControl w:val="0"/>
+        <w:numPr>
+          <w:ilvl w:val="0"/>
+          <w:numId w:val="0"/>
+        </w:numPr>
+        <w:jc w:val="left"/>
+        <w:rPr>
+          <w:rFonts w:hint="eastAsia"/>
+          <w:lang w:val="en-US" w:eastAsia="zh-CN"/>
+        </w:rPr>
+      </w:pPr>
+      <w:r>
+        <w:rPr>
+          <w:rFonts w:hint="eastAsia"/>
+          <w:lang w:val="en-US" w:eastAsia="zh-CN"/>
+        </w:rPr>
+        <w:t>上面之所以不能直接把Fn给exports就是因为Fn本身就是一个空间，直接给了exports就相当于指向Fn了，而不能与modules.exports 、this 共享一个空间地址了。而module.exports就还是{}，所以new 一个空对象肯定会报错啊</w:t>
+      </w:r>
+    </w:p>
+    <w:p>
+      <w:pPr>
+        <w:widowControl w:val="0"/>
+        <w:numPr>
+          <w:ilvl w:val="0"/>
+          <w:numId w:val="0"/>
+        </w:numPr>
+        <w:jc w:val="left"/>
+        <w:rPr>
+          <w:rFonts w:hint="eastAsia" w:eastAsiaTheme="minorEastAsia"/>
+          <w:lang w:eastAsia="zh-CN"/>
+        </w:rPr>
+      </w:pPr>
+      <w:r>
+        <w:drawing>
+          <wp:inline distT="0" distB="0" distL="114300" distR="114300">
+            <wp:extent cx="5270500" cy="1224915"/>
+            <wp:effectExtent l="0" t="0" r="6350" b="13335"/>
+            <wp:docPr id="41" name="图片 8"/>
+            <wp:cNvGraphicFramePr>
+              <a:graphicFrameLocks xmlns:a="http://schemas.openxmlformats.org/drawingml/2006/main" noChangeAspect="1"/>
+            </wp:cNvGraphicFramePr>
+            <a:graphic xmlns:a="http://schemas.openxmlformats.org/drawingml/2006/main">
+              <a:graphicData uri="http://schemas.openxmlformats.org/drawingml/2006/picture">
+                <pic:pic xmlns:pic="http://schemas.openxmlformats.org/drawingml/2006/picture">
+                  <pic:nvPicPr>
+                    <pic:cNvPr id="41" name="图片 8"/>
+                    <pic:cNvPicPr>
+                      <a:picLocks noChangeAspect="1"/>
+                    </pic:cNvPicPr>
+                  </pic:nvPicPr>
+                  <pic:blipFill>
+                    <a:blip r:embed="rId41"/>
+                    <a:stretch>
+                      <a:fillRect/>
+                    </a:stretch>
+                  </pic:blipFill>
+                  <pic:spPr>
+                    <a:xfrm>
+                      <a:off x="0" y="0"/>
+                      <a:ext cx="5270500" cy="1224915"/>
+                    </a:xfrm>
+                    <a:prstGeom prst="rect">
+                      <a:avLst/>
+                    </a:prstGeom>
+                    <a:noFill/>
+                    <a:ln w="9525">
+                      <a:noFill/>
+                    </a:ln>
+                  </pic:spPr>
+                </pic:pic>
+              </a:graphicData>
+            </a:graphic>
+          </wp:inline>
+        </w:drawing>
+      </w:r>
+    </w:p>
+    <w:p>
+      <w:pPr>
+        <w:widowControl w:val="0"/>
+        <w:numPr>
+          <w:ilvl w:val="0"/>
+          <w:numId w:val="0"/>
+        </w:numPr>
+        <w:jc w:val="left"/>
+        <w:rPr>
+          <w:rFonts w:hint="eastAsia"/>
+          <w:lang w:eastAsia="zh-CN"/>
+        </w:rPr>
+      </w:pPr>
+      <w:r>
+        <w:rPr>
+          <w:rFonts w:hint="eastAsia"/>
+          <w:lang w:eastAsia="zh-CN"/>
+        </w:rPr>
+        <w:t>综上：引用有两种方式：</w:t>
+      </w:r>
+    </w:p>
+    <w:p>
+      <w:pPr>
+        <w:widowControl w:val="0"/>
+        <w:numPr>
+          <w:ilvl w:val="0"/>
+          <w:numId w:val="0"/>
+        </w:numPr>
+        <w:jc w:val="left"/>
+        <w:rPr>
+          <w:rFonts w:hint="eastAsia"/>
+          <w:lang w:val="en-US" w:eastAsia="zh-CN"/>
+        </w:rPr>
+      </w:pPr>
+      <w:r>
+        <w:rPr>
+          <w:rFonts w:hint="eastAsia"/>
+          <w:lang w:val="en-US" w:eastAsia="zh-CN"/>
+        </w:rPr>
+        <w:t>1-exports.xxx=Fn; =&gt;给exports赋予属性可以导致module.exports对象变化，相当于exports.属性名=属性值放入了共同空间，而不是直接让exports=一个空间</w:t>
+      </w:r>
+    </w:p>
+    <w:p>
+      <w:pPr>
+        <w:widowControl w:val="0"/>
+        <w:numPr>
+          <w:ilvl w:val="0"/>
+          <w:numId w:val="0"/>
+        </w:numPr>
+        <w:jc w:val="left"/>
+      </w:pPr>
+      <w:r>
+        <w:drawing>
+          <wp:inline distT="0" distB="0" distL="114300" distR="114300">
+            <wp:extent cx="2285365" cy="2070735"/>
+            <wp:effectExtent l="0" t="0" r="635" b="5715"/>
+            <wp:docPr id="42" name="图片 9"/>
+            <wp:cNvGraphicFramePr>
+              <a:graphicFrameLocks xmlns:a="http://schemas.openxmlformats.org/drawingml/2006/main" noChangeAspect="1"/>
+            </wp:cNvGraphicFramePr>
+            <a:graphic xmlns:a="http://schemas.openxmlformats.org/drawingml/2006/main">
+              <a:graphicData uri="http://schemas.openxmlformats.org/drawingml/2006/picture">
+                <pic:pic xmlns:pic="http://schemas.openxmlformats.org/drawingml/2006/picture">
+                  <pic:nvPicPr>
+                    <pic:cNvPr id="42" name="图片 9"/>
+                    <pic:cNvPicPr>
+                      <a:picLocks noChangeAspect="1"/>
+                    </pic:cNvPicPr>
+                  </pic:nvPicPr>
+                  <pic:blipFill>
+                    <a:blip r:embed="rId42"/>
+                    <a:stretch>
+                      <a:fillRect/>
+                    </a:stretch>
+                  </pic:blipFill>
+                  <pic:spPr>
+                    <a:xfrm>
+                      <a:off x="0" y="0"/>
+                      <a:ext cx="2285365" cy="2070735"/>
+                    </a:xfrm>
+                    <a:prstGeom prst="rect">
+                      <a:avLst/>
+                    </a:prstGeom>
+                    <a:noFill/>
+                    <a:ln w="9525">
+                      <a:noFill/>
+                    </a:ln>
+                  </pic:spPr>
+                </pic:pic>
+              </a:graphicData>
+            </a:graphic>
+          </wp:inline>
+        </w:drawing>
+      </w:r>
+    </w:p>
+    <w:p>
+      <w:pPr>
+        <w:widowControl w:val="0"/>
+        <w:numPr>
+          <w:ilvl w:val="0"/>
+          <w:numId w:val="0"/>
+        </w:numPr>
+        <w:jc w:val="left"/>
+        <w:rPr>
+          <w:rFonts w:hint="eastAsia"/>
+          <w:lang w:val="en-US" w:eastAsia="zh-CN"/>
+        </w:rPr>
+      </w:pPr>
+      <w:r>
+        <w:rPr>
+          <w:rFonts w:hint="eastAsia"/>
+          <w:lang w:val="en-US" w:eastAsia="zh-CN"/>
+        </w:rPr>
+        <w:t>2-直接改变module.exports的指向，因为最终在看不见的执行闭包体内的原理就是return module.exports。</w:t>
+      </w:r>
+    </w:p>
+    <w:p>
+      <w:pPr>
+        <w:widowControl w:val="0"/>
+        <w:numPr>
+          <w:ilvl w:val="0"/>
+          <w:numId w:val="0"/>
+        </w:numPr>
+        <w:jc w:val="left"/>
+        <w:rPr>
+          <w:rFonts w:hint="eastAsia"/>
+          <w:lang w:val="en-US" w:eastAsia="zh-CN"/>
+        </w:rPr>
+      </w:pPr>
+      <w:r>
+        <w:rPr>
+          <w:rFonts w:hint="eastAsia"/>
+          <w:lang w:val="en-US" w:eastAsia="zh-CN"/>
+        </w:rPr>
+        <w:t>结论：要引用一个函数对象(空间)，用module.exports方便。</w:t>
+      </w:r>
+    </w:p>
+    <w:p>
+      <w:pPr>
+        <w:widowControl w:val="0"/>
+        <w:numPr>
+          <w:ilvl w:val="0"/>
+          <w:numId w:val="0"/>
+        </w:numPr>
+        <w:jc w:val="left"/>
+        <w:rPr>
+          <w:rFonts w:hint="eastAsia"/>
+          <w:lang w:val="en-US" w:eastAsia="zh-CN"/>
+        </w:rPr>
+      </w:pPr>
+    </w:p>
+    <w:p>
+      <w:pPr>
+        <w:widowControl w:val="0"/>
+        <w:numPr>
+          <w:ilvl w:val="0"/>
+          <w:numId w:val="0"/>
+        </w:numPr>
+        <w:jc w:val="left"/>
+        <w:rPr>
+          <w:rFonts w:hint="eastAsia"/>
+          <w:color w:val="FF0000"/>
+          <w:lang w:val="en-US" w:eastAsia="zh-CN"/>
+        </w:rPr>
+      </w:pPr>
+      <w:r>
+        <w:rPr>
+          <w:rFonts w:hint="eastAsia"/>
+          <w:color w:val="FF0000"/>
+          <w:lang w:val="en-US" w:eastAsia="zh-CN"/>
+        </w:rPr>
+        <w:t>还可以利用global的全局性来时间模块之间的引用：</w:t>
+      </w:r>
+    </w:p>
+    <w:p>
+      <w:pPr>
+        <w:widowControl w:val="0"/>
+        <w:numPr>
+          <w:ilvl w:val="0"/>
+          <w:numId w:val="0"/>
+        </w:numPr>
+        <w:jc w:val="left"/>
+        <w:rPr>
+          <w:rFonts w:hint="eastAsia"/>
+          <w:lang w:val="en-US" w:eastAsia="zh-CN"/>
+        </w:rPr>
+      </w:pPr>
+      <w:r>
+        <w:drawing>
+          <wp:inline distT="0" distB="0" distL="114300" distR="114300">
+            <wp:extent cx="5264785" cy="2857500"/>
+            <wp:effectExtent l="0" t="0" r="12065" b="0"/>
+            <wp:docPr id="43" name="图片 10"/>
+            <wp:cNvGraphicFramePr>
+              <a:graphicFrameLocks xmlns:a="http://schemas.openxmlformats.org/drawingml/2006/main" noChangeAspect="1"/>
+            </wp:cNvGraphicFramePr>
+            <a:graphic xmlns:a="http://schemas.openxmlformats.org/drawingml/2006/main">
+              <a:graphicData uri="http://schemas.openxmlformats.org/drawingml/2006/picture">
+                <pic:pic xmlns:pic="http://schemas.openxmlformats.org/drawingml/2006/picture">
+                  <pic:nvPicPr>
+                    <pic:cNvPr id="43" name="图片 10"/>
+                    <pic:cNvPicPr>
+                      <a:picLocks noChangeAspect="1"/>
+                    </pic:cNvPicPr>
+                  </pic:nvPicPr>
+                  <pic:blipFill>
+                    <a:blip r:embed="rId43"/>
+                    <a:stretch>
+                      <a:fillRect/>
+                    </a:stretch>
+                  </pic:blipFill>
+                  <pic:spPr>
+                    <a:xfrm>
+                      <a:off x="0" y="0"/>
+                      <a:ext cx="5264785" cy="2857500"/>
+                    </a:xfrm>
+                    <a:prstGeom prst="rect">
+                      <a:avLst/>
+                    </a:prstGeom>
+                    <a:noFill/>
+                    <a:ln w="9525">
+                      <a:noFill/>
+                    </a:ln>
+                  </pic:spPr>
+                </pic:pic>
+              </a:graphicData>
+            </a:graphic>
+          </wp:inline>
+        </w:drawing>
+      </w:r>
+    </w:p>
+    <w:p>
+      <w:pPr>
+        <w:widowControl w:val="0"/>
+        <w:numPr>
+          <w:ilvl w:val="0"/>
+          <w:numId w:val="0"/>
+        </w:numPr>
+        <w:jc w:val="left"/>
+        <w:rPr>
+          <w:rFonts w:hint="eastAsia"/>
+          <w:lang w:val="en-US" w:eastAsia="zh-CN"/>
+        </w:rPr>
+      </w:pPr>
+      <w:r>
+        <w:rPr>
+          <w:rFonts w:hint="eastAsia"/>
+          <w:lang w:eastAsia="zh-CN"/>
+        </w:rPr>
+        <w:t>但是利用在</w:t>
+      </w:r>
+      <w:r>
+        <w:rPr>
+          <w:rFonts w:hint="eastAsia"/>
+          <w:lang w:val="en-US" w:eastAsia="zh-CN"/>
+        </w:rPr>
+        <w:t>global上定义是没有意义的，因为node.js文件就是一个闭包，看下图用前端JS模拟了node的闭包机制：</w:t>
+      </w:r>
+    </w:p>
+    <w:p>
+      <w:pPr>
+        <w:widowControl w:val="0"/>
+        <w:numPr>
+          <w:ilvl w:val="0"/>
+          <w:numId w:val="0"/>
+        </w:numPr>
+        <w:jc w:val="left"/>
+        <w:rPr>
+          <w:rFonts w:hint="eastAsia"/>
+          <w:lang w:val="en-US" w:eastAsia="zh-CN"/>
+        </w:rPr>
+      </w:pPr>
+      <w:r>
+        <w:drawing>
+          <wp:inline distT="0" distB="0" distL="114300" distR="114300">
+            <wp:extent cx="5267960" cy="2413000"/>
+            <wp:effectExtent l="0" t="0" r="8890" b="6350"/>
+            <wp:docPr id="44" name="图片 11"/>
+            <wp:cNvGraphicFramePr>
+              <a:graphicFrameLocks xmlns:a="http://schemas.openxmlformats.org/drawingml/2006/main" noChangeAspect="1"/>
+            </wp:cNvGraphicFramePr>
+            <a:graphic xmlns:a="http://schemas.openxmlformats.org/drawingml/2006/main">
+              <a:graphicData uri="http://schemas.openxmlformats.org/drawingml/2006/picture">
+                <pic:pic xmlns:pic="http://schemas.openxmlformats.org/drawingml/2006/picture">
+                  <pic:nvPicPr>
+                    <pic:cNvPr id="44" name="图片 11"/>
+                    <pic:cNvPicPr>
+                      <a:picLocks noChangeAspect="1"/>
+                    </pic:cNvPicPr>
+                  </pic:nvPicPr>
+                  <pic:blipFill>
+                    <a:blip r:embed="rId44"/>
+                    <a:stretch>
+                      <a:fillRect/>
+                    </a:stretch>
+                  </pic:blipFill>
+                  <pic:spPr>
+                    <a:xfrm>
+                      <a:off x="0" y="0"/>
+                      <a:ext cx="5267960" cy="2413000"/>
+                    </a:xfrm>
+                    <a:prstGeom prst="rect">
+                      <a:avLst/>
+                    </a:prstGeom>
+                    <a:noFill/>
+                    <a:ln w="9525">
+                      <a:noFill/>
+                    </a:ln>
+                  </pic:spPr>
+                </pic:pic>
+              </a:graphicData>
+            </a:graphic>
+          </wp:inline>
+        </w:drawing>
+      </w:r>
+    </w:p>
+    <w:p>
+      <w:pPr>
+        <w:widowControl w:val="0"/>
+        <w:numPr>
+          <w:ilvl w:val="0"/>
+          <w:numId w:val="0"/>
+        </w:numPr>
+        <w:jc w:val="left"/>
+        <w:rPr>
+          <w:rFonts w:hint="eastAsia"/>
+          <w:lang w:val="en-US" w:eastAsia="zh-CN"/>
+        </w:rPr>
+      </w:pPr>
+      <w:r>
+        <w:rPr>
+          <w:rFonts w:hint="eastAsia"/>
+          <w:lang w:val="en-US" w:eastAsia="zh-CN"/>
+        </w:rPr>
+        <w:t>那么node为什么要用闭包机制呢？</w:t>
+      </w:r>
+    </w:p>
+    <w:p>
+      <w:pPr>
+        <w:widowControl w:val="0"/>
+        <w:numPr>
+          <w:ilvl w:val="0"/>
+          <w:numId w:val="0"/>
+        </w:numPr>
+        <w:jc w:val="left"/>
+        <w:rPr>
+          <w:rFonts w:hint="eastAsia"/>
+          <w:lang w:val="en-US" w:eastAsia="zh-CN"/>
+        </w:rPr>
+      </w:pPr>
+      <w:r>
+        <w:rPr>
+          <w:rFonts w:hint="eastAsia"/>
+          <w:lang w:val="en-US" w:eastAsia="zh-CN"/>
+        </w:rPr>
+        <w:t>因为闭包可以形成一个私有作用域，node就是一个I/O，事件环，异步，回调特性...</w:t>
+      </w:r>
+    </w:p>
+    <w:p>
+      <w:pPr>
+        <w:widowControl w:val="0"/>
+        <w:numPr>
+          <w:ilvl w:val="0"/>
+          <w:numId w:val="0"/>
+        </w:numPr>
+        <w:jc w:val="left"/>
+        <w:rPr>
+          <w:rFonts w:hint="eastAsia"/>
+          <w:lang w:val="en-US" w:eastAsia="zh-CN"/>
+        </w:rPr>
+      </w:pPr>
+      <w:r>
+        <w:drawing>
+          <wp:inline distT="0" distB="0" distL="114300" distR="114300">
+            <wp:extent cx="4954905" cy="2465705"/>
+            <wp:effectExtent l="0" t="0" r="17145" b="10795"/>
+            <wp:docPr id="45" name="图片 12"/>
+            <wp:cNvGraphicFramePr>
+              <a:graphicFrameLocks xmlns:a="http://schemas.openxmlformats.org/drawingml/2006/main" noChangeAspect="1"/>
+            </wp:cNvGraphicFramePr>
+            <a:graphic xmlns:a="http://schemas.openxmlformats.org/drawingml/2006/main">
+              <a:graphicData uri="http://schemas.openxmlformats.org/drawingml/2006/picture">
+                <pic:pic xmlns:pic="http://schemas.openxmlformats.org/drawingml/2006/picture">
+                  <pic:nvPicPr>
+                    <pic:cNvPr id="45" name="图片 12"/>
+                    <pic:cNvPicPr>
+                      <a:picLocks noChangeAspect="1"/>
+                    </pic:cNvPicPr>
+                  </pic:nvPicPr>
+                  <pic:blipFill>
+                    <a:blip r:embed="rId45"/>
+                    <a:stretch>
+                      <a:fillRect/>
+                    </a:stretch>
+                  </pic:blipFill>
+                  <pic:spPr>
+                    <a:xfrm>
+                      <a:off x="0" y="0"/>
+                      <a:ext cx="4954905" cy="2465705"/>
+                    </a:xfrm>
+                    <a:prstGeom prst="rect">
+                      <a:avLst/>
+                    </a:prstGeom>
+                    <a:noFill/>
+                    <a:ln w="9525">
+                      <a:noFill/>
+                    </a:ln>
+                  </pic:spPr>
+                </pic:pic>
+              </a:graphicData>
+            </a:graphic>
+          </wp:inline>
+        </w:drawing>
+      </w:r>
+    </w:p>
+    <w:p>
+      <w:pPr>
+        <w:widowControl w:val="0"/>
+        <w:numPr>
+          <w:ilvl w:val="0"/>
+          <w:numId w:val="0"/>
+        </w:numPr>
+        <w:jc w:val="left"/>
+      </w:pPr>
+      <w:r>
+        <w:drawing>
+          <wp:inline distT="0" distB="0" distL="114300" distR="114300">
+            <wp:extent cx="4949190" cy="2223135"/>
+            <wp:effectExtent l="0" t="0" r="3810" b="5715"/>
+            <wp:docPr id="46" name="图片 13"/>
+            <wp:cNvGraphicFramePr>
+              <a:graphicFrameLocks xmlns:a="http://schemas.openxmlformats.org/drawingml/2006/main" noChangeAspect="1"/>
+            </wp:cNvGraphicFramePr>
+            <a:graphic xmlns:a="http://schemas.openxmlformats.org/drawingml/2006/main">
+              <a:graphicData uri="http://schemas.openxmlformats.org/drawingml/2006/picture">
+                <pic:pic xmlns:pic="http://schemas.openxmlformats.org/drawingml/2006/picture">
+                  <pic:nvPicPr>
+                    <pic:cNvPr id="46" name="图片 13"/>
+                    <pic:cNvPicPr>
+                      <a:picLocks noChangeAspect="1"/>
+                    </pic:cNvPicPr>
+                  </pic:nvPicPr>
+                  <pic:blipFill>
+                    <a:blip r:embed="rId46"/>
+                    <a:stretch>
+                      <a:fillRect/>
+                    </a:stretch>
+                  </pic:blipFill>
+                  <pic:spPr>
+                    <a:xfrm>
+                      <a:off x="0" y="0"/>
+                      <a:ext cx="4949190" cy="2223135"/>
+                    </a:xfrm>
+                    <a:prstGeom prst="rect">
+                      <a:avLst/>
+                    </a:prstGeom>
+                    <a:noFill/>
+                    <a:ln w="9525">
+                      <a:noFill/>
+                    </a:ln>
+                  </pic:spPr>
+                </pic:pic>
+              </a:graphicData>
+            </a:graphic>
+          </wp:inline>
+        </w:drawing>
+      </w:r>
+    </w:p>
+    <w:p>
+      <w:pPr>
+        <w:widowControl w:val="0"/>
+        <w:numPr>
+          <w:ilvl w:val="0"/>
+          <w:numId w:val="0"/>
+        </w:numPr>
+        <w:jc w:val="left"/>
+      </w:pPr>
+      <w:r>
+        <w:drawing>
+          <wp:inline distT="0" distB="0" distL="114300" distR="114300">
+            <wp:extent cx="5271135" cy="760730"/>
+            <wp:effectExtent l="0" t="0" r="5715" b="1270"/>
+            <wp:docPr id="47" name="图片 14"/>
+            <wp:cNvGraphicFramePr>
+              <a:graphicFrameLocks xmlns:a="http://schemas.openxmlformats.org/drawingml/2006/main" noChangeAspect="1"/>
+            </wp:cNvGraphicFramePr>
+            <a:graphic xmlns:a="http://schemas.openxmlformats.org/drawingml/2006/main">
+              <a:graphicData uri="http://schemas.openxmlformats.org/drawingml/2006/picture">
+                <pic:pic xmlns:pic="http://schemas.openxmlformats.org/drawingml/2006/picture">
+                  <pic:nvPicPr>
+                    <pic:cNvPr id="47" name="图片 14"/>
+                    <pic:cNvPicPr>
+                      <a:picLocks noChangeAspect="1"/>
+                    </pic:cNvPicPr>
+                  </pic:nvPicPr>
+                  <pic:blipFill>
+                    <a:blip r:embed="rId47"/>
+                    <a:stretch>
+                      <a:fillRect/>
+                    </a:stretch>
+                  </pic:blipFill>
+                  <pic:spPr>
+                    <a:xfrm>
+                      <a:off x="0" y="0"/>
+                      <a:ext cx="5271135" cy="760730"/>
+                    </a:xfrm>
+                    <a:prstGeom prst="rect">
+                      <a:avLst/>
+                    </a:prstGeom>
+                    <a:noFill/>
+                    <a:ln w="9525">
+                      <a:noFill/>
+                    </a:ln>
+                  </pic:spPr>
+                </pic:pic>
+              </a:graphicData>
+            </a:graphic>
+          </wp:inline>
+        </w:drawing>
+      </w:r>
+    </w:p>
+    <w:p>
+      <w:pPr>
+        <w:widowControl w:val="0"/>
+        <w:numPr>
+          <w:ilvl w:val="0"/>
+          <w:numId w:val="0"/>
+        </w:numPr>
+        <w:jc w:val="left"/>
+        <w:rPr>
+          <w:rFonts w:hint="eastAsia"/>
+          <w:lang w:val="en-US" w:eastAsia="zh-CN"/>
+        </w:rPr>
+      </w:pPr>
+      <w:r>
+        <w:drawing>
+          <wp:inline distT="0" distB="0" distL="114300" distR="114300">
+            <wp:extent cx="5269865" cy="824230"/>
+            <wp:effectExtent l="0" t="0" r="6985" b="13970"/>
+            <wp:docPr id="48" name="图片 15"/>
+            <wp:cNvGraphicFramePr>
+              <a:graphicFrameLocks xmlns:a="http://schemas.openxmlformats.org/drawingml/2006/main" noChangeAspect="1"/>
+            </wp:cNvGraphicFramePr>
+            <a:graphic xmlns:a="http://schemas.openxmlformats.org/drawingml/2006/main">
+              <a:graphicData uri="http://schemas.openxmlformats.org/drawingml/2006/picture">
+                <pic:pic xmlns:pic="http://schemas.openxmlformats.org/drawingml/2006/picture">
+                  <pic:nvPicPr>
+                    <pic:cNvPr id="48" name="图片 15"/>
+                    <pic:cNvPicPr>
+                      <a:picLocks noChangeAspect="1"/>
+                    </pic:cNvPicPr>
+                  </pic:nvPicPr>
+                  <pic:blipFill>
+                    <a:blip r:embed="rId48"/>
+                    <a:stretch>
+                      <a:fillRect/>
+                    </a:stretch>
+                  </pic:blipFill>
+                  <pic:spPr>
+                    <a:xfrm>
+                      <a:off x="0" y="0"/>
+                      <a:ext cx="5269865" cy="824230"/>
+                    </a:xfrm>
+                    <a:prstGeom prst="rect">
+                      <a:avLst/>
+                    </a:prstGeom>
+                    <a:noFill/>
+                    <a:ln w="9525">
+                      <a:noFill/>
+                    </a:ln>
+                  </pic:spPr>
+                </pic:pic>
+              </a:graphicData>
+            </a:graphic>
+          </wp:inline>
+        </w:drawing>
+      </w:r>
       <w:bookmarkStart w:id="0" w:name="_GoBack"/>
       <w:bookmarkEnd w:id="0"/>
-    </w:p>
-    <w:p>
-      <w:pPr>
-        <w:widowControl w:val="0"/>
-        <w:numPr>
-          <w:ilvl w:val="0"/>
-          <w:numId w:val="0"/>
-        </w:numPr>
-        <w:jc w:val="left"/>
-        <w:rPr>
-          <w:rFonts w:hint="eastAsia"/>
-          <w:lang w:val="en-US" w:eastAsia="zh-CN"/>
-        </w:rPr>
-      </w:pPr>
     </w:p>
     <w:sectPr>
       <w:pgSz w:w="11906" w:h="16838"/>

</xml_diff>

<commit_message>
node2-5 end 11-20 2:33
</commit_message>
<xml_diff>
--- a/node笔记.docx
+++ b/node笔记.docx
@@ -4621,10 +4621,6 @@
           <w:numId w:val="0"/>
         </w:numPr>
         <w:jc w:val="left"/>
-        <w:rPr>
-          <w:rFonts w:hint="eastAsia"/>
-          <w:lang w:val="en-US" w:eastAsia="zh-CN"/>
-        </w:rPr>
       </w:pPr>
       <w:r>
         <w:drawing>
@@ -4669,8 +4665,1828 @@
           </wp:inline>
         </w:drawing>
       </w:r>
+    </w:p>
+    <w:p>
+      <w:pPr>
+        <w:widowControl w:val="0"/>
+        <w:numPr>
+          <w:ilvl w:val="0"/>
+          <w:numId w:val="0"/>
+        </w:numPr>
+        <w:jc w:val="left"/>
+      </w:pPr>
+    </w:p>
+    <w:p>
+      <w:pPr>
+        <w:widowControl w:val="0"/>
+        <w:numPr>
+          <w:ilvl w:val="0"/>
+          <w:numId w:val="0"/>
+        </w:numPr>
+        <w:jc w:val="left"/>
+        <w:rPr>
+          <w:rFonts w:hint="eastAsia"/>
+          <w:b/>
+          <w:bCs/>
+          <w:color w:val="FF0000"/>
+          <w:lang w:val="en-US" w:eastAsia="zh-CN"/>
+        </w:rPr>
+      </w:pPr>
+      <w:r>
+        <w:rPr>
+          <w:rFonts w:hint="eastAsia"/>
+          <w:b/>
+          <w:bCs/>
+          <w:color w:val="FF0000"/>
+          <w:lang w:val="en-US" w:eastAsia="zh-CN"/>
+        </w:rPr>
+        <w:t>Npm:</w:t>
+      </w:r>
+    </w:p>
+    <w:p>
+      <w:pPr>
+        <w:widowControl w:val="0"/>
+        <w:numPr>
+          <w:ilvl w:val="0"/>
+          <w:numId w:val="0"/>
+        </w:numPr>
+        <w:jc w:val="left"/>
+        <w:rPr>
+          <w:rFonts w:hint="eastAsia"/>
+          <w:b w:val="0"/>
+          <w:bCs w:val="0"/>
+          <w:color w:val="auto"/>
+          <w:lang w:val="en-US" w:eastAsia="zh-CN"/>
+        </w:rPr>
+      </w:pPr>
+      <w:r>
+        <w:rPr>
+          <w:rFonts w:hint="eastAsia"/>
+          <w:b w:val="0"/>
+          <w:bCs w:val="0"/>
+          <w:color w:val="auto"/>
+          <w:lang w:val="en-US" w:eastAsia="zh-CN"/>
+        </w:rPr>
+        <w:t>-第三方模块要通过npm进行安装 node pacakage manager</w:t>
+      </w:r>
+    </w:p>
+    <w:p>
+      <w:pPr>
+        <w:widowControl w:val="0"/>
+        <w:numPr>
+          <w:ilvl w:val="0"/>
+          <w:numId w:val="0"/>
+        </w:numPr>
+        <w:jc w:val="left"/>
+        <w:rPr>
+          <w:rFonts w:hint="eastAsia"/>
+          <w:b w:val="0"/>
+          <w:bCs w:val="0"/>
+          <w:color w:val="auto"/>
+          <w:lang w:val="en-US" w:eastAsia="zh-CN"/>
+        </w:rPr>
+      </w:pPr>
+      <w:r>
+        <w:rPr>
+          <w:rFonts w:hint="eastAsia"/>
+          <w:b w:val="0"/>
+          <w:bCs w:val="0"/>
+          <w:color w:val="auto"/>
+          <w:lang w:val="en-US" w:eastAsia="zh-CN"/>
+        </w:rPr>
+        <w:t>-全局安装 -g (只能在命令行(cmd)中使用) 默认的安装路径是(通过 npm root  -g 查看)</w:t>
+      </w:r>
+    </w:p>
+    <w:p>
+      <w:pPr>
+        <w:widowControl w:val="0"/>
+        <w:numPr>
+          <w:ilvl w:val="0"/>
+          <w:numId w:val="0"/>
+        </w:numPr>
+        <w:jc w:val="left"/>
+      </w:pPr>
+      <w:r>
+        <w:drawing>
+          <wp:inline distT="0" distB="0" distL="114300" distR="114300">
+            <wp:extent cx="4356735" cy="631190"/>
+            <wp:effectExtent l="0" t="0" r="5715" b="16510"/>
+            <wp:docPr id="25" name="图片 1"/>
+            <wp:cNvGraphicFramePr>
+              <a:graphicFrameLocks xmlns:a="http://schemas.openxmlformats.org/drawingml/2006/main" noChangeAspect="1"/>
+            </wp:cNvGraphicFramePr>
+            <a:graphic xmlns:a="http://schemas.openxmlformats.org/drawingml/2006/main">
+              <a:graphicData uri="http://schemas.openxmlformats.org/drawingml/2006/picture">
+                <pic:pic xmlns:pic="http://schemas.openxmlformats.org/drawingml/2006/picture">
+                  <pic:nvPicPr>
+                    <pic:cNvPr id="25" name="图片 1"/>
+                    <pic:cNvPicPr>
+                      <a:picLocks noChangeAspect="1"/>
+                    </pic:cNvPicPr>
+                  </pic:nvPicPr>
+                  <pic:blipFill>
+                    <a:blip r:embed="rId49"/>
+                    <a:stretch>
+                      <a:fillRect/>
+                    </a:stretch>
+                  </pic:blipFill>
+                  <pic:spPr>
+                    <a:xfrm>
+                      <a:off x="0" y="0"/>
+                      <a:ext cx="4356735" cy="631190"/>
+                    </a:xfrm>
+                    <a:prstGeom prst="rect">
+                      <a:avLst/>
+                    </a:prstGeom>
+                    <a:noFill/>
+                    <a:ln w="9525">
+                      <a:noFill/>
+                    </a:ln>
+                  </pic:spPr>
+                </pic:pic>
+              </a:graphicData>
+            </a:graphic>
+          </wp:inline>
+        </w:drawing>
+      </w:r>
+    </w:p>
+    <w:p>
+      <w:pPr>
+        <w:widowControl w:val="0"/>
+        <w:numPr>
+          <w:ilvl w:val="0"/>
+          <w:numId w:val="0"/>
+        </w:numPr>
+        <w:jc w:val="left"/>
+        <w:rPr>
+          <w:rFonts w:hint="eastAsia"/>
+          <w:lang w:val="en-US" w:eastAsia="zh-CN"/>
+        </w:rPr>
+      </w:pPr>
+      <w:r>
+        <w:rPr>
+          <w:rFonts w:hint="eastAsia"/>
+          <w:lang w:val="en-US" w:eastAsia="zh-CN"/>
+        </w:rPr>
+        <w:t>nrm:npm的源，里面有许多中国开发的(复制)的npm，因为npm是外国的，装东西很慢，用中国复制的会快很多，其实就是切换下载源头</w:t>
+      </w:r>
+    </w:p>
+    <w:p>
+      <w:pPr>
+        <w:widowControl w:val="0"/>
+        <w:numPr>
+          <w:ilvl w:val="0"/>
+          <w:numId w:val="0"/>
+        </w:numPr>
+        <w:ind w:firstLine="420" w:firstLineChars="0"/>
+        <w:jc w:val="left"/>
+        <w:rPr>
+          <w:rFonts w:hint="eastAsia"/>
+          <w:color w:val="002060"/>
+          <w:lang w:val="en-US" w:eastAsia="zh-CN"/>
+        </w:rPr>
+      </w:pPr>
+      <w:r>
+        <w:rPr>
+          <w:rFonts w:hint="eastAsia"/>
+          <w:lang w:val="en-US" w:eastAsia="zh-CN"/>
+        </w:rPr>
+        <w:t>安装命令：</w:t>
+      </w:r>
+      <w:r>
+        <w:rPr>
+          <w:rFonts w:hint="eastAsia"/>
+          <w:color w:val="002060"/>
+          <w:lang w:val="en-US" w:eastAsia="zh-CN"/>
+        </w:rPr>
+        <w:t xml:space="preserve">npm install nrm -g </w:t>
+      </w:r>
+    </w:p>
+    <w:p>
+      <w:pPr>
+        <w:widowControl w:val="0"/>
+        <w:numPr>
+          <w:ilvl w:val="0"/>
+          <w:numId w:val="0"/>
+        </w:numPr>
+        <w:ind w:firstLine="420" w:firstLineChars="0"/>
+        <w:jc w:val="left"/>
+        <w:rPr>
+          <w:rFonts w:hint="eastAsia"/>
+          <w:color w:val="000000" w:themeColor="text1"/>
+          <w:lang w:val="en-US" w:eastAsia="zh-CN"/>
+          <w14:textFill>
+            <w14:solidFill>
+              <w14:schemeClr w14:val="tx1"/>
+            </w14:solidFill>
+          </w14:textFill>
+        </w:rPr>
+      </w:pPr>
+      <w:r>
+        <w:rPr>
+          <w:rFonts w:hint="eastAsia"/>
+          <w:color w:val="000000" w:themeColor="text1"/>
+          <w:lang w:val="en-US" w:eastAsia="zh-CN"/>
+          <w14:textFill>
+            <w14:solidFill>
+              <w14:schemeClr w14:val="tx1"/>
+            </w14:solidFill>
+          </w14:textFill>
+        </w:rPr>
+        <w:t>安装成功的图：</w:t>
+      </w:r>
+    </w:p>
+    <w:p>
+      <w:pPr>
+        <w:widowControl w:val="0"/>
+        <w:numPr>
+          <w:ilvl w:val="0"/>
+          <w:numId w:val="0"/>
+        </w:numPr>
+        <w:ind w:firstLine="420" w:firstLineChars="0"/>
+        <w:jc w:val="left"/>
+        <w:rPr>
+          <w:rFonts w:hint="eastAsia"/>
+          <w:color w:val="002060"/>
+          <w:lang w:val="en-US" w:eastAsia="zh-CN"/>
+        </w:rPr>
+      </w:pPr>
+      <w:r>
+        <w:drawing>
+          <wp:inline distT="0" distB="0" distL="114300" distR="114300">
+            <wp:extent cx="4878705" cy="762635"/>
+            <wp:effectExtent l="0" t="0" r="17145" b="18415"/>
+            <wp:docPr id="32" name="图片 2"/>
+            <wp:cNvGraphicFramePr>
+              <a:graphicFrameLocks xmlns:a="http://schemas.openxmlformats.org/drawingml/2006/main" noChangeAspect="1"/>
+            </wp:cNvGraphicFramePr>
+            <a:graphic xmlns:a="http://schemas.openxmlformats.org/drawingml/2006/main">
+              <a:graphicData uri="http://schemas.openxmlformats.org/drawingml/2006/picture">
+                <pic:pic xmlns:pic="http://schemas.openxmlformats.org/drawingml/2006/picture">
+                  <pic:nvPicPr>
+                    <pic:cNvPr id="32" name="图片 2"/>
+                    <pic:cNvPicPr>
+                      <a:picLocks noChangeAspect="1"/>
+                    </pic:cNvPicPr>
+                  </pic:nvPicPr>
+                  <pic:blipFill>
+                    <a:blip r:embed="rId50"/>
+                    <a:stretch>
+                      <a:fillRect/>
+                    </a:stretch>
+                  </pic:blipFill>
+                  <pic:spPr>
+                    <a:xfrm>
+                      <a:off x="0" y="0"/>
+                      <a:ext cx="4878705" cy="762635"/>
+                    </a:xfrm>
+                    <a:prstGeom prst="rect">
+                      <a:avLst/>
+                    </a:prstGeom>
+                    <a:noFill/>
+                    <a:ln w="9525">
+                      <a:noFill/>
+                    </a:ln>
+                  </pic:spPr>
+                </pic:pic>
+              </a:graphicData>
+            </a:graphic>
+          </wp:inline>
+        </w:drawing>
+      </w:r>
+    </w:p>
+    <w:p>
+      <w:pPr>
+        <w:widowControl w:val="0"/>
+        <w:numPr>
+          <w:ilvl w:val="0"/>
+          <w:numId w:val="0"/>
+        </w:numPr>
+        <w:ind w:firstLine="420" w:firstLineChars="0"/>
+        <w:jc w:val="left"/>
+        <w:rPr>
+          <w:rFonts w:hint="eastAsia"/>
+          <w:lang w:val="en-US" w:eastAsia="zh-CN"/>
+        </w:rPr>
+      </w:pPr>
+      <w:r>
+        <w:rPr>
+          <w:rFonts w:hint="eastAsia"/>
+          <w:lang w:val="en-US" w:eastAsia="zh-CN"/>
+        </w:rPr>
+        <w:t>输入nrm ls =&gt;查看nrm所有可用源：</w:t>
+      </w:r>
+    </w:p>
+    <w:p>
+      <w:pPr>
+        <w:widowControl w:val="0"/>
+        <w:numPr>
+          <w:ilvl w:val="0"/>
+          <w:numId w:val="0"/>
+        </w:numPr>
+        <w:ind w:firstLine="420" w:firstLineChars="0"/>
+        <w:jc w:val="left"/>
+      </w:pPr>
+      <w:r>
+        <w:drawing>
+          <wp:inline distT="0" distB="0" distL="114300" distR="114300">
+            <wp:extent cx="3092450" cy="1305560"/>
+            <wp:effectExtent l="0" t="0" r="12700" b="8890"/>
+            <wp:docPr id="49" name="图片 4"/>
+            <wp:cNvGraphicFramePr>
+              <a:graphicFrameLocks xmlns:a="http://schemas.openxmlformats.org/drawingml/2006/main" noChangeAspect="1"/>
+            </wp:cNvGraphicFramePr>
+            <a:graphic xmlns:a="http://schemas.openxmlformats.org/drawingml/2006/main">
+              <a:graphicData uri="http://schemas.openxmlformats.org/drawingml/2006/picture">
+                <pic:pic xmlns:pic="http://schemas.openxmlformats.org/drawingml/2006/picture">
+                  <pic:nvPicPr>
+                    <pic:cNvPr id="49" name="图片 4"/>
+                    <pic:cNvPicPr>
+                      <a:picLocks noChangeAspect="1"/>
+                    </pic:cNvPicPr>
+                  </pic:nvPicPr>
+                  <pic:blipFill>
+                    <a:blip r:embed="rId51"/>
+                    <a:stretch>
+                      <a:fillRect/>
+                    </a:stretch>
+                  </pic:blipFill>
+                  <pic:spPr>
+                    <a:xfrm>
+                      <a:off x="0" y="0"/>
+                      <a:ext cx="3092450" cy="1305560"/>
+                    </a:xfrm>
+                    <a:prstGeom prst="rect">
+                      <a:avLst/>
+                    </a:prstGeom>
+                    <a:noFill/>
+                    <a:ln w="9525">
+                      <a:noFill/>
+                    </a:ln>
+                  </pic:spPr>
+                </pic:pic>
+              </a:graphicData>
+            </a:graphic>
+          </wp:inline>
+        </w:drawing>
+      </w:r>
+    </w:p>
+    <w:p>
+      <w:pPr>
+        <w:widowControl w:val="0"/>
+        <w:numPr>
+          <w:ilvl w:val="0"/>
+          <w:numId w:val="0"/>
+        </w:numPr>
+        <w:ind w:firstLine="420" w:firstLineChars="0"/>
+        <w:jc w:val="left"/>
+        <w:rPr>
+          <w:rFonts w:hint="eastAsia"/>
+          <w:lang w:val="en-US" w:eastAsia="zh-CN"/>
+        </w:rPr>
+      </w:pPr>
+      <w:r>
+        <w:rPr>
+          <w:rFonts w:hint="eastAsia"/>
+          <w:lang w:val="en-US" w:eastAsia="zh-CN"/>
+        </w:rPr>
+        <w:t>nrm test =&gt;查看各源链接时间</w:t>
+      </w:r>
+    </w:p>
+    <w:p>
+      <w:pPr>
+        <w:widowControl w:val="0"/>
+        <w:numPr>
+          <w:ilvl w:val="0"/>
+          <w:numId w:val="0"/>
+        </w:numPr>
+        <w:ind w:firstLine="420" w:firstLineChars="0"/>
+        <w:jc w:val="left"/>
+      </w:pPr>
+      <w:r>
+        <w:drawing>
+          <wp:inline distT="0" distB="0" distL="114300" distR="114300">
+            <wp:extent cx="3183890" cy="1186815"/>
+            <wp:effectExtent l="0" t="0" r="16510" b="13335"/>
+            <wp:docPr id="50" name="图片 5"/>
+            <wp:cNvGraphicFramePr>
+              <a:graphicFrameLocks xmlns:a="http://schemas.openxmlformats.org/drawingml/2006/main" noChangeAspect="1"/>
+            </wp:cNvGraphicFramePr>
+            <a:graphic xmlns:a="http://schemas.openxmlformats.org/drawingml/2006/main">
+              <a:graphicData uri="http://schemas.openxmlformats.org/drawingml/2006/picture">
+                <pic:pic xmlns:pic="http://schemas.openxmlformats.org/drawingml/2006/picture">
+                  <pic:nvPicPr>
+                    <pic:cNvPr id="50" name="图片 5"/>
+                    <pic:cNvPicPr>
+                      <a:picLocks noChangeAspect="1"/>
+                    </pic:cNvPicPr>
+                  </pic:nvPicPr>
+                  <pic:blipFill>
+                    <a:blip r:embed="rId52"/>
+                    <a:stretch>
+                      <a:fillRect/>
+                    </a:stretch>
+                  </pic:blipFill>
+                  <pic:spPr>
+                    <a:xfrm>
+                      <a:off x="0" y="0"/>
+                      <a:ext cx="3183890" cy="1186815"/>
+                    </a:xfrm>
+                    <a:prstGeom prst="rect">
+                      <a:avLst/>
+                    </a:prstGeom>
+                    <a:noFill/>
+                    <a:ln w="9525">
+                      <a:noFill/>
+                    </a:ln>
+                  </pic:spPr>
+                </pic:pic>
+              </a:graphicData>
+            </a:graphic>
+          </wp:inline>
+        </w:drawing>
+      </w:r>
+    </w:p>
+    <w:p>
+      <w:pPr>
+        <w:widowControl w:val="0"/>
+        <w:numPr>
+          <w:ilvl w:val="0"/>
+          <w:numId w:val="0"/>
+        </w:numPr>
+        <w:ind w:firstLine="420" w:firstLineChars="0"/>
+        <w:jc w:val="left"/>
+        <w:rPr>
+          <w:rFonts w:hint="eastAsia"/>
+          <w:lang w:val="en-US" w:eastAsia="zh-CN"/>
+        </w:rPr>
+      </w:pPr>
+      <w:r>
+        <w:rPr>
+          <w:rFonts w:hint="eastAsia"/>
+          <w:lang w:val="en-US" w:eastAsia="zh-CN"/>
+        </w:rPr>
+        <w:t>nrm use 源的名字 =&gt;切换源</w:t>
+      </w:r>
+    </w:p>
+    <w:p>
+      <w:pPr>
+        <w:widowControl w:val="0"/>
+        <w:numPr>
+          <w:ilvl w:val="0"/>
+          <w:numId w:val="0"/>
+        </w:numPr>
+        <w:ind w:firstLine="420" w:firstLineChars="0"/>
+        <w:jc w:val="left"/>
+        <w:rPr>
+          <w:rFonts w:hint="eastAsia"/>
+          <w:lang w:val="en-US" w:eastAsia="zh-CN"/>
+        </w:rPr>
+      </w:pPr>
+      <w:r>
+        <w:drawing>
+          <wp:inline distT="0" distB="0" distL="114300" distR="114300">
+            <wp:extent cx="4752340" cy="704850"/>
+            <wp:effectExtent l="0" t="0" r="10160" b="0"/>
+            <wp:docPr id="53" name="图片 8"/>
+            <wp:cNvGraphicFramePr>
+              <a:graphicFrameLocks xmlns:a="http://schemas.openxmlformats.org/drawingml/2006/main" noChangeAspect="1"/>
+            </wp:cNvGraphicFramePr>
+            <a:graphic xmlns:a="http://schemas.openxmlformats.org/drawingml/2006/main">
+              <a:graphicData uri="http://schemas.openxmlformats.org/drawingml/2006/picture">
+                <pic:pic xmlns:pic="http://schemas.openxmlformats.org/drawingml/2006/picture">
+                  <pic:nvPicPr>
+                    <pic:cNvPr id="53" name="图片 8"/>
+                    <pic:cNvPicPr>
+                      <a:picLocks noChangeAspect="1"/>
+                    </pic:cNvPicPr>
+                  </pic:nvPicPr>
+                  <pic:blipFill>
+                    <a:blip r:embed="rId53"/>
+                    <a:stretch>
+                      <a:fillRect/>
+                    </a:stretch>
+                  </pic:blipFill>
+                  <pic:spPr>
+                    <a:xfrm>
+                      <a:off x="0" y="0"/>
+                      <a:ext cx="4752340" cy="704850"/>
+                    </a:xfrm>
+                    <a:prstGeom prst="rect">
+                      <a:avLst/>
+                    </a:prstGeom>
+                    <a:noFill/>
+                    <a:ln w="9525">
+                      <a:noFill/>
+                    </a:ln>
+                  </pic:spPr>
+                </pic:pic>
+              </a:graphicData>
+            </a:graphic>
+          </wp:inline>
+        </w:drawing>
+      </w:r>
+    </w:p>
+    <w:p>
+      <w:pPr>
+        <w:widowControl w:val="0"/>
+        <w:numPr>
+          <w:ilvl w:val="0"/>
+          <w:numId w:val="0"/>
+        </w:numPr>
+        <w:ind w:firstLine="420" w:firstLineChars="0"/>
+        <w:jc w:val="left"/>
+        <w:rPr>
+          <w:rFonts w:hint="eastAsia"/>
+          <w:lang w:val="en-US" w:eastAsia="zh-CN"/>
+        </w:rPr>
+      </w:pPr>
+    </w:p>
+    <w:p>
+      <w:pPr>
+        <w:widowControl w:val="0"/>
+        <w:numPr>
+          <w:ilvl w:val="0"/>
+          <w:numId w:val="0"/>
+        </w:numPr>
+        <w:ind w:firstLine="420" w:firstLineChars="0"/>
+        <w:jc w:val="left"/>
+        <w:rPr>
+          <w:rFonts w:hint="eastAsia"/>
+          <w:lang w:val="en-US" w:eastAsia="zh-CN"/>
+        </w:rPr>
+      </w:pPr>
+    </w:p>
+    <w:p>
+      <w:pPr>
+        <w:widowControl w:val="0"/>
+        <w:numPr>
+          <w:ilvl w:val="0"/>
+          <w:numId w:val="0"/>
+        </w:numPr>
+        <w:ind w:firstLine="420" w:firstLineChars="200"/>
+        <w:jc w:val="left"/>
+        <w:rPr>
+          <w:rFonts w:hint="eastAsia"/>
+          <w:lang w:val="en-US" w:eastAsia="zh-CN"/>
+        </w:rPr>
+      </w:pPr>
+      <w:r>
+        <w:rPr>
+          <w:rFonts w:hint="eastAsia"/>
+          <w:lang w:val="en-US" w:eastAsia="zh-CN"/>
+        </w:rPr>
+        <w:t>为什么能在npm中直接用nrm:因为npm是环境变量，nrm装在了npm里，npm带他飞~（通过npm映射）</w:t>
+      </w:r>
+    </w:p>
+    <w:p>
+      <w:pPr>
+        <w:widowControl w:val="0"/>
+        <w:numPr>
+          <w:ilvl w:val="0"/>
+          <w:numId w:val="0"/>
+        </w:numPr>
+        <w:ind w:firstLine="420" w:firstLineChars="0"/>
+        <w:jc w:val="left"/>
+        <w:rPr>
+          <w:rFonts w:hint="eastAsia"/>
+          <w:lang w:val="en-US" w:eastAsia="zh-CN"/>
+        </w:rPr>
+      </w:pPr>
+      <w:r>
+        <w:drawing>
+          <wp:inline distT="0" distB="0" distL="114300" distR="114300">
+            <wp:extent cx="5271135" cy="369570"/>
+            <wp:effectExtent l="0" t="0" r="5715" b="11430"/>
+            <wp:docPr id="51" name="图片 6"/>
+            <wp:cNvGraphicFramePr>
+              <a:graphicFrameLocks xmlns:a="http://schemas.openxmlformats.org/drawingml/2006/main" noChangeAspect="1"/>
+            </wp:cNvGraphicFramePr>
+            <a:graphic xmlns:a="http://schemas.openxmlformats.org/drawingml/2006/main">
+              <a:graphicData uri="http://schemas.openxmlformats.org/drawingml/2006/picture">
+                <pic:pic xmlns:pic="http://schemas.openxmlformats.org/drawingml/2006/picture">
+                  <pic:nvPicPr>
+                    <pic:cNvPr id="51" name="图片 6"/>
+                    <pic:cNvPicPr>
+                      <a:picLocks noChangeAspect="1"/>
+                    </pic:cNvPicPr>
+                  </pic:nvPicPr>
+                  <pic:blipFill>
+                    <a:blip r:embed="rId54"/>
+                    <a:stretch>
+                      <a:fillRect/>
+                    </a:stretch>
+                  </pic:blipFill>
+                  <pic:spPr>
+                    <a:xfrm>
+                      <a:off x="0" y="0"/>
+                      <a:ext cx="5271135" cy="369570"/>
+                    </a:xfrm>
+                    <a:prstGeom prst="rect">
+                      <a:avLst/>
+                    </a:prstGeom>
+                    <a:noFill/>
+                    <a:ln w="9525">
+                      <a:noFill/>
+                    </a:ln>
+                  </pic:spPr>
+                </pic:pic>
+              </a:graphicData>
+            </a:graphic>
+          </wp:inline>
+        </w:drawing>
+      </w:r>
+    </w:p>
+    <w:p>
+      <w:pPr>
+        <w:widowControl w:val="0"/>
+        <w:numPr>
+          <w:ilvl w:val="0"/>
+          <w:numId w:val="0"/>
+        </w:numPr>
+        <w:ind w:firstLine="420" w:firstLineChars="0"/>
+        <w:jc w:val="left"/>
+        <w:rPr>
+          <w:rFonts w:hint="eastAsia"/>
+          <w:lang w:val="en-US" w:eastAsia="zh-CN"/>
+        </w:rPr>
+      </w:pPr>
+    </w:p>
+    <w:p>
+      <w:pPr>
+        <w:widowControl w:val="0"/>
+        <w:numPr>
+          <w:ilvl w:val="0"/>
+          <w:numId w:val="0"/>
+        </w:numPr>
+        <w:ind w:firstLine="420" w:firstLineChars="0"/>
+        <w:jc w:val="left"/>
+        <w:rPr>
+          <w:rFonts w:hint="eastAsia"/>
+          <w:lang w:val="en-US" w:eastAsia="zh-CN"/>
+        </w:rPr>
+      </w:pPr>
+      <w:r>
+        <w:rPr>
+          <w:rFonts w:hint="eastAsia"/>
+          <w:lang w:val="en-US" w:eastAsia="zh-CN"/>
+        </w:rPr>
+        <w:t>怎么卸载nrm?</w:t>
+      </w:r>
+    </w:p>
+    <w:p>
+      <w:pPr>
+        <w:widowControl w:val="0"/>
+        <w:numPr>
+          <w:ilvl w:val="0"/>
+          <w:numId w:val="0"/>
+        </w:numPr>
+        <w:ind w:firstLine="420" w:firstLineChars="0"/>
+        <w:jc w:val="left"/>
+        <w:rPr>
+          <w:rFonts w:hint="eastAsia"/>
+          <w:lang w:val="en-US" w:eastAsia="zh-CN"/>
+        </w:rPr>
+      </w:pPr>
+      <w:r>
+        <w:rPr>
+          <w:rFonts w:hint="eastAsia"/>
+          <w:lang w:val="en-US" w:eastAsia="zh-CN"/>
+        </w:rPr>
+        <w:t>npm uninstall nrm -g</w:t>
+      </w:r>
+    </w:p>
+    <w:p>
+      <w:pPr>
+        <w:widowControl w:val="0"/>
+        <w:numPr>
+          <w:ilvl w:val="0"/>
+          <w:numId w:val="0"/>
+        </w:numPr>
+        <w:ind w:firstLine="420" w:firstLineChars="0"/>
+        <w:jc w:val="left"/>
+        <w:rPr>
+          <w:rFonts w:hint="eastAsia"/>
+          <w:lang w:val="en-US" w:eastAsia="zh-CN"/>
+        </w:rPr>
+      </w:pPr>
+    </w:p>
+    <w:p>
+      <w:pPr>
+        <w:widowControl w:val="0"/>
+        <w:numPr>
+          <w:ilvl w:val="0"/>
+          <w:numId w:val="0"/>
+        </w:numPr>
+        <w:ind w:firstLine="420" w:firstLineChars="0"/>
+        <w:jc w:val="left"/>
+        <w:rPr>
+          <w:rFonts w:hint="eastAsia"/>
+          <w:lang w:val="en-US" w:eastAsia="zh-CN"/>
+        </w:rPr>
+      </w:pPr>
+      <w:r>
+        <w:rPr>
+          <w:rFonts w:hint="eastAsia"/>
+          <w:lang w:val="en-US" w:eastAsia="zh-CN"/>
+        </w:rPr>
+        <w:t>启动一个本地服务：（只能在命令行里用）</w:t>
+      </w:r>
+    </w:p>
+    <w:p>
+      <w:pPr>
+        <w:widowControl w:val="0"/>
+        <w:numPr>
+          <w:ilvl w:val="0"/>
+          <w:numId w:val="0"/>
+        </w:numPr>
+        <w:ind w:firstLine="420" w:firstLineChars="200"/>
+        <w:jc w:val="left"/>
+        <w:rPr>
+          <w:rFonts w:hint="eastAsia"/>
+          <w:lang w:val="en-US" w:eastAsia="zh-CN"/>
+        </w:rPr>
+      </w:pPr>
+      <w:r>
+        <w:rPr>
+          <w:rFonts w:hint="eastAsia"/>
+          <w:lang w:val="en-US" w:eastAsia="zh-CN"/>
+        </w:rPr>
+        <w:t>npm install -g http-server  =&gt;安装启动局域网和本地路径</w:t>
+      </w:r>
+    </w:p>
+    <w:p>
+      <w:pPr>
+        <w:widowControl w:val="0"/>
+        <w:numPr>
+          <w:ilvl w:val="0"/>
+          <w:numId w:val="0"/>
+        </w:numPr>
+        <w:ind w:firstLine="420" w:firstLineChars="200"/>
+        <w:jc w:val="left"/>
+        <w:rPr>
+          <w:rFonts w:hint="eastAsia"/>
+          <w:lang w:val="en-US" w:eastAsia="zh-CN"/>
+        </w:rPr>
+      </w:pPr>
+      <w:r>
+        <w:drawing>
+          <wp:inline distT="0" distB="0" distL="114300" distR="114300">
+            <wp:extent cx="5273675" cy="1067435"/>
+            <wp:effectExtent l="0" t="0" r="3175" b="18415"/>
+            <wp:docPr id="54" name="图片 9"/>
+            <wp:cNvGraphicFramePr>
+              <a:graphicFrameLocks xmlns:a="http://schemas.openxmlformats.org/drawingml/2006/main" noChangeAspect="1"/>
+            </wp:cNvGraphicFramePr>
+            <a:graphic xmlns:a="http://schemas.openxmlformats.org/drawingml/2006/main">
+              <a:graphicData uri="http://schemas.openxmlformats.org/drawingml/2006/picture">
+                <pic:pic xmlns:pic="http://schemas.openxmlformats.org/drawingml/2006/picture">
+                  <pic:nvPicPr>
+                    <pic:cNvPr id="54" name="图片 9"/>
+                    <pic:cNvPicPr>
+                      <a:picLocks noChangeAspect="1"/>
+                    </pic:cNvPicPr>
+                  </pic:nvPicPr>
+                  <pic:blipFill>
+                    <a:blip r:embed="rId55"/>
+                    <a:stretch>
+                      <a:fillRect/>
+                    </a:stretch>
+                  </pic:blipFill>
+                  <pic:spPr>
+                    <a:xfrm>
+                      <a:off x="0" y="0"/>
+                      <a:ext cx="5273675" cy="1067435"/>
+                    </a:xfrm>
+                    <a:prstGeom prst="rect">
+                      <a:avLst/>
+                    </a:prstGeom>
+                    <a:noFill/>
+                    <a:ln w="9525">
+                      <a:noFill/>
+                    </a:ln>
+                  </pic:spPr>
+                </pic:pic>
+              </a:graphicData>
+            </a:graphic>
+          </wp:inline>
+        </w:drawing>
+      </w:r>
+    </w:p>
+    <w:p>
+      <w:pPr>
+        <w:widowControl w:val="0"/>
+        <w:numPr>
+          <w:ilvl w:val="0"/>
+          <w:numId w:val="0"/>
+        </w:numPr>
+        <w:ind w:firstLine="420" w:firstLineChars="0"/>
+        <w:jc w:val="left"/>
+        <w:rPr>
+          <w:rFonts w:hint="eastAsia"/>
+          <w:lang w:val="en-US" w:eastAsia="zh-CN"/>
+        </w:rPr>
+      </w:pPr>
+      <w:r>
+        <w:rPr>
+          <w:rFonts w:hint="eastAsia"/>
+          <w:lang w:val="en-US" w:eastAsia="zh-CN"/>
+        </w:rPr>
+        <w:t>从要预览的项目文件夹中启动服务，直接输入http-server，可得到一个局域网ip和本机器IP地址，这样就可以访问了，也可以用手机去访问看看手机端的效果哈~</w:t>
+      </w:r>
+    </w:p>
+    <w:p>
+      <w:pPr>
+        <w:widowControl w:val="0"/>
+        <w:numPr>
+          <w:ilvl w:val="0"/>
+          <w:numId w:val="0"/>
+        </w:numPr>
+        <w:ind w:firstLine="420" w:firstLineChars="0"/>
+        <w:jc w:val="left"/>
+        <w:rPr>
+          <w:rFonts w:hint="eastAsia"/>
+          <w:lang w:val="en-US" w:eastAsia="zh-CN"/>
+        </w:rPr>
+      </w:pPr>
+      <w:r>
+        <w:drawing>
+          <wp:inline distT="0" distB="0" distL="114300" distR="114300">
+            <wp:extent cx="5274310" cy="1597660"/>
+            <wp:effectExtent l="0" t="0" r="2540" b="2540"/>
+            <wp:docPr id="55" name="图片 10"/>
+            <wp:cNvGraphicFramePr>
+              <a:graphicFrameLocks xmlns:a="http://schemas.openxmlformats.org/drawingml/2006/main" noChangeAspect="1"/>
+            </wp:cNvGraphicFramePr>
+            <a:graphic xmlns:a="http://schemas.openxmlformats.org/drawingml/2006/main">
+              <a:graphicData uri="http://schemas.openxmlformats.org/drawingml/2006/picture">
+                <pic:pic xmlns:pic="http://schemas.openxmlformats.org/drawingml/2006/picture">
+                  <pic:nvPicPr>
+                    <pic:cNvPr id="55" name="图片 10"/>
+                    <pic:cNvPicPr>
+                      <a:picLocks noChangeAspect="1"/>
+                    </pic:cNvPicPr>
+                  </pic:nvPicPr>
+                  <pic:blipFill>
+                    <a:blip r:embed="rId56"/>
+                    <a:stretch>
+                      <a:fillRect/>
+                    </a:stretch>
+                  </pic:blipFill>
+                  <pic:spPr>
+                    <a:xfrm>
+                      <a:off x="0" y="0"/>
+                      <a:ext cx="5274310" cy="1597660"/>
+                    </a:xfrm>
+                    <a:prstGeom prst="rect">
+                      <a:avLst/>
+                    </a:prstGeom>
+                    <a:noFill/>
+                    <a:ln w="9525">
+                      <a:noFill/>
+                    </a:ln>
+                  </pic:spPr>
+                </pic:pic>
+              </a:graphicData>
+            </a:graphic>
+          </wp:inline>
+        </w:drawing>
+      </w:r>
+    </w:p>
+    <w:p>
+      <w:pPr>
+        <w:widowControl w:val="0"/>
+        <w:numPr>
+          <w:ilvl w:val="0"/>
+          <w:numId w:val="0"/>
+        </w:numPr>
+        <w:ind w:firstLine="420" w:firstLineChars="0"/>
+        <w:jc w:val="left"/>
+        <w:rPr>
+          <w:rFonts w:hint="eastAsia"/>
+          <w:lang w:val="en-US" w:eastAsia="zh-CN"/>
+        </w:rPr>
+      </w:pPr>
+      <w:r>
+        <w:rPr>
+          <w:rFonts w:hint="eastAsia"/>
+          <w:lang w:val="en-US" w:eastAsia="zh-CN"/>
+        </w:rPr>
+        <w:t>如果项目中没有index.html文件而是其他名字：则会出现像是阿帕奇一样的根目录地址：</w:t>
+      </w:r>
+    </w:p>
+    <w:p>
+      <w:pPr>
+        <w:widowControl w:val="0"/>
+        <w:numPr>
+          <w:ilvl w:val="0"/>
+          <w:numId w:val="0"/>
+        </w:numPr>
+        <w:ind w:firstLine="420" w:firstLineChars="0"/>
+        <w:jc w:val="left"/>
+      </w:pPr>
+      <w:r>
+        <w:drawing>
+          <wp:inline distT="0" distB="0" distL="114300" distR="114300">
+            <wp:extent cx="3493135" cy="1903095"/>
+            <wp:effectExtent l="0" t="0" r="12065" b="1905"/>
+            <wp:docPr id="56" name="图片 11"/>
+            <wp:cNvGraphicFramePr>
+              <a:graphicFrameLocks xmlns:a="http://schemas.openxmlformats.org/drawingml/2006/main" noChangeAspect="1"/>
+            </wp:cNvGraphicFramePr>
+            <a:graphic xmlns:a="http://schemas.openxmlformats.org/drawingml/2006/main">
+              <a:graphicData uri="http://schemas.openxmlformats.org/drawingml/2006/picture">
+                <pic:pic xmlns:pic="http://schemas.openxmlformats.org/drawingml/2006/picture">
+                  <pic:nvPicPr>
+                    <pic:cNvPr id="56" name="图片 11"/>
+                    <pic:cNvPicPr>
+                      <a:picLocks noChangeAspect="1"/>
+                    </pic:cNvPicPr>
+                  </pic:nvPicPr>
+                  <pic:blipFill>
+                    <a:blip r:embed="rId57"/>
+                    <a:stretch>
+                      <a:fillRect/>
+                    </a:stretch>
+                  </pic:blipFill>
+                  <pic:spPr>
+                    <a:xfrm>
+                      <a:off x="0" y="0"/>
+                      <a:ext cx="3493135" cy="1903095"/>
+                    </a:xfrm>
+                    <a:prstGeom prst="rect">
+                      <a:avLst/>
+                    </a:prstGeom>
+                    <a:noFill/>
+                    <a:ln w="9525">
+                      <a:noFill/>
+                    </a:ln>
+                  </pic:spPr>
+                </pic:pic>
+              </a:graphicData>
+            </a:graphic>
+          </wp:inline>
+        </w:drawing>
+      </w:r>
+    </w:p>
+    <w:p>
+      <w:pPr>
+        <w:widowControl w:val="0"/>
+        <w:numPr>
+          <w:ilvl w:val="0"/>
+          <w:numId w:val="0"/>
+        </w:numPr>
+        <w:ind w:firstLine="420" w:firstLineChars="0"/>
+        <w:jc w:val="left"/>
+        <w:rPr>
+          <w:rFonts w:hint="eastAsia"/>
+          <w:lang w:val="en-US" w:eastAsia="zh-CN"/>
+        </w:rPr>
+      </w:pPr>
+      <w:r>
+        <w:rPr>
+          <w:rFonts w:hint="eastAsia"/>
+          <w:lang w:eastAsia="zh-CN"/>
+        </w:rPr>
+        <w:t>如果不想再</w:t>
+      </w:r>
+      <w:r>
+        <w:rPr>
+          <w:rFonts w:hint="eastAsia"/>
+          <w:lang w:val="en-US" w:eastAsia="zh-CN"/>
+        </w:rPr>
+        <w:t>8080端口下启动，要修改端口：输入=&gt; http-server -p 端口号</w:t>
+      </w:r>
+    </w:p>
+    <w:p>
+      <w:pPr>
+        <w:widowControl w:val="0"/>
+        <w:numPr>
+          <w:ilvl w:val="0"/>
+          <w:numId w:val="0"/>
+        </w:numPr>
+        <w:ind w:firstLine="420" w:firstLineChars="0"/>
+        <w:jc w:val="left"/>
+        <w:rPr>
+          <w:rFonts w:hint="eastAsia"/>
+          <w:lang w:val="en-US" w:eastAsia="zh-CN"/>
+        </w:rPr>
+      </w:pPr>
+      <w:r>
+        <w:drawing>
+          <wp:inline distT="0" distB="0" distL="114300" distR="114300">
+            <wp:extent cx="4827905" cy="1008380"/>
+            <wp:effectExtent l="0" t="0" r="10795" b="1270"/>
+            <wp:docPr id="57" name="图片 12"/>
+            <wp:cNvGraphicFramePr>
+              <a:graphicFrameLocks xmlns:a="http://schemas.openxmlformats.org/drawingml/2006/main" noChangeAspect="1"/>
+            </wp:cNvGraphicFramePr>
+            <a:graphic xmlns:a="http://schemas.openxmlformats.org/drawingml/2006/main">
+              <a:graphicData uri="http://schemas.openxmlformats.org/drawingml/2006/picture">
+                <pic:pic xmlns:pic="http://schemas.openxmlformats.org/drawingml/2006/picture">
+                  <pic:nvPicPr>
+                    <pic:cNvPr id="57" name="图片 12"/>
+                    <pic:cNvPicPr>
+                      <a:picLocks noChangeAspect="1"/>
+                    </pic:cNvPicPr>
+                  </pic:nvPicPr>
+                  <pic:blipFill>
+                    <a:blip r:embed="rId58"/>
+                    <a:stretch>
+                      <a:fillRect/>
+                    </a:stretch>
+                  </pic:blipFill>
+                  <pic:spPr>
+                    <a:xfrm>
+                      <a:off x="0" y="0"/>
+                      <a:ext cx="4827905" cy="1008380"/>
+                    </a:xfrm>
+                    <a:prstGeom prst="rect">
+                      <a:avLst/>
+                    </a:prstGeom>
+                    <a:noFill/>
+                    <a:ln w="9525">
+                      <a:noFill/>
+                    </a:ln>
+                  </pic:spPr>
+                </pic:pic>
+              </a:graphicData>
+            </a:graphic>
+          </wp:inline>
+        </w:drawing>
+      </w:r>
+    </w:p>
+    <w:p>
+      <w:pPr>
+        <w:widowControl w:val="0"/>
+        <w:numPr>
+          <w:ilvl w:val="0"/>
+          <w:numId w:val="0"/>
+        </w:numPr>
+        <w:ind w:firstLine="420" w:firstLineChars="0"/>
+        <w:jc w:val="left"/>
+        <w:rPr>
+          <w:rFonts w:hint="eastAsia"/>
+          <w:lang w:val="en-US" w:eastAsia="zh-CN"/>
+        </w:rPr>
+      </w:pPr>
+      <w:r>
+        <w:rPr>
+          <w:rFonts w:hint="eastAsia"/>
+          <w:lang w:val="en-US" w:eastAsia="zh-CN"/>
+        </w:rPr>
+        <w:t>Idoc =&gt;简单的文档生成工具</w:t>
+      </w:r>
+    </w:p>
+    <w:p>
+      <w:pPr>
+        <w:widowControl w:val="0"/>
+        <w:numPr>
+          <w:ilvl w:val="0"/>
+          <w:numId w:val="0"/>
+        </w:numPr>
+        <w:ind w:firstLine="420" w:firstLineChars="0"/>
+        <w:jc w:val="left"/>
+        <w:rPr>
+          <w:rFonts w:hint="eastAsia"/>
+          <w:lang w:val="en-US" w:eastAsia="zh-CN"/>
+        </w:rPr>
+      </w:pPr>
+      <w:r>
+        <w:rPr>
+          <w:rFonts w:hint="eastAsia"/>
+          <w:lang w:val="en-US" w:eastAsia="zh-CN"/>
+        </w:rPr>
+        <w:t>npm install idoc -g</w:t>
+      </w:r>
+    </w:p>
+    <w:p>
+      <w:pPr>
+        <w:widowControl w:val="0"/>
+        <w:numPr>
+          <w:ilvl w:val="0"/>
+          <w:numId w:val="0"/>
+        </w:numPr>
+        <w:ind w:firstLine="420" w:firstLineChars="0"/>
+        <w:jc w:val="left"/>
+        <w:rPr>
+          <w:rFonts w:hint="eastAsia"/>
+          <w:shd w:val="clear" w:color="auto" w:fill="auto"/>
+          <w:lang w:val="en-US" w:eastAsia="zh-CN"/>
+        </w:rPr>
+      </w:pPr>
+      <w:r>
+        <w:rPr>
+          <w:rFonts w:hint="eastAsia"/>
+          <w:shd w:val="clear" w:color="FFFFFF" w:fill="D9D9D9"/>
+          <w:lang w:val="en-US" w:eastAsia="zh-CN"/>
+        </w:rPr>
+        <w:t>具体各类玩意看npm官网上的说明</w:t>
+      </w:r>
+    </w:p>
+    <w:p>
+      <w:pPr>
+        <w:widowControl w:val="0"/>
+        <w:numPr>
+          <w:ilvl w:val="0"/>
+          <w:numId w:val="0"/>
+        </w:numPr>
+        <w:jc w:val="left"/>
+        <w:rPr>
+          <w:rFonts w:hint="eastAsia"/>
+          <w:lang w:val="en-US" w:eastAsia="zh-CN"/>
+        </w:rPr>
+      </w:pPr>
+    </w:p>
+    <w:p>
+      <w:pPr>
+        <w:widowControl w:val="0"/>
+        <w:numPr>
+          <w:ilvl w:val="0"/>
+          <w:numId w:val="0"/>
+        </w:numPr>
+        <w:jc w:val="left"/>
+        <w:rPr>
+          <w:rFonts w:hint="eastAsia"/>
+          <w:lang w:val="en-US" w:eastAsia="zh-CN"/>
+        </w:rPr>
+      </w:pPr>
+      <w:r>
+        <w:rPr>
+          <w:rFonts w:hint="eastAsia"/>
+          <w:lang w:val="en-US" w:eastAsia="zh-CN"/>
+        </w:rPr>
+        <w:t>nvm:切换node版本的工具</w:t>
+      </w:r>
+    </w:p>
+    <w:p>
+      <w:pPr>
+        <w:widowControl w:val="0"/>
+        <w:numPr>
+          <w:ilvl w:val="0"/>
+          <w:numId w:val="0"/>
+        </w:numPr>
+        <w:jc w:val="left"/>
+        <w:rPr>
+          <w:rFonts w:hint="eastAsia"/>
+          <w:lang w:val="en-US" w:eastAsia="zh-CN"/>
+        </w:rPr>
+      </w:pPr>
+    </w:p>
+    <w:p>
+      <w:pPr>
+        <w:widowControl w:val="0"/>
+        <w:numPr>
+          <w:ilvl w:val="0"/>
+          <w:numId w:val="0"/>
+        </w:numPr>
+        <w:jc w:val="left"/>
+        <w:rPr>
+          <w:rFonts w:hint="eastAsia"/>
+          <w:lang w:val="en-US" w:eastAsia="zh-CN"/>
+        </w:rPr>
+      </w:pPr>
+      <w:r>
+        <w:rPr>
+          <w:rFonts w:hint="eastAsia"/>
+          <w:lang w:val="en-US" w:eastAsia="zh-CN"/>
+        </w:rPr>
+        <w:t>-本地安装</w:t>
+      </w:r>
+    </w:p>
+    <w:p>
+      <w:pPr>
+        <w:widowControl w:val="0"/>
+        <w:numPr>
+          <w:ilvl w:val="0"/>
+          <w:numId w:val="0"/>
+        </w:numPr>
+        <w:ind w:firstLine="420" w:firstLineChars="0"/>
+        <w:jc w:val="left"/>
+        <w:rPr>
+          <w:rFonts w:hint="eastAsia"/>
+          <w:lang w:val="en-US" w:eastAsia="zh-CN"/>
+        </w:rPr>
+      </w:pPr>
+      <w:r>
+        <w:rPr>
+          <w:rFonts w:hint="eastAsia"/>
+          <w:lang w:val="en-US" w:eastAsia="zh-CN"/>
+        </w:rPr>
+        <w:t>-没有-g参数，安装之前需要初始化，这个初始化文件是记录安装依赖的，比如说一个项目用了好多库和框架，那怎么知道用了哪些东西？就是靠这个</w:t>
+      </w:r>
+      <w:r>
+        <w:rPr>
+          <w:rFonts w:hint="eastAsia"/>
+          <w:b w:val="0"/>
+          <w:bCs w:val="0"/>
+          <w:color w:val="000000" w:themeColor="text1"/>
+          <w:lang w:val="en-US" w:eastAsia="zh-CN"/>
+          <w14:textFill>
+            <w14:solidFill>
+              <w14:schemeClr w14:val="tx1"/>
+            </w14:solidFill>
+          </w14:textFill>
+        </w:rPr>
+        <w:t>Package.json</w:t>
+      </w:r>
+      <w:r>
+        <w:rPr>
+          <w:rFonts w:hint="eastAsia"/>
+          <w:lang w:val="en-US" w:eastAsia="zh-CN"/>
+        </w:rPr>
+        <w:t>文件。</w:t>
+      </w:r>
+    </w:p>
+    <w:p>
+      <w:pPr>
+        <w:widowControl w:val="0"/>
+        <w:numPr>
+          <w:ilvl w:val="0"/>
+          <w:numId w:val="0"/>
+        </w:numPr>
+        <w:ind w:firstLine="420" w:firstLineChars="0"/>
+        <w:jc w:val="left"/>
+        <w:rPr>
+          <w:rFonts w:hint="eastAsia"/>
+          <w:b/>
+          <w:bCs/>
+          <w:color w:val="002060"/>
+          <w:lang w:val="en-US" w:eastAsia="zh-CN"/>
+        </w:rPr>
+      </w:pPr>
+      <w:r>
+        <w:rPr>
+          <w:rFonts w:hint="eastAsia"/>
+          <w:shd w:val="clear" w:color="FFFFFF" w:fill="D9D9D9"/>
+          <w:lang w:val="en-US" w:eastAsia="zh-CN"/>
+        </w:rPr>
+        <w:t>npm init -y</w:t>
+      </w:r>
+      <w:r>
+        <w:rPr>
+          <w:rFonts w:hint="eastAsia"/>
+          <w:lang w:val="en-US" w:eastAsia="zh-CN"/>
+        </w:rPr>
+        <w:t xml:space="preserve"> =&gt;默认初始化这个文件，生成 package.json,目录中不能有中文、特殊字符、大写，默认的包名和目录名相同，-y的意思就是默认的，如果不加-y 得一开头自己写一下。</w:t>
+      </w:r>
+      <w:r>
+        <w:rPr>
+          <w:rFonts w:hint="eastAsia"/>
+          <w:b/>
+          <w:bCs/>
+          <w:color w:val="002060"/>
+          <w:lang w:val="en-US" w:eastAsia="zh-CN"/>
+        </w:rPr>
+        <w:t>默认先找当前目录下的package.json,如果当前没有会去上级查找，找不到才认为在当前目录下安装</w:t>
+      </w:r>
+    </w:p>
+    <w:p>
+      <w:pPr>
+        <w:widowControl w:val="0"/>
+        <w:numPr>
+          <w:ilvl w:val="0"/>
+          <w:numId w:val="0"/>
+        </w:numPr>
+        <w:ind w:firstLine="420" w:firstLineChars="0"/>
+        <w:jc w:val="left"/>
+        <w:rPr>
+          <w:rFonts w:hint="eastAsia"/>
+          <w:b w:val="0"/>
+          <w:bCs w:val="0"/>
+          <w:color w:val="000000" w:themeColor="text1"/>
+          <w:lang w:val="en-US" w:eastAsia="zh-CN"/>
+          <w14:textFill>
+            <w14:solidFill>
+              <w14:schemeClr w14:val="tx1"/>
+            </w14:solidFill>
+          </w14:textFill>
+        </w:rPr>
+      </w:pPr>
+      <w:r>
+        <w:rPr>
+          <w:rFonts w:hint="eastAsia"/>
+          <w:b w:val="0"/>
+          <w:bCs w:val="0"/>
+          <w:color w:val="000000" w:themeColor="text1"/>
+          <w:lang w:val="en-US" w:eastAsia="zh-CN"/>
+          <w14:textFill>
+            <w14:solidFill>
+              <w14:schemeClr w14:val="tx1"/>
+            </w14:solidFill>
+          </w14:textFill>
+        </w:rPr>
+        <w:t>Package.json中scripts可以配置一些快捷方式，下面看图说明</w:t>
+      </w:r>
+    </w:p>
+    <w:p>
+      <w:pPr>
+        <w:widowControl w:val="0"/>
+        <w:numPr>
+          <w:ilvl w:val="0"/>
+          <w:numId w:val="0"/>
+        </w:numPr>
+        <w:ind w:firstLine="420" w:firstLineChars="0"/>
+        <w:jc w:val="left"/>
+        <w:rPr>
+          <w:rFonts w:hint="eastAsia"/>
+          <w:b w:val="0"/>
+          <w:bCs w:val="0"/>
+          <w:color w:val="000000" w:themeColor="text1"/>
+          <w:lang w:val="en-US" w:eastAsia="zh-CN"/>
+          <w14:textFill>
+            <w14:solidFill>
+              <w14:schemeClr w14:val="tx1"/>
+            </w14:solidFill>
+          </w14:textFill>
+        </w:rPr>
+      </w:pPr>
+    </w:p>
+    <w:p>
+      <w:pPr>
+        <w:widowControl w:val="0"/>
+        <w:numPr>
+          <w:ilvl w:val="0"/>
+          <w:numId w:val="0"/>
+        </w:numPr>
+        <w:jc w:val="left"/>
+        <w:rPr>
+          <w:rFonts w:hint="eastAsia" w:eastAsiaTheme="minorEastAsia"/>
+          <w:lang w:val="en-US" w:eastAsia="zh-CN"/>
+        </w:rPr>
+      </w:pPr>
+      <w:r>
+        <w:rPr>
+          <w:rFonts w:hint="eastAsia"/>
+          <w:lang w:val="en-US" w:eastAsia="zh-CN"/>
+        </w:rPr>
+        <w:t>npm init -y 初始化，会默认在运行的项目文件夹中生成package.json文件</w:t>
+      </w:r>
+    </w:p>
+    <w:p>
+      <w:pPr>
+        <w:widowControl w:val="0"/>
+        <w:numPr>
+          <w:ilvl w:val="0"/>
+          <w:numId w:val="0"/>
+        </w:numPr>
+        <w:jc w:val="left"/>
+      </w:pPr>
+      <w:r>
+        <w:drawing>
+          <wp:inline distT="0" distB="0" distL="114300" distR="114300">
+            <wp:extent cx="4901565" cy="1374140"/>
+            <wp:effectExtent l="0" t="0" r="13335" b="16510"/>
+            <wp:docPr id="58" name="图片 13"/>
+            <wp:cNvGraphicFramePr>
+              <a:graphicFrameLocks xmlns:a="http://schemas.openxmlformats.org/drawingml/2006/main" noChangeAspect="1"/>
+            </wp:cNvGraphicFramePr>
+            <a:graphic xmlns:a="http://schemas.openxmlformats.org/drawingml/2006/main">
+              <a:graphicData uri="http://schemas.openxmlformats.org/drawingml/2006/picture">
+                <pic:pic xmlns:pic="http://schemas.openxmlformats.org/drawingml/2006/picture">
+                  <pic:nvPicPr>
+                    <pic:cNvPr id="58" name="图片 13"/>
+                    <pic:cNvPicPr>
+                      <a:picLocks noChangeAspect="1"/>
+                    </pic:cNvPicPr>
+                  </pic:nvPicPr>
+                  <pic:blipFill>
+                    <a:blip r:embed="rId59"/>
+                    <a:stretch>
+                      <a:fillRect/>
+                    </a:stretch>
+                  </pic:blipFill>
+                  <pic:spPr>
+                    <a:xfrm>
+                      <a:off x="0" y="0"/>
+                      <a:ext cx="4901565" cy="1374140"/>
+                    </a:xfrm>
+                    <a:prstGeom prst="rect">
+                      <a:avLst/>
+                    </a:prstGeom>
+                    <a:noFill/>
+                    <a:ln w="9525">
+                      <a:noFill/>
+                    </a:ln>
+                  </pic:spPr>
+                </pic:pic>
+              </a:graphicData>
+            </a:graphic>
+          </wp:inline>
+        </w:drawing>
+      </w:r>
+    </w:p>
+    <w:p>
+      <w:pPr>
+        <w:widowControl w:val="0"/>
+        <w:numPr>
+          <w:ilvl w:val="0"/>
+          <w:numId w:val="0"/>
+        </w:numPr>
+        <w:jc w:val="left"/>
+        <w:rPr>
+          <w:rFonts w:hint="eastAsia" w:eastAsiaTheme="minorEastAsia"/>
+          <w:lang w:eastAsia="zh-CN"/>
+        </w:rPr>
+      </w:pPr>
+      <w:r>
+        <w:rPr>
+          <w:rFonts w:hint="eastAsia"/>
+          <w:lang w:eastAsia="zh-CN"/>
+        </w:rPr>
+        <w:t>安装</w:t>
+      </w:r>
+      <w:r>
+        <w:rPr>
+          <w:rFonts w:hint="eastAsia"/>
+          <w:lang w:val="en-US" w:eastAsia="zh-CN"/>
+        </w:rPr>
+        <w:t>Jquery</w:t>
+      </w:r>
+    </w:p>
+    <w:p>
+      <w:pPr>
+        <w:widowControl w:val="0"/>
+        <w:numPr>
+          <w:ilvl w:val="0"/>
+          <w:numId w:val="0"/>
+        </w:numPr>
+        <w:jc w:val="left"/>
+      </w:pPr>
+      <w:r>
+        <w:drawing>
+          <wp:inline distT="0" distB="0" distL="114300" distR="114300">
+            <wp:extent cx="4716780" cy="1252855"/>
+            <wp:effectExtent l="0" t="0" r="7620" b="4445"/>
+            <wp:docPr id="59" name="图片 14"/>
+            <wp:cNvGraphicFramePr>
+              <a:graphicFrameLocks xmlns:a="http://schemas.openxmlformats.org/drawingml/2006/main" noChangeAspect="1"/>
+            </wp:cNvGraphicFramePr>
+            <a:graphic xmlns:a="http://schemas.openxmlformats.org/drawingml/2006/main">
+              <a:graphicData uri="http://schemas.openxmlformats.org/drawingml/2006/picture">
+                <pic:pic xmlns:pic="http://schemas.openxmlformats.org/drawingml/2006/picture">
+                  <pic:nvPicPr>
+                    <pic:cNvPr id="59" name="图片 14"/>
+                    <pic:cNvPicPr>
+                      <a:picLocks noChangeAspect="1"/>
+                    </pic:cNvPicPr>
+                  </pic:nvPicPr>
+                  <pic:blipFill>
+                    <a:blip r:embed="rId60"/>
+                    <a:stretch>
+                      <a:fillRect/>
+                    </a:stretch>
+                  </pic:blipFill>
+                  <pic:spPr>
+                    <a:xfrm>
+                      <a:off x="0" y="0"/>
+                      <a:ext cx="4716780" cy="1252855"/>
+                    </a:xfrm>
+                    <a:prstGeom prst="rect">
+                      <a:avLst/>
+                    </a:prstGeom>
+                    <a:noFill/>
+                    <a:ln w="9525">
+                      <a:noFill/>
+                    </a:ln>
+                  </pic:spPr>
+                </pic:pic>
+              </a:graphicData>
+            </a:graphic>
+          </wp:inline>
+        </w:drawing>
+      </w:r>
+    </w:p>
+    <w:p>
+      <w:pPr>
+        <w:widowControl w:val="0"/>
+        <w:numPr>
+          <w:ilvl w:val="0"/>
+          <w:numId w:val="0"/>
+        </w:numPr>
+        <w:jc w:val="left"/>
+        <w:rPr>
+          <w:rFonts w:hint="eastAsia"/>
+          <w:lang w:val="en-US" w:eastAsia="zh-CN"/>
+        </w:rPr>
+      </w:pPr>
+      <w:r>
+        <w:rPr>
+          <w:rFonts w:hint="eastAsia"/>
+          <w:lang w:val="en-US" w:eastAsia="zh-CN"/>
+        </w:rPr>
+        <w:t>如果不加-y :</w:t>
+      </w:r>
+    </w:p>
+    <w:p>
+      <w:pPr>
+        <w:widowControl w:val="0"/>
+        <w:numPr>
+          <w:ilvl w:val="0"/>
+          <w:numId w:val="0"/>
+        </w:numPr>
+        <w:jc w:val="left"/>
+        <w:rPr>
+          <w:rFonts w:hint="eastAsia"/>
+          <w:lang w:val="en-US" w:eastAsia="zh-CN"/>
+        </w:rPr>
+      </w:pPr>
+      <w:r>
+        <w:drawing>
+          <wp:inline distT="0" distB="0" distL="114300" distR="114300">
+            <wp:extent cx="3521710" cy="2199005"/>
+            <wp:effectExtent l="0" t="0" r="2540" b="10795"/>
+            <wp:docPr id="60" name="图片 15"/>
+            <wp:cNvGraphicFramePr>
+              <a:graphicFrameLocks xmlns:a="http://schemas.openxmlformats.org/drawingml/2006/main" noChangeAspect="1"/>
+            </wp:cNvGraphicFramePr>
+            <a:graphic xmlns:a="http://schemas.openxmlformats.org/drawingml/2006/main">
+              <a:graphicData uri="http://schemas.openxmlformats.org/drawingml/2006/picture">
+                <pic:pic xmlns:pic="http://schemas.openxmlformats.org/drawingml/2006/picture">
+                  <pic:nvPicPr>
+                    <pic:cNvPr id="60" name="图片 15"/>
+                    <pic:cNvPicPr>
+                      <a:picLocks noChangeAspect="1"/>
+                    </pic:cNvPicPr>
+                  </pic:nvPicPr>
+                  <pic:blipFill>
+                    <a:blip r:embed="rId61"/>
+                    <a:stretch>
+                      <a:fillRect/>
+                    </a:stretch>
+                  </pic:blipFill>
+                  <pic:spPr>
+                    <a:xfrm>
+                      <a:off x="0" y="0"/>
+                      <a:ext cx="3521710" cy="2199005"/>
+                    </a:xfrm>
+                    <a:prstGeom prst="rect">
+                      <a:avLst/>
+                    </a:prstGeom>
+                    <a:noFill/>
+                    <a:ln w="9525">
+                      <a:noFill/>
+                    </a:ln>
+                  </pic:spPr>
+                </pic:pic>
+              </a:graphicData>
+            </a:graphic>
+          </wp:inline>
+        </w:drawing>
+      </w:r>
+    </w:p>
+    <w:p>
+      <w:pPr>
+        <w:widowControl w:val="0"/>
+        <w:numPr>
+          <w:ilvl w:val="0"/>
+          <w:numId w:val="0"/>
+        </w:numPr>
+        <w:jc w:val="left"/>
+        <w:rPr>
+          <w:rFonts w:hint="eastAsia"/>
+          <w:lang w:val="en-US" w:eastAsia="zh-CN"/>
+        </w:rPr>
+      </w:pPr>
+      <w:r>
+        <w:rPr>
+          <w:rFonts w:hint="eastAsia"/>
+          <w:lang w:val="en-US" w:eastAsia="zh-CN"/>
+        </w:rPr>
+        <w:t>设置快捷方式：修改scripts中的内容</w:t>
+      </w:r>
+    </w:p>
+    <w:p>
+      <w:pPr>
+        <w:widowControl w:val="0"/>
+        <w:numPr>
+          <w:ilvl w:val="0"/>
+          <w:numId w:val="0"/>
+        </w:numPr>
+        <w:jc w:val="left"/>
+        <w:rPr>
+          <w:rFonts w:hint="eastAsia"/>
+          <w:lang w:val="en-US" w:eastAsia="zh-CN"/>
+        </w:rPr>
+      </w:pPr>
+      <w:r>
+        <w:rPr>
+          <w:rFonts w:hint="eastAsia"/>
+          <w:lang w:val="en-US" w:eastAsia="zh-CN"/>
+        </w:rPr>
+        <w:t>（原始的文件）</w:t>
+      </w:r>
+    </w:p>
+    <w:p>
+      <w:pPr>
+        <w:widowControl w:val="0"/>
+        <w:numPr>
+          <w:ilvl w:val="0"/>
+          <w:numId w:val="0"/>
+        </w:numPr>
+        <w:jc w:val="left"/>
+      </w:pPr>
+      <w:r>
+        <w:drawing>
+          <wp:inline distT="0" distB="0" distL="114300" distR="114300">
+            <wp:extent cx="3996690" cy="2307590"/>
+            <wp:effectExtent l="0" t="0" r="3810" b="16510"/>
+            <wp:docPr id="61" name="图片 16"/>
+            <wp:cNvGraphicFramePr>
+              <a:graphicFrameLocks xmlns:a="http://schemas.openxmlformats.org/drawingml/2006/main" noChangeAspect="1"/>
+            </wp:cNvGraphicFramePr>
+            <a:graphic xmlns:a="http://schemas.openxmlformats.org/drawingml/2006/main">
+              <a:graphicData uri="http://schemas.openxmlformats.org/drawingml/2006/picture">
+                <pic:pic xmlns:pic="http://schemas.openxmlformats.org/drawingml/2006/picture">
+                  <pic:nvPicPr>
+                    <pic:cNvPr id="61" name="图片 16"/>
+                    <pic:cNvPicPr>
+                      <a:picLocks noChangeAspect="1"/>
+                    </pic:cNvPicPr>
+                  </pic:nvPicPr>
+                  <pic:blipFill>
+                    <a:blip r:embed="rId62"/>
+                    <a:stretch>
+                      <a:fillRect/>
+                    </a:stretch>
+                  </pic:blipFill>
+                  <pic:spPr>
+                    <a:xfrm>
+                      <a:off x="0" y="0"/>
+                      <a:ext cx="3996690" cy="2307590"/>
+                    </a:xfrm>
+                    <a:prstGeom prst="rect">
+                      <a:avLst/>
+                    </a:prstGeom>
+                    <a:noFill/>
+                    <a:ln w="9525">
+                      <a:noFill/>
+                    </a:ln>
+                  </pic:spPr>
+                </pic:pic>
+              </a:graphicData>
+            </a:graphic>
+          </wp:inline>
+        </w:drawing>
+      </w:r>
       <w:bookmarkStart w:id="0" w:name="_GoBack"/>
       <w:bookmarkEnd w:id="0"/>
+    </w:p>
+    <w:p>
+      <w:pPr>
+        <w:widowControl w:val="0"/>
+        <w:numPr>
+          <w:ilvl w:val="0"/>
+          <w:numId w:val="0"/>
+        </w:numPr>
+        <w:jc w:val="left"/>
+        <w:rPr>
+          <w:rFonts w:hint="eastAsia"/>
+          <w:lang w:val="en-US" w:eastAsia="zh-CN"/>
+        </w:rPr>
+      </w:pPr>
+      <w:r>
+        <w:rPr>
+          <w:rFonts w:hint="eastAsia"/>
+          <w:lang w:eastAsia="zh-CN"/>
+        </w:rPr>
+        <w:t>修改，设置快捷内容，以及运行时候输入</w:t>
+      </w:r>
+      <w:r>
+        <w:rPr>
+          <w:rFonts w:hint="eastAsia"/>
+          <w:lang w:val="en-US" w:eastAsia="zh-CN"/>
+        </w:rPr>
+        <w:t>=&gt; npm run test</w:t>
+      </w:r>
+    </w:p>
+    <w:p>
+      <w:pPr>
+        <w:widowControl w:val="0"/>
+        <w:numPr>
+          <w:ilvl w:val="0"/>
+          <w:numId w:val="0"/>
+        </w:numPr>
+        <w:jc w:val="left"/>
+        <w:rPr>
+          <w:rFonts w:hint="eastAsia"/>
+          <w:lang w:val="en-US" w:eastAsia="zh-CN"/>
+        </w:rPr>
+      </w:pPr>
+      <w:r>
+        <w:drawing>
+          <wp:inline distT="0" distB="0" distL="114300" distR="114300">
+            <wp:extent cx="5271770" cy="1774825"/>
+            <wp:effectExtent l="0" t="0" r="5080" b="15875"/>
+            <wp:docPr id="62" name="图片 17"/>
+            <wp:cNvGraphicFramePr>
+              <a:graphicFrameLocks xmlns:a="http://schemas.openxmlformats.org/drawingml/2006/main" noChangeAspect="1"/>
+            </wp:cNvGraphicFramePr>
+            <a:graphic xmlns:a="http://schemas.openxmlformats.org/drawingml/2006/main">
+              <a:graphicData uri="http://schemas.openxmlformats.org/drawingml/2006/picture">
+                <pic:pic xmlns:pic="http://schemas.openxmlformats.org/drawingml/2006/picture">
+                  <pic:nvPicPr>
+                    <pic:cNvPr id="62" name="图片 17"/>
+                    <pic:cNvPicPr>
+                      <a:picLocks noChangeAspect="1"/>
+                    </pic:cNvPicPr>
+                  </pic:nvPicPr>
+                  <pic:blipFill>
+                    <a:blip r:embed="rId63"/>
+                    <a:stretch>
+                      <a:fillRect/>
+                    </a:stretch>
+                  </pic:blipFill>
+                  <pic:spPr>
+                    <a:xfrm>
+                      <a:off x="0" y="0"/>
+                      <a:ext cx="5271770" cy="1774825"/>
+                    </a:xfrm>
+                    <a:prstGeom prst="rect">
+                      <a:avLst/>
+                    </a:prstGeom>
+                    <a:noFill/>
+                    <a:ln w="9525">
+                      <a:noFill/>
+                    </a:ln>
+                  </pic:spPr>
+                </pic:pic>
+              </a:graphicData>
+            </a:graphic>
+          </wp:inline>
+        </w:drawing>
+      </w:r>
+    </w:p>
+    <w:p>
+      <w:pPr>
+        <w:widowControl w:val="0"/>
+        <w:numPr>
+          <w:ilvl w:val="0"/>
+          <w:numId w:val="0"/>
+        </w:numPr>
+        <w:jc w:val="left"/>
+        <w:rPr>
+          <w:rFonts w:hint="eastAsia"/>
+          <w:lang w:val="en-US" w:eastAsia="zh-CN"/>
+        </w:rPr>
+      </w:pPr>
+    </w:p>
+    <w:p>
+      <w:pPr>
+        <w:widowControl w:val="0"/>
+        <w:numPr>
+          <w:ilvl w:val="0"/>
+          <w:numId w:val="0"/>
+        </w:numPr>
+        <w:jc w:val="left"/>
+        <w:rPr>
+          <w:rFonts w:hint="eastAsia"/>
+          <w:lang w:val="en-US" w:eastAsia="zh-CN"/>
+        </w:rPr>
+      </w:pPr>
+    </w:p>
+    <w:p>
+      <w:pPr>
+        <w:widowControl w:val="0"/>
+        <w:numPr>
+          <w:ilvl w:val="0"/>
+          <w:numId w:val="0"/>
+        </w:numPr>
+        <w:jc w:val="left"/>
+        <w:rPr>
+          <w:rFonts w:hint="eastAsia"/>
+          <w:lang w:val="en-US" w:eastAsia="zh-CN"/>
+        </w:rPr>
+      </w:pPr>
+    </w:p>
+    <w:p>
+      <w:pPr>
+        <w:widowControl w:val="0"/>
+        <w:numPr>
+          <w:ilvl w:val="0"/>
+          <w:numId w:val="0"/>
+        </w:numPr>
+        <w:jc w:val="left"/>
+        <w:rPr>
+          <w:rFonts w:hint="eastAsia"/>
+          <w:lang w:val="en-US" w:eastAsia="zh-CN"/>
+        </w:rPr>
+      </w:pPr>
+    </w:p>
+    <w:p>
+      <w:pPr>
+        <w:widowControl w:val="0"/>
+        <w:numPr>
+          <w:ilvl w:val="0"/>
+          <w:numId w:val="0"/>
+        </w:numPr>
+        <w:spacing w:line="480" w:lineRule="auto"/>
+        <w:jc w:val="left"/>
+        <w:rPr>
+          <w:rFonts w:hint="eastAsia"/>
+          <w:lang w:val="en-US" w:eastAsia="zh-CN"/>
+        </w:rPr>
+      </w:pPr>
     </w:p>
     <w:sectPr>
       <w:pgSz w:w="11906" w:h="16838"/>

</xml_diff>

<commit_message>
node 2-7 ing 11-21 00:15
</commit_message>
<xml_diff>
--- a/node笔记.docx
+++ b/node笔记.docx
@@ -4621,12 +4621,33 @@
           <w:numId w:val="0"/>
         </w:numPr>
         <w:jc w:val="left"/>
+        <w:rPr>
+          <w:rFonts w:hint="eastAsia" w:eastAsiaTheme="minorEastAsia"/>
+          <w:lang w:val="en-US" w:eastAsia="zh-CN"/>
+        </w:rPr>
+      </w:pPr>
+      <w:r>
+        <w:rPr>
+          <w:rFonts w:hint="eastAsia"/>
+          <w:lang w:val="en-US" w:eastAsia="zh-CN"/>
+        </w:rPr>
+        <w:t>require具有缓存功能</w:t>
+      </w:r>
+    </w:p>
+    <w:p>
+      <w:pPr>
+        <w:widowControl w:val="0"/>
+        <w:numPr>
+          <w:ilvl w:val="0"/>
+          <w:numId w:val="0"/>
+        </w:numPr>
+        <w:jc w:val="left"/>
       </w:pPr>
       <w:r>
         <w:drawing>
           <wp:inline distT="0" distB="0" distL="114300" distR="114300">
-            <wp:extent cx="5269865" cy="824230"/>
-            <wp:effectExtent l="0" t="0" r="6985" b="13970"/>
+            <wp:extent cx="5088890" cy="795655"/>
+            <wp:effectExtent l="0" t="0" r="16510" b="4445"/>
             <wp:docPr id="48" name="图片 15"/>
             <wp:cNvGraphicFramePr>
               <a:graphicFrameLocks xmlns:a="http://schemas.openxmlformats.org/drawingml/2006/main" noChangeAspect="1"/>
@@ -4649,7 +4670,7 @@
                   <pic:spPr>
                     <a:xfrm>
                       <a:off x="0" y="0"/>
-                      <a:ext cx="5269865" cy="824230"/>
+                      <a:ext cx="5088890" cy="795655"/>
                     </a:xfrm>
                     <a:prstGeom prst="rect">
                       <a:avLst/>
@@ -4665,16 +4686,6 @@
           </wp:inline>
         </w:drawing>
       </w:r>
-    </w:p>
-    <w:p>
-      <w:pPr>
-        <w:widowControl w:val="0"/>
-        <w:numPr>
-          <w:ilvl w:val="0"/>
-          <w:numId w:val="0"/>
-        </w:numPr>
-        <w:jc w:val="left"/>
-      </w:pPr>
     </w:p>
     <w:p>
       <w:pPr>
@@ -5851,7 +5862,18 @@
           <w:rFonts w:hint="eastAsia"/>
           <w:lang w:val="en-US" w:eastAsia="zh-CN"/>
         </w:rPr>
-        <w:t>-本地安装</w:t>
+        <w:t>-</w:t>
+      </w:r>
+      <w:r>
+        <w:rPr>
+          <w:rFonts w:hint="eastAsia"/>
+          <w:b/>
+          <w:bCs/>
+          <w:sz w:val="24"/>
+          <w:szCs w:val="24"/>
+          <w:lang w:val="en-US" w:eastAsia="zh-CN"/>
+        </w:rPr>
+        <w:t>本地安装</w:t>
       </w:r>
     </w:p>
     <w:p>
@@ -6289,8 +6311,8 @@
       <w:r>
         <w:drawing>
           <wp:inline distT="0" distB="0" distL="114300" distR="114300">
-            <wp:extent cx="3996690" cy="2307590"/>
-            <wp:effectExtent l="0" t="0" r="3810" b="16510"/>
+            <wp:extent cx="3304540" cy="1907540"/>
+            <wp:effectExtent l="0" t="0" r="10160" b="16510"/>
             <wp:docPr id="61" name="图片 16"/>
             <wp:cNvGraphicFramePr>
               <a:graphicFrameLocks xmlns:a="http://schemas.openxmlformats.org/drawingml/2006/main" noChangeAspect="1"/>
@@ -6313,7 +6335,7 @@
                   <pic:spPr>
                     <a:xfrm>
                       <a:off x="0" y="0"/>
-                      <a:ext cx="3996690" cy="2307590"/>
+                      <a:ext cx="3304540" cy="1907540"/>
                     </a:xfrm>
                     <a:prstGeom prst="rect">
                       <a:avLst/>
@@ -6329,8 +6351,6 @@
           </wp:inline>
         </w:drawing>
       </w:r>
-      <w:bookmarkStart w:id="0" w:name="_GoBack"/>
-      <w:bookmarkEnd w:id="0"/>
     </w:p>
     <w:p>
       <w:pPr>
@@ -6368,16 +6388,12 @@
           <w:numId w:val="0"/>
         </w:numPr>
         <w:jc w:val="left"/>
-        <w:rPr>
-          <w:rFonts w:hint="eastAsia"/>
-          <w:lang w:val="en-US" w:eastAsia="zh-CN"/>
-        </w:rPr>
       </w:pPr>
       <w:r>
         <w:drawing>
           <wp:inline distT="0" distB="0" distL="114300" distR="114300">
-            <wp:extent cx="5271770" cy="1774825"/>
-            <wp:effectExtent l="0" t="0" r="5080" b="15875"/>
+            <wp:extent cx="5029835" cy="1693545"/>
+            <wp:effectExtent l="0" t="0" r="18415" b="1905"/>
             <wp:docPr id="62" name="图片 17"/>
             <wp:cNvGraphicFramePr>
               <a:graphicFrameLocks xmlns:a="http://schemas.openxmlformats.org/drawingml/2006/main" noChangeAspect="1"/>
@@ -6400,7 +6416,7 @@
                   <pic:spPr>
                     <a:xfrm>
                       <a:off x="0" y="0"/>
-                      <a:ext cx="5271770" cy="1774825"/>
+                      <a:ext cx="5029835" cy="1693545"/>
                     </a:xfrm>
                     <a:prstGeom prst="rect">
                       <a:avLst/>
@@ -6441,47 +6457,2647 @@
         <w:jc w:val="left"/>
         <w:rPr>
           <w:rFonts w:hint="eastAsia"/>
-          <w:lang w:val="en-US" w:eastAsia="zh-CN"/>
-        </w:rPr>
-      </w:pPr>
-    </w:p>
-    <w:p>
-      <w:pPr>
-        <w:widowControl w:val="0"/>
-        <w:numPr>
-          <w:ilvl w:val="0"/>
-          <w:numId w:val="0"/>
-        </w:numPr>
-        <w:jc w:val="left"/>
-        <w:rPr>
-          <w:rFonts w:hint="eastAsia"/>
-          <w:lang w:val="en-US" w:eastAsia="zh-CN"/>
-        </w:rPr>
-      </w:pPr>
-    </w:p>
-    <w:p>
-      <w:pPr>
-        <w:widowControl w:val="0"/>
-        <w:numPr>
-          <w:ilvl w:val="0"/>
-          <w:numId w:val="0"/>
-        </w:numPr>
-        <w:jc w:val="left"/>
-        <w:rPr>
-          <w:rFonts w:hint="eastAsia"/>
-          <w:lang w:val="en-US" w:eastAsia="zh-CN"/>
-        </w:rPr>
-      </w:pPr>
-    </w:p>
-    <w:p>
-      <w:pPr>
-        <w:widowControl w:val="0"/>
-        <w:numPr>
-          <w:ilvl w:val="0"/>
-          <w:numId w:val="0"/>
-        </w:numPr>
-        <w:spacing w:line="480" w:lineRule="auto"/>
-        <w:jc w:val="left"/>
+          <w:shd w:val="clear" w:color="FFFFFF" w:fill="D9D9D9"/>
+          <w:lang w:val="en-US" w:eastAsia="zh-CN"/>
+        </w:rPr>
+      </w:pPr>
+      <w:r>
+        <w:rPr>
+          <w:rFonts w:hint="eastAsia"/>
+          <w:shd w:val="clear" w:color="FFFFFF" w:fill="D9D9D9"/>
+          <w:lang w:val="en-US" w:eastAsia="zh-CN"/>
+        </w:rPr>
+        <w:t>###项目依赖</w:t>
+      </w:r>
+    </w:p>
+    <w:p>
+      <w:pPr>
+        <w:widowControl w:val="0"/>
+        <w:numPr>
+          <w:ilvl w:val="0"/>
+          <w:numId w:val="0"/>
+        </w:numPr>
+        <w:ind w:firstLine="420" w:firstLineChars="0"/>
+        <w:jc w:val="left"/>
+        <w:rPr>
+          <w:rFonts w:hint="eastAsia"/>
+          <w:lang w:val="en-US" w:eastAsia="zh-CN"/>
+        </w:rPr>
+      </w:pPr>
+      <w:r>
+        <w:rPr>
+          <w:rFonts w:hint="eastAsia"/>
+          <w:lang w:val="en-US" w:eastAsia="zh-CN"/>
+        </w:rPr>
+        <w:t>-开发时使用，上线还需要</w:t>
+      </w:r>
+    </w:p>
+    <w:p>
+      <w:pPr>
+        <w:widowControl w:val="0"/>
+        <w:numPr>
+          <w:ilvl w:val="0"/>
+          <w:numId w:val="0"/>
+        </w:numPr>
+        <w:ind w:firstLine="420" w:firstLineChars="0"/>
+        <w:jc w:val="left"/>
+        <w:rPr>
+          <w:rFonts w:hint="eastAsia"/>
+          <w:lang w:val="en-US" w:eastAsia="zh-CN"/>
+        </w:rPr>
+      </w:pPr>
+      <w:r>
+        <w:rPr>
+          <w:rFonts w:hint="eastAsia"/>
+          <w:lang w:val="en-US" w:eastAsia="zh-CN"/>
+        </w:rPr>
+        <w:t>安装方式：npm install jquery (以前的Node版本还需要在后面加 --save)</w:t>
+      </w:r>
+    </w:p>
+    <w:p>
+      <w:pPr>
+        <w:widowControl w:val="0"/>
+        <w:numPr>
+          <w:ilvl w:val="0"/>
+          <w:numId w:val="0"/>
+        </w:numPr>
+        <w:jc w:val="left"/>
+        <w:rPr>
+          <w:rFonts w:hint="eastAsia"/>
+          <w:lang w:val="en-US" w:eastAsia="zh-CN"/>
+        </w:rPr>
+      </w:pPr>
+      <w:r>
+        <w:rPr>
+          <w:rFonts w:hint="eastAsia"/>
+          <w:lang w:val="en-US" w:eastAsia="zh-CN"/>
+        </w:rPr>
+        <w:t xml:space="preserve">         指定版本安装：在要安装的东西后面+@版本号。如：npm install jquery@1.8.3</w:t>
+      </w:r>
+    </w:p>
+    <w:p>
+      <w:pPr>
+        <w:widowControl w:val="0"/>
+        <w:numPr>
+          <w:ilvl w:val="0"/>
+          <w:numId w:val="0"/>
+        </w:numPr>
+        <w:ind w:firstLine="420" w:firstLineChars="0"/>
+        <w:jc w:val="left"/>
+        <w:rPr>
+          <w:rFonts w:hint="eastAsia"/>
+          <w:lang w:val="en-US" w:eastAsia="zh-CN"/>
+        </w:rPr>
+      </w:pPr>
+      <w:r>
+        <w:rPr>
+          <w:rFonts w:hint="eastAsia"/>
+          <w:lang w:val="en-US" w:eastAsia="zh-CN"/>
+        </w:rPr>
+        <w:t>卸载方式：npm uninstall jquery</w:t>
+      </w:r>
+    </w:p>
+    <w:p>
+      <w:pPr>
+        <w:widowControl w:val="0"/>
+        <w:numPr>
+          <w:ilvl w:val="0"/>
+          <w:numId w:val="0"/>
+        </w:numPr>
+        <w:ind w:firstLine="420" w:firstLineChars="0"/>
+        <w:jc w:val="left"/>
+        <w:rPr>
+          <w:rFonts w:hint="eastAsia"/>
+          <w:lang w:val="en-US" w:eastAsia="zh-CN"/>
+        </w:rPr>
+      </w:pPr>
+    </w:p>
+    <w:p>
+      <w:pPr>
+        <w:widowControl w:val="0"/>
+        <w:numPr>
+          <w:ilvl w:val="0"/>
+          <w:numId w:val="0"/>
+        </w:numPr>
+        <w:ind w:firstLine="0" w:firstLineChars="0"/>
+        <w:jc w:val="left"/>
+        <w:rPr>
+          <w:rFonts w:hint="eastAsia"/>
+          <w:shd w:val="clear" w:color="FFFFFF" w:fill="D9D9D9"/>
+          <w:lang w:val="en-US" w:eastAsia="zh-CN"/>
+        </w:rPr>
+      </w:pPr>
+      <w:r>
+        <w:rPr>
+          <w:rFonts w:hint="eastAsia"/>
+          <w:shd w:val="clear" w:color="FFFFFF" w:fill="D9D9D9"/>
+          <w:lang w:val="en-US" w:eastAsia="zh-CN"/>
+        </w:rPr>
+        <w:t>##开发依赖</w:t>
+      </w:r>
+    </w:p>
+    <w:p>
+      <w:pPr>
+        <w:widowControl w:val="0"/>
+        <w:numPr>
+          <w:ilvl w:val="0"/>
+          <w:numId w:val="0"/>
+        </w:numPr>
+        <w:ind w:firstLine="420" w:firstLineChars="0"/>
+        <w:jc w:val="left"/>
+        <w:rPr>
+          <w:rFonts w:hint="eastAsia"/>
+          <w:lang w:val="en-US" w:eastAsia="zh-CN"/>
+        </w:rPr>
+      </w:pPr>
+      <w:r>
+        <w:rPr>
+          <w:rFonts w:hint="eastAsia"/>
+          <w:lang w:val="en-US" w:eastAsia="zh-CN"/>
+        </w:rPr>
+        <w:t>-开发时使用，上线不使用</w:t>
+      </w:r>
+    </w:p>
+    <w:p>
+      <w:pPr>
+        <w:widowControl w:val="0"/>
+        <w:numPr>
+          <w:ilvl w:val="0"/>
+          <w:numId w:val="0"/>
+        </w:numPr>
+        <w:ind w:firstLine="420" w:firstLineChars="0"/>
+        <w:jc w:val="left"/>
+        <w:rPr>
+          <w:rFonts w:hint="eastAsia"/>
+          <w:lang w:val="en-US" w:eastAsia="zh-CN"/>
+        </w:rPr>
+      </w:pPr>
+      <w:r>
+        <w:rPr>
+          <w:rFonts w:hint="eastAsia"/>
+          <w:lang w:val="en-US" w:eastAsia="zh-CN"/>
+        </w:rPr>
+        <w:t>安装方式：npm install less --save-dev</w:t>
+      </w:r>
+    </w:p>
+    <w:p>
+      <w:pPr>
+        <w:widowControl w:val="0"/>
+        <w:numPr>
+          <w:ilvl w:val="0"/>
+          <w:numId w:val="0"/>
+        </w:numPr>
+        <w:ind w:firstLine="420" w:firstLineChars="0"/>
+        <w:jc w:val="left"/>
+        <w:rPr>
+          <w:rFonts w:hint="eastAsia"/>
+          <w:lang w:val="en-US" w:eastAsia="zh-CN"/>
+        </w:rPr>
+      </w:pPr>
+      <w:r>
+        <w:rPr>
+          <w:rFonts w:hint="eastAsia"/>
+          <w:lang w:val="en-US" w:eastAsia="zh-CN"/>
+        </w:rPr>
+        <w:t>卸载方式：npm uninstall less --save-dev</w:t>
+      </w:r>
+    </w:p>
+    <w:p>
+      <w:pPr>
+        <w:widowControl w:val="0"/>
+        <w:numPr>
+          <w:ilvl w:val="0"/>
+          <w:numId w:val="0"/>
+        </w:numPr>
+        <w:ind w:firstLine="420" w:firstLineChars="0"/>
+        <w:jc w:val="left"/>
+        <w:rPr>
+          <w:rFonts w:hint="eastAsia"/>
+          <w:lang w:val="en-US" w:eastAsia="zh-CN"/>
+        </w:rPr>
+      </w:pPr>
+      <w:r>
+        <w:drawing>
+          <wp:inline distT="0" distB="0" distL="114300" distR="114300">
+            <wp:extent cx="4568825" cy="2092325"/>
+            <wp:effectExtent l="0" t="0" r="3175" b="3175"/>
+            <wp:docPr id="52" name="图片 2"/>
+            <wp:cNvGraphicFramePr>
+              <a:graphicFrameLocks xmlns:a="http://schemas.openxmlformats.org/drawingml/2006/main" noChangeAspect="1"/>
+            </wp:cNvGraphicFramePr>
+            <a:graphic xmlns:a="http://schemas.openxmlformats.org/drawingml/2006/main">
+              <a:graphicData uri="http://schemas.openxmlformats.org/drawingml/2006/picture">
+                <pic:pic xmlns:pic="http://schemas.openxmlformats.org/drawingml/2006/picture">
+                  <pic:nvPicPr>
+                    <pic:cNvPr id="52" name="图片 2"/>
+                    <pic:cNvPicPr>
+                      <a:picLocks noChangeAspect="1"/>
+                    </pic:cNvPicPr>
+                  </pic:nvPicPr>
+                  <pic:blipFill>
+                    <a:blip r:embed="rId64"/>
+                    <a:stretch>
+                      <a:fillRect/>
+                    </a:stretch>
+                  </pic:blipFill>
+                  <pic:spPr>
+                    <a:xfrm>
+                      <a:off x="0" y="0"/>
+                      <a:ext cx="4568825" cy="2092325"/>
+                    </a:xfrm>
+                    <a:prstGeom prst="rect">
+                      <a:avLst/>
+                    </a:prstGeom>
+                    <a:noFill/>
+                    <a:ln w="9525">
+                      <a:noFill/>
+                    </a:ln>
+                  </pic:spPr>
+                </pic:pic>
+              </a:graphicData>
+            </a:graphic>
+          </wp:inline>
+        </w:drawing>
+      </w:r>
+    </w:p>
+    <w:p>
+      <w:pPr>
+        <w:widowControl w:val="0"/>
+        <w:numPr>
+          <w:ilvl w:val="0"/>
+          <w:numId w:val="0"/>
+        </w:numPr>
+        <w:jc w:val="left"/>
+        <w:rPr>
+          <w:rFonts w:hint="eastAsia"/>
+          <w:shd w:val="clear" w:color="FFFFFF" w:fill="D9D9D9"/>
+          <w:lang w:val="en-US" w:eastAsia="zh-CN"/>
+        </w:rPr>
+      </w:pPr>
+      <w:r>
+        <w:rPr>
+          <w:rFonts w:hint="eastAsia"/>
+          <w:shd w:val="clear" w:color="FFFFFF" w:fill="D9D9D9"/>
+          <w:lang w:val="en-US" w:eastAsia="zh-CN"/>
+        </w:rPr>
+        <w:t>###安装全部依赖:</w:t>
+      </w:r>
+    </w:p>
+    <w:p>
+      <w:pPr>
+        <w:widowControl w:val="0"/>
+        <w:numPr>
+          <w:ilvl w:val="0"/>
+          <w:numId w:val="0"/>
+        </w:numPr>
+        <w:jc w:val="left"/>
+        <w:rPr>
+          <w:rFonts w:hint="eastAsia"/>
+          <w:lang w:val="en-US" w:eastAsia="zh-CN"/>
+        </w:rPr>
+      </w:pPr>
+      <w:r>
+        <w:rPr>
+          <w:rFonts w:hint="eastAsia"/>
+          <w:lang w:val="en-US" w:eastAsia="zh-CN"/>
+        </w:rPr>
+        <w:t>命令：npm install</w:t>
+      </w:r>
+    </w:p>
+    <w:p>
+      <w:pPr>
+        <w:widowControl w:val="0"/>
+        <w:numPr>
+          <w:ilvl w:val="0"/>
+          <w:numId w:val="0"/>
+        </w:numPr>
+        <w:jc w:val="left"/>
+        <w:rPr>
+          <w:rFonts w:hint="eastAsia"/>
+          <w:lang w:val="en-US" w:eastAsia="zh-CN"/>
+        </w:rPr>
+      </w:pPr>
+      <w:r>
+        <w:rPr>
+          <w:rFonts w:hint="eastAsia"/>
+          <w:lang w:val="en-US" w:eastAsia="zh-CN"/>
+        </w:rPr>
+        <w:t>我们开发的时候，里面有项目依赖如下面的jquery，上传到gitHub上的时候不可能把node_modules这个包传上去，所以我们要把项目down下来的时候也是没有node_modules这个文件夹的，那要没有这个node_modules这个包里面所依赖的库，我们down下来怎么查看文件呢？这时候我们先把本地的node_modules这个文件夹删除(模拟要上传的动作或者是从gitHub上下载下来就这样没有node_modules这个包)，</w:t>
+      </w:r>
+    </w:p>
+    <w:p>
+      <w:pPr>
+        <w:widowControl w:val="0"/>
+        <w:numPr>
+          <w:ilvl w:val="0"/>
+          <w:numId w:val="0"/>
+        </w:numPr>
+        <w:jc w:val="left"/>
+        <w:rPr>
+          <w:rFonts w:hint="eastAsia"/>
+          <w:lang w:val="en-US" w:eastAsia="zh-CN"/>
+        </w:rPr>
+      </w:pPr>
+      <w:r>
+        <w:drawing>
+          <wp:inline distT="0" distB="0" distL="114300" distR="114300">
+            <wp:extent cx="2092325" cy="1108710"/>
+            <wp:effectExtent l="0" t="0" r="3175" b="15240"/>
+            <wp:docPr id="63" name="图片 3"/>
+            <wp:cNvGraphicFramePr>
+              <a:graphicFrameLocks xmlns:a="http://schemas.openxmlformats.org/drawingml/2006/main" noChangeAspect="1"/>
+            </wp:cNvGraphicFramePr>
+            <a:graphic xmlns:a="http://schemas.openxmlformats.org/drawingml/2006/main">
+              <a:graphicData uri="http://schemas.openxmlformats.org/drawingml/2006/picture">
+                <pic:pic xmlns:pic="http://schemas.openxmlformats.org/drawingml/2006/picture">
+                  <pic:nvPicPr>
+                    <pic:cNvPr id="63" name="图片 3"/>
+                    <pic:cNvPicPr>
+                      <a:picLocks noChangeAspect="1"/>
+                    </pic:cNvPicPr>
+                  </pic:nvPicPr>
+                  <pic:blipFill>
+                    <a:blip r:embed="rId65"/>
+                    <a:stretch>
+                      <a:fillRect/>
+                    </a:stretch>
+                  </pic:blipFill>
+                  <pic:spPr>
+                    <a:xfrm>
+                      <a:off x="0" y="0"/>
+                      <a:ext cx="2092325" cy="1108710"/>
+                    </a:xfrm>
+                    <a:prstGeom prst="rect">
+                      <a:avLst/>
+                    </a:prstGeom>
+                    <a:noFill/>
+                    <a:ln w="9525">
+                      <a:noFill/>
+                    </a:ln>
+                  </pic:spPr>
+                </pic:pic>
+              </a:graphicData>
+            </a:graphic>
+          </wp:inline>
+        </w:drawing>
+      </w:r>
+      <w:r>
+        <w:drawing>
+          <wp:inline distT="0" distB="0" distL="114300" distR="114300">
+            <wp:extent cx="2459355" cy="1099185"/>
+            <wp:effectExtent l="0" t="0" r="17145" b="5715"/>
+            <wp:docPr id="64" name="图片 4"/>
+            <wp:cNvGraphicFramePr>
+              <a:graphicFrameLocks xmlns:a="http://schemas.openxmlformats.org/drawingml/2006/main" noChangeAspect="1"/>
+            </wp:cNvGraphicFramePr>
+            <a:graphic xmlns:a="http://schemas.openxmlformats.org/drawingml/2006/main">
+              <a:graphicData uri="http://schemas.openxmlformats.org/drawingml/2006/picture">
+                <pic:pic xmlns:pic="http://schemas.openxmlformats.org/drawingml/2006/picture">
+                  <pic:nvPicPr>
+                    <pic:cNvPr id="64" name="图片 4"/>
+                    <pic:cNvPicPr>
+                      <a:picLocks noChangeAspect="1"/>
+                    </pic:cNvPicPr>
+                  </pic:nvPicPr>
+                  <pic:blipFill>
+                    <a:blip r:embed="rId66"/>
+                    <a:stretch>
+                      <a:fillRect/>
+                    </a:stretch>
+                  </pic:blipFill>
+                  <pic:spPr>
+                    <a:xfrm>
+                      <a:off x="0" y="0"/>
+                      <a:ext cx="2459355" cy="1099185"/>
+                    </a:xfrm>
+                    <a:prstGeom prst="rect">
+                      <a:avLst/>
+                    </a:prstGeom>
+                    <a:noFill/>
+                    <a:ln w="9525">
+                      <a:noFill/>
+                    </a:ln>
+                  </pic:spPr>
+                </pic:pic>
+              </a:graphicData>
+            </a:graphic>
+          </wp:inline>
+        </w:drawing>
+      </w:r>
+    </w:p>
+    <w:p>
+      <w:pPr>
+        <w:widowControl w:val="0"/>
+        <w:numPr>
+          <w:ilvl w:val="0"/>
+          <w:numId w:val="0"/>
+        </w:numPr>
+        <w:jc w:val="left"/>
+        <w:rPr>
+          <w:rFonts w:hint="eastAsia"/>
+          <w:lang w:val="en-US" w:eastAsia="zh-CN"/>
+        </w:rPr>
+      </w:pPr>
+      <w:r>
+        <w:rPr>
+          <w:rFonts w:hint="eastAsia"/>
+          <w:lang w:val="en-US" w:eastAsia="zh-CN"/>
+        </w:rPr>
+        <w:t>在命令行中输入npm install，会发现这个node_modules又回来了，这是因为package.json这个文件之前已经记录了安装依赖文件（包括项目依赖和开发依赖时需要的）</w:t>
+      </w:r>
+    </w:p>
+    <w:p>
+      <w:pPr>
+        <w:widowControl w:val="0"/>
+        <w:numPr>
+          <w:ilvl w:val="0"/>
+          <w:numId w:val="0"/>
+        </w:numPr>
+        <w:jc w:val="left"/>
+        <w:rPr>
+          <w:rFonts w:hint="eastAsia"/>
+          <w:lang w:val="en-US" w:eastAsia="zh-CN"/>
+        </w:rPr>
+      </w:pPr>
+      <w:r>
+        <w:drawing>
+          <wp:inline distT="0" distB="0" distL="114300" distR="114300">
+            <wp:extent cx="5271135" cy="750570"/>
+            <wp:effectExtent l="0" t="0" r="5715" b="11430"/>
+            <wp:docPr id="65" name="图片 5"/>
+            <wp:cNvGraphicFramePr>
+              <a:graphicFrameLocks xmlns:a="http://schemas.openxmlformats.org/drawingml/2006/main" noChangeAspect="1"/>
+            </wp:cNvGraphicFramePr>
+            <a:graphic xmlns:a="http://schemas.openxmlformats.org/drawingml/2006/main">
+              <a:graphicData uri="http://schemas.openxmlformats.org/drawingml/2006/picture">
+                <pic:pic xmlns:pic="http://schemas.openxmlformats.org/drawingml/2006/picture">
+                  <pic:nvPicPr>
+                    <pic:cNvPr id="65" name="图片 5"/>
+                    <pic:cNvPicPr>
+                      <a:picLocks noChangeAspect="1"/>
+                    </pic:cNvPicPr>
+                  </pic:nvPicPr>
+                  <pic:blipFill>
+                    <a:blip r:embed="rId67"/>
+                    <a:stretch>
+                      <a:fillRect/>
+                    </a:stretch>
+                  </pic:blipFill>
+                  <pic:spPr>
+                    <a:xfrm>
+                      <a:off x="0" y="0"/>
+                      <a:ext cx="5271135" cy="750570"/>
+                    </a:xfrm>
+                    <a:prstGeom prst="rect">
+                      <a:avLst/>
+                    </a:prstGeom>
+                    <a:noFill/>
+                    <a:ln w="9525">
+                      <a:noFill/>
+                    </a:ln>
+                  </pic:spPr>
+                </pic:pic>
+              </a:graphicData>
+            </a:graphic>
+          </wp:inline>
+        </w:drawing>
+      </w:r>
+    </w:p>
+    <w:p>
+      <w:pPr>
+        <w:widowControl w:val="0"/>
+        <w:numPr>
+          <w:ilvl w:val="0"/>
+          <w:numId w:val="0"/>
+        </w:numPr>
+        <w:jc w:val="left"/>
+        <w:rPr>
+          <w:rFonts w:hint="eastAsia"/>
+          <w:lang w:val="en-US" w:eastAsia="zh-CN"/>
+        </w:rPr>
+      </w:pPr>
+    </w:p>
+    <w:p>
+      <w:pPr>
+        <w:widowControl w:val="0"/>
+        <w:numPr>
+          <w:ilvl w:val="0"/>
+          <w:numId w:val="0"/>
+        </w:numPr>
+        <w:jc w:val="left"/>
+        <w:rPr>
+          <w:rFonts w:hint="eastAsia"/>
+          <w:shd w:val="clear" w:color="FFFFFF" w:fill="D9D9D9"/>
+          <w:lang w:val="en-US" w:eastAsia="zh-CN"/>
+        </w:rPr>
+      </w:pPr>
+      <w:r>
+        <w:rPr>
+          <w:rFonts w:hint="eastAsia"/>
+          <w:shd w:val="clear" w:color="FFFFFF" w:fill="D9D9D9"/>
+          <w:lang w:val="en-US" w:eastAsia="zh-CN"/>
+        </w:rPr>
+        <w:t>###yarn安装 (不能像npm一样安装全局的，-g那种)</w:t>
+      </w:r>
+    </w:p>
+    <w:p>
+      <w:pPr>
+        <w:widowControl w:val="0"/>
+        <w:numPr>
+          <w:ilvl w:val="0"/>
+          <w:numId w:val="0"/>
+        </w:numPr>
+        <w:jc w:val="left"/>
+        <w:rPr>
+          <w:rFonts w:hint="eastAsia"/>
+          <w:shd w:val="clear" w:color="auto" w:fill="auto"/>
+          <w:lang w:val="en-US" w:eastAsia="zh-CN"/>
+        </w:rPr>
+      </w:pPr>
+      <w:r>
+        <w:rPr>
+          <w:rFonts w:hint="eastAsia"/>
+          <w:shd w:val="clear" w:color="auto" w:fill="auto"/>
+          <w:lang w:val="en-US" w:eastAsia="zh-CN"/>
+        </w:rPr>
+        <w:t>-安装：npm install -g yarn (安装后就不需要npm的package.json和node_modules这些东西了，跟npm没关系了，他就是一个单独的包管理器)</w:t>
+      </w:r>
+    </w:p>
+    <w:p>
+      <w:pPr>
+        <w:widowControl w:val="0"/>
+        <w:numPr>
+          <w:ilvl w:val="0"/>
+          <w:numId w:val="0"/>
+        </w:numPr>
+        <w:jc w:val="left"/>
+        <w:rPr>
+          <w:rFonts w:hint="eastAsia"/>
+          <w:shd w:val="clear" w:color="auto" w:fill="auto"/>
+          <w:lang w:val="en-US" w:eastAsia="zh-CN"/>
+        </w:rPr>
+      </w:pPr>
+      <w:r>
+        <w:rPr>
+          <w:rFonts w:hint="eastAsia"/>
+          <w:shd w:val="clear" w:color="auto" w:fill="auto"/>
+          <w:lang w:val="en-US" w:eastAsia="zh-CN"/>
+        </w:rPr>
+        <w:t>第一步：初始化 yarn init -y (如果不加-y，还是要设置跟npm不加y时候的那些参数，加了也是类似npm加y已经默认的那些参数)</w:t>
+      </w:r>
+    </w:p>
+    <w:p>
+      <w:pPr>
+        <w:widowControl w:val="0"/>
+        <w:numPr>
+          <w:ilvl w:val="0"/>
+          <w:numId w:val="0"/>
+        </w:numPr>
+        <w:jc w:val="left"/>
+      </w:pPr>
+      <w:r>
+        <w:drawing>
+          <wp:inline distT="0" distB="0" distL="114300" distR="114300">
+            <wp:extent cx="4066540" cy="956310"/>
+            <wp:effectExtent l="0" t="0" r="10160" b="15240"/>
+            <wp:docPr id="66" name="图片 6"/>
+            <wp:cNvGraphicFramePr>
+              <a:graphicFrameLocks xmlns:a="http://schemas.openxmlformats.org/drawingml/2006/main" noChangeAspect="1"/>
+            </wp:cNvGraphicFramePr>
+            <a:graphic xmlns:a="http://schemas.openxmlformats.org/drawingml/2006/main">
+              <a:graphicData uri="http://schemas.openxmlformats.org/drawingml/2006/picture">
+                <pic:pic xmlns:pic="http://schemas.openxmlformats.org/drawingml/2006/picture">
+                  <pic:nvPicPr>
+                    <pic:cNvPr id="66" name="图片 6"/>
+                    <pic:cNvPicPr>
+                      <a:picLocks noChangeAspect="1"/>
+                    </pic:cNvPicPr>
+                  </pic:nvPicPr>
+                  <pic:blipFill>
+                    <a:blip r:embed="rId68"/>
+                    <a:stretch>
+                      <a:fillRect/>
+                    </a:stretch>
+                  </pic:blipFill>
+                  <pic:spPr>
+                    <a:xfrm>
+                      <a:off x="0" y="0"/>
+                      <a:ext cx="4066540" cy="956310"/>
+                    </a:xfrm>
+                    <a:prstGeom prst="rect">
+                      <a:avLst/>
+                    </a:prstGeom>
+                    <a:noFill/>
+                    <a:ln w="9525">
+                      <a:noFill/>
+                    </a:ln>
+                  </pic:spPr>
+                </pic:pic>
+              </a:graphicData>
+            </a:graphic>
+          </wp:inline>
+        </w:drawing>
+      </w:r>
+    </w:p>
+    <w:p>
+      <w:pPr>
+        <w:widowControl w:val="0"/>
+        <w:numPr>
+          <w:ilvl w:val="0"/>
+          <w:numId w:val="0"/>
+        </w:numPr>
+        <w:jc w:val="left"/>
+        <w:rPr>
+          <w:rFonts w:hint="eastAsia"/>
+          <w:lang w:val="en-US" w:eastAsia="zh-CN"/>
+        </w:rPr>
+      </w:pPr>
+      <w:r>
+        <w:rPr>
+          <w:rFonts w:hint="eastAsia"/>
+          <w:lang w:val="en-US" w:eastAsia="zh-CN"/>
+        </w:rPr>
+        <w:t>安装文件：</w:t>
+      </w:r>
+    </w:p>
+    <w:p>
+      <w:pPr>
+        <w:widowControl w:val="0"/>
+        <w:numPr>
+          <w:ilvl w:val="0"/>
+          <w:numId w:val="0"/>
+        </w:numPr>
+        <w:ind w:firstLine="630" w:firstLineChars="300"/>
+        <w:jc w:val="left"/>
+        <w:rPr>
+          <w:rFonts w:hint="eastAsia" w:eastAsiaTheme="minorEastAsia"/>
+          <w:lang w:val="en-US" w:eastAsia="zh-CN"/>
+        </w:rPr>
+      </w:pPr>
+      <w:r>
+        <w:rPr>
+          <w:rFonts w:hint="eastAsia"/>
+          <w:lang w:val="en-US" w:eastAsia="zh-CN"/>
+        </w:rPr>
+        <w:t>--项目依赖  yarn add jquery  =&gt;同样会生成node_modules文件</w:t>
+      </w:r>
+    </w:p>
+    <w:p>
+      <w:pPr>
+        <w:widowControl w:val="0"/>
+        <w:numPr>
+          <w:ilvl w:val="0"/>
+          <w:numId w:val="0"/>
+        </w:numPr>
+        <w:jc w:val="left"/>
+        <w:rPr>
+          <w:rFonts w:hint="eastAsia"/>
+          <w:lang w:val="en-US" w:eastAsia="zh-CN"/>
+        </w:rPr>
+      </w:pPr>
+      <w:r>
+        <w:rPr>
+          <w:rFonts w:hint="eastAsia"/>
+          <w:lang w:val="en-US" w:eastAsia="zh-CN"/>
+        </w:rPr>
+        <w:t xml:space="preserve">    </w:t>
+      </w:r>
+      <w:r>
+        <w:drawing>
+          <wp:inline distT="0" distB="0" distL="114300" distR="114300">
+            <wp:extent cx="2385060" cy="926465"/>
+            <wp:effectExtent l="0" t="0" r="15240" b="6985"/>
+            <wp:docPr id="67" name="图片 7"/>
+            <wp:cNvGraphicFramePr>
+              <a:graphicFrameLocks xmlns:a="http://schemas.openxmlformats.org/drawingml/2006/main" noChangeAspect="1"/>
+            </wp:cNvGraphicFramePr>
+            <a:graphic xmlns:a="http://schemas.openxmlformats.org/drawingml/2006/main">
+              <a:graphicData uri="http://schemas.openxmlformats.org/drawingml/2006/picture">
+                <pic:pic xmlns:pic="http://schemas.openxmlformats.org/drawingml/2006/picture">
+                  <pic:nvPicPr>
+                    <pic:cNvPr id="67" name="图片 7"/>
+                    <pic:cNvPicPr>
+                      <a:picLocks noChangeAspect="1"/>
+                    </pic:cNvPicPr>
+                  </pic:nvPicPr>
+                  <pic:blipFill>
+                    <a:blip r:embed="rId69"/>
+                    <a:stretch>
+                      <a:fillRect/>
+                    </a:stretch>
+                  </pic:blipFill>
+                  <pic:spPr>
+                    <a:xfrm>
+                      <a:off x="0" y="0"/>
+                      <a:ext cx="2385060" cy="926465"/>
+                    </a:xfrm>
+                    <a:prstGeom prst="rect">
+                      <a:avLst/>
+                    </a:prstGeom>
+                    <a:noFill/>
+                    <a:ln w="9525">
+                      <a:noFill/>
+                    </a:ln>
+                  </pic:spPr>
+                </pic:pic>
+              </a:graphicData>
+            </a:graphic>
+          </wp:inline>
+        </w:drawing>
+      </w:r>
+    </w:p>
+    <w:p>
+      <w:pPr>
+        <w:widowControl w:val="0"/>
+        <w:numPr>
+          <w:ilvl w:val="0"/>
+          <w:numId w:val="0"/>
+        </w:numPr>
+        <w:ind w:firstLine="420" w:firstLineChars="0"/>
+        <w:jc w:val="left"/>
+        <w:rPr>
+          <w:rFonts w:hint="eastAsia"/>
+          <w:shd w:val="clear" w:color="auto" w:fill="auto"/>
+          <w:lang w:val="en-US" w:eastAsia="zh-CN"/>
+        </w:rPr>
+      </w:pPr>
+      <w:r>
+        <w:rPr>
+          <w:rFonts w:hint="eastAsia"/>
+          <w:shd w:val="clear" w:color="auto" w:fill="auto"/>
+          <w:lang w:val="en-US" w:eastAsia="zh-CN"/>
+        </w:rPr>
+        <w:t xml:space="preserve">--开发依赖： yarn add less --dev           生成的package.json文件    </w:t>
+      </w:r>
+    </w:p>
+    <w:p>
+      <w:pPr>
+        <w:widowControl w:val="0"/>
+        <w:numPr>
+          <w:ilvl w:val="0"/>
+          <w:numId w:val="0"/>
+        </w:numPr>
+        <w:ind w:firstLine="420" w:firstLineChars="0"/>
+        <w:jc w:val="left"/>
+        <w:rPr>
+          <w:rFonts w:hint="eastAsia"/>
+          <w:shd w:val="clear" w:color="auto" w:fill="auto"/>
+          <w:lang w:val="en-US" w:eastAsia="zh-CN"/>
+        </w:rPr>
+      </w:pPr>
+      <w:r>
+        <w:drawing>
+          <wp:inline distT="0" distB="0" distL="114300" distR="114300">
+            <wp:extent cx="2567305" cy="887095"/>
+            <wp:effectExtent l="0" t="0" r="4445" b="8255"/>
+            <wp:docPr id="68" name="图片 8"/>
+            <wp:cNvGraphicFramePr>
+              <a:graphicFrameLocks xmlns:a="http://schemas.openxmlformats.org/drawingml/2006/main" noChangeAspect="1"/>
+            </wp:cNvGraphicFramePr>
+            <a:graphic xmlns:a="http://schemas.openxmlformats.org/drawingml/2006/main">
+              <a:graphicData uri="http://schemas.openxmlformats.org/drawingml/2006/picture">
+                <pic:pic xmlns:pic="http://schemas.openxmlformats.org/drawingml/2006/picture">
+                  <pic:nvPicPr>
+                    <pic:cNvPr id="68" name="图片 8"/>
+                    <pic:cNvPicPr>
+                      <a:picLocks noChangeAspect="1"/>
+                    </pic:cNvPicPr>
+                  </pic:nvPicPr>
+                  <pic:blipFill>
+                    <a:blip r:embed="rId70"/>
+                    <a:stretch>
+                      <a:fillRect/>
+                    </a:stretch>
+                  </pic:blipFill>
+                  <pic:spPr>
+                    <a:xfrm>
+                      <a:off x="0" y="0"/>
+                      <a:ext cx="2567305" cy="887095"/>
+                    </a:xfrm>
+                    <a:prstGeom prst="rect">
+                      <a:avLst/>
+                    </a:prstGeom>
+                    <a:noFill/>
+                    <a:ln w="9525">
+                      <a:noFill/>
+                    </a:ln>
+                  </pic:spPr>
+                </pic:pic>
+              </a:graphicData>
+            </a:graphic>
+          </wp:inline>
+        </w:drawing>
+      </w:r>
+      <w:r>
+        <w:drawing>
+          <wp:inline distT="0" distB="0" distL="114300" distR="114300">
+            <wp:extent cx="1794510" cy="1212215"/>
+            <wp:effectExtent l="0" t="0" r="15240" b="6985"/>
+            <wp:docPr id="69" name="图片 9"/>
+            <wp:cNvGraphicFramePr>
+              <a:graphicFrameLocks xmlns:a="http://schemas.openxmlformats.org/drawingml/2006/main" noChangeAspect="1"/>
+            </wp:cNvGraphicFramePr>
+            <a:graphic xmlns:a="http://schemas.openxmlformats.org/drawingml/2006/main">
+              <a:graphicData uri="http://schemas.openxmlformats.org/drawingml/2006/picture">
+                <pic:pic xmlns:pic="http://schemas.openxmlformats.org/drawingml/2006/picture">
+                  <pic:nvPicPr>
+                    <pic:cNvPr id="69" name="图片 9"/>
+                    <pic:cNvPicPr>
+                      <a:picLocks noChangeAspect="1"/>
+                    </pic:cNvPicPr>
+                  </pic:nvPicPr>
+                  <pic:blipFill>
+                    <a:blip r:embed="rId71"/>
+                    <a:stretch>
+                      <a:fillRect/>
+                    </a:stretch>
+                  </pic:blipFill>
+                  <pic:spPr>
+                    <a:xfrm>
+                      <a:off x="0" y="0"/>
+                      <a:ext cx="1794510" cy="1212215"/>
+                    </a:xfrm>
+                    <a:prstGeom prst="rect">
+                      <a:avLst/>
+                    </a:prstGeom>
+                    <a:noFill/>
+                    <a:ln w="9525">
+                      <a:noFill/>
+                    </a:ln>
+                  </pic:spPr>
+                </pic:pic>
+              </a:graphicData>
+            </a:graphic>
+          </wp:inline>
+        </w:drawing>
+      </w:r>
+    </w:p>
+    <w:p>
+      <w:pPr>
+        <w:widowControl w:val="0"/>
+        <w:numPr>
+          <w:ilvl w:val="0"/>
+          <w:numId w:val="0"/>
+        </w:numPr>
+        <w:ind w:firstLine="0" w:firstLineChars="0"/>
+        <w:jc w:val="left"/>
+        <w:rPr>
+          <w:rFonts w:hint="eastAsia"/>
+          <w:shd w:val="clear" w:color="auto" w:fill="auto"/>
+          <w:lang w:val="en-US" w:eastAsia="zh-CN"/>
+        </w:rPr>
+      </w:pPr>
+      <w:r>
+        <w:rPr>
+          <w:rFonts w:hint="eastAsia"/>
+          <w:shd w:val="clear" w:color="auto" w:fill="auto"/>
+          <w:lang w:val="en-US" w:eastAsia="zh-CN"/>
+        </w:rPr>
+        <w:t>卸载：</w:t>
+      </w:r>
+    </w:p>
+    <w:p>
+      <w:pPr>
+        <w:widowControl w:val="0"/>
+        <w:numPr>
+          <w:ilvl w:val="0"/>
+          <w:numId w:val="0"/>
+        </w:numPr>
+        <w:ind w:firstLine="420" w:firstLineChars="0"/>
+        <w:jc w:val="left"/>
+        <w:rPr>
+          <w:rFonts w:hint="eastAsia"/>
+          <w:shd w:val="clear" w:color="auto" w:fill="auto"/>
+          <w:lang w:val="en-US" w:eastAsia="zh-CN"/>
+        </w:rPr>
+      </w:pPr>
+      <w:r>
+        <w:rPr>
+          <w:rFonts w:hint="eastAsia"/>
+          <w:shd w:val="clear" w:color="auto" w:fill="auto"/>
+          <w:lang w:val="en-US" w:eastAsia="zh-CN"/>
+        </w:rPr>
+        <w:t>项目依赖卸载：yarn remove jquery</w:t>
+      </w:r>
+    </w:p>
+    <w:p>
+      <w:pPr>
+        <w:widowControl w:val="0"/>
+        <w:numPr>
+          <w:ilvl w:val="0"/>
+          <w:numId w:val="0"/>
+        </w:numPr>
+        <w:ind w:firstLine="420" w:firstLineChars="0"/>
+        <w:jc w:val="left"/>
+        <w:rPr>
+          <w:rFonts w:hint="eastAsia"/>
+          <w:lang w:val="en-US" w:eastAsia="zh-CN"/>
+        </w:rPr>
+      </w:pPr>
+      <w:r>
+        <w:rPr>
+          <w:rFonts w:hint="eastAsia"/>
+          <w:lang w:val="en-US" w:eastAsia="zh-CN"/>
+        </w:rPr>
+        <w:t>开发依赖卸载：yan remove less --dev</w:t>
+      </w:r>
+    </w:p>
+    <w:p>
+      <w:pPr>
+        <w:widowControl w:val="0"/>
+        <w:numPr>
+          <w:ilvl w:val="0"/>
+          <w:numId w:val="0"/>
+        </w:numPr>
+        <w:ind w:firstLine="0" w:firstLineChars="0"/>
+        <w:jc w:val="left"/>
+        <w:rPr>
+          <w:rFonts w:hint="eastAsia"/>
+          <w:lang w:val="en-US" w:eastAsia="zh-CN"/>
+        </w:rPr>
+      </w:pPr>
+      <w:r>
+        <w:rPr>
+          <w:rFonts w:hint="eastAsia"/>
+          <w:lang w:val="en-US" w:eastAsia="zh-CN"/>
+        </w:rPr>
+        <w:t>###安装全部依赖：</w:t>
+      </w:r>
+    </w:p>
+    <w:p>
+      <w:pPr>
+        <w:widowControl w:val="0"/>
+        <w:numPr>
+          <w:ilvl w:val="0"/>
+          <w:numId w:val="0"/>
+        </w:numPr>
+        <w:ind w:firstLine="420" w:firstLineChars="0"/>
+        <w:jc w:val="left"/>
+        <w:rPr>
+          <w:rFonts w:hint="eastAsia"/>
+          <w:lang w:val="en-US" w:eastAsia="zh-CN"/>
+        </w:rPr>
+      </w:pPr>
+      <w:r>
+        <w:rPr>
+          <w:rFonts w:hint="eastAsia"/>
+          <w:lang w:val="en-US" w:eastAsia="zh-CN"/>
+        </w:rPr>
+        <w:t>yarn install =&gt;跟npm的一个样</w:t>
+      </w:r>
+    </w:p>
+    <w:p>
+      <w:pPr>
+        <w:widowControl w:val="0"/>
+        <w:numPr>
+          <w:ilvl w:val="0"/>
+          <w:numId w:val="0"/>
+        </w:numPr>
+        <w:ind w:firstLine="420" w:firstLineChars="0"/>
+        <w:jc w:val="left"/>
+        <w:rPr>
+          <w:rFonts w:hint="eastAsia"/>
+          <w:lang w:val="en-US" w:eastAsia="zh-CN"/>
+        </w:rPr>
+      </w:pPr>
+    </w:p>
+    <w:p>
+      <w:pPr>
+        <w:keepNext w:val="0"/>
+        <w:keepLines w:val="0"/>
+        <w:pageBreakBefore w:val="0"/>
+        <w:widowControl w:val="0"/>
+        <w:numPr>
+          <w:ilvl w:val="0"/>
+          <w:numId w:val="0"/>
+        </w:numPr>
+        <w:kinsoku/>
+        <w:wordWrap/>
+        <w:overflowPunct/>
+        <w:topLinePunct w:val="0"/>
+        <w:autoSpaceDE/>
+        <w:autoSpaceDN/>
+        <w:bidi w:val="0"/>
+        <w:adjustRightInd/>
+        <w:snapToGrid/>
+        <w:spacing w:line="240" w:lineRule="auto"/>
+        <w:ind w:left="0" w:leftChars="0" w:right="0" w:rightChars="0"/>
+        <w:jc w:val="left"/>
+        <w:textAlignment w:val="auto"/>
+        <w:outlineLvl w:val="9"/>
+        <w:rPr>
+          <w:rFonts w:hint="eastAsia"/>
+          <w:shd w:val="clear" w:color="FFFFFF" w:fill="D9D9D9"/>
+          <w:lang w:val="en-US" w:eastAsia="zh-CN"/>
+        </w:rPr>
+      </w:pPr>
+      <w:r>
+        <w:rPr>
+          <w:rFonts w:hint="eastAsia"/>
+          <w:shd w:val="clear" w:color="FFFFFF" w:fill="D9D9D9"/>
+          <w:lang w:val="en-US" w:eastAsia="zh-CN"/>
+        </w:rPr>
+        <w:t>###怎么发布包：</w:t>
+      </w:r>
+    </w:p>
+    <w:p>
+      <w:pPr>
+        <w:keepNext w:val="0"/>
+        <w:keepLines w:val="0"/>
+        <w:pageBreakBefore w:val="0"/>
+        <w:widowControl w:val="0"/>
+        <w:numPr>
+          <w:ilvl w:val="0"/>
+          <w:numId w:val="0"/>
+        </w:numPr>
+        <w:kinsoku/>
+        <w:wordWrap/>
+        <w:overflowPunct/>
+        <w:topLinePunct w:val="0"/>
+        <w:autoSpaceDE/>
+        <w:autoSpaceDN/>
+        <w:bidi w:val="0"/>
+        <w:adjustRightInd/>
+        <w:snapToGrid/>
+        <w:spacing w:line="240" w:lineRule="auto"/>
+        <w:ind w:left="0" w:leftChars="0" w:right="0" w:rightChars="0" w:firstLine="420" w:firstLineChars="0"/>
+        <w:jc w:val="left"/>
+        <w:textAlignment w:val="auto"/>
+        <w:outlineLvl w:val="9"/>
+        <w:rPr>
+          <w:rFonts w:hint="eastAsia" w:asciiTheme="minorEastAsia" w:hAnsiTheme="minorEastAsia" w:eastAsiaTheme="minorEastAsia" w:cstheme="minorEastAsia"/>
+          <w:shd w:val="clear" w:color="auto" w:fill="auto"/>
+          <w:lang w:val="en-US" w:eastAsia="zh-CN"/>
+        </w:rPr>
+      </w:pPr>
+      <w:r>
+        <w:rPr>
+          <w:rFonts w:hint="eastAsia" w:asciiTheme="minorEastAsia" w:hAnsiTheme="minorEastAsia" w:eastAsiaTheme="minorEastAsia" w:cstheme="minorEastAsia"/>
+          <w:shd w:val="clear" w:color="auto" w:fill="auto"/>
+          <w:lang w:val="en-US" w:eastAsia="zh-CN"/>
+        </w:rPr>
+        <w:t>-想要发包，首先要回到npm官网 =&gt;nrm use npm (切换npm的地址)</w:t>
+      </w:r>
+    </w:p>
+    <w:p>
+      <w:pPr>
+        <w:keepNext w:val="0"/>
+        <w:keepLines w:val="0"/>
+        <w:pageBreakBefore w:val="0"/>
+        <w:widowControl w:val="0"/>
+        <w:numPr>
+          <w:ilvl w:val="0"/>
+          <w:numId w:val="0"/>
+        </w:numPr>
+        <w:kinsoku/>
+        <w:wordWrap/>
+        <w:overflowPunct/>
+        <w:topLinePunct w:val="0"/>
+        <w:autoSpaceDE/>
+        <w:autoSpaceDN/>
+        <w:bidi w:val="0"/>
+        <w:adjustRightInd/>
+        <w:snapToGrid/>
+        <w:spacing w:line="240" w:lineRule="auto"/>
+        <w:ind w:left="0" w:leftChars="0" w:right="0" w:rightChars="0" w:firstLine="420" w:firstLineChars="0"/>
+        <w:jc w:val="left"/>
+        <w:textAlignment w:val="auto"/>
+        <w:outlineLvl w:val="9"/>
+        <w:rPr>
+          <w:rFonts w:hint="eastAsia" w:asciiTheme="minorEastAsia" w:hAnsiTheme="minorEastAsia" w:cstheme="minorEastAsia"/>
+          <w:shd w:val="clear" w:color="auto" w:fill="auto"/>
+          <w:lang w:val="en-US" w:eastAsia="zh-CN"/>
+        </w:rPr>
+      </w:pPr>
+      <w:r>
+        <w:rPr>
+          <w:rFonts w:hint="eastAsia" w:asciiTheme="minorEastAsia" w:hAnsiTheme="minorEastAsia" w:cstheme="minorEastAsia"/>
+          <w:shd w:val="clear" w:color="auto" w:fill="auto"/>
+          <w:lang w:val="en-US" w:eastAsia="zh-CN"/>
+        </w:rPr>
+        <w:t>-包名不能和已有的包一致 （是指与npm官网上已有的包名）</w:t>
+      </w:r>
+    </w:p>
+    <w:p>
+      <w:pPr>
+        <w:keepNext w:val="0"/>
+        <w:keepLines w:val="0"/>
+        <w:pageBreakBefore w:val="0"/>
+        <w:widowControl w:val="0"/>
+        <w:numPr>
+          <w:ilvl w:val="0"/>
+          <w:numId w:val="0"/>
+        </w:numPr>
+        <w:kinsoku/>
+        <w:wordWrap/>
+        <w:overflowPunct/>
+        <w:topLinePunct w:val="0"/>
+        <w:autoSpaceDE/>
+        <w:autoSpaceDN/>
+        <w:bidi w:val="0"/>
+        <w:adjustRightInd/>
+        <w:snapToGrid/>
+        <w:spacing w:line="240" w:lineRule="auto"/>
+        <w:ind w:left="0" w:leftChars="0" w:right="0" w:rightChars="0" w:firstLine="420" w:firstLineChars="0"/>
+        <w:jc w:val="left"/>
+        <w:textAlignment w:val="auto"/>
+        <w:outlineLvl w:val="9"/>
+        <w:rPr>
+          <w:rFonts w:hint="eastAsia" w:asciiTheme="minorEastAsia" w:hAnsiTheme="minorEastAsia" w:cstheme="minorEastAsia"/>
+          <w:shd w:val="clear" w:color="auto" w:fill="auto"/>
+          <w:lang w:val="en-US" w:eastAsia="zh-CN"/>
+        </w:rPr>
+      </w:pPr>
+      <w:r>
+        <w:rPr>
+          <w:rFonts w:hint="eastAsia" w:asciiTheme="minorEastAsia" w:hAnsiTheme="minorEastAsia" w:cstheme="minorEastAsia"/>
+          <w:shd w:val="clear" w:color="auto" w:fill="auto"/>
+          <w:lang w:val="en-US" w:eastAsia="zh-CN"/>
+        </w:rPr>
+        <w:t>-入口文件，整合用 （index.js）</w:t>
+      </w:r>
+    </w:p>
+    <w:p>
+      <w:pPr>
+        <w:keepNext w:val="0"/>
+        <w:keepLines w:val="0"/>
+        <w:pageBreakBefore w:val="0"/>
+        <w:widowControl w:val="0"/>
+        <w:numPr>
+          <w:ilvl w:val="0"/>
+          <w:numId w:val="0"/>
+        </w:numPr>
+        <w:kinsoku/>
+        <w:wordWrap/>
+        <w:overflowPunct/>
+        <w:topLinePunct w:val="0"/>
+        <w:autoSpaceDE/>
+        <w:autoSpaceDN/>
+        <w:bidi w:val="0"/>
+        <w:adjustRightInd/>
+        <w:snapToGrid/>
+        <w:spacing w:line="240" w:lineRule="auto"/>
+        <w:ind w:left="0" w:leftChars="0" w:right="0" w:rightChars="0" w:firstLine="420" w:firstLineChars="0"/>
+        <w:jc w:val="left"/>
+        <w:textAlignment w:val="auto"/>
+        <w:outlineLvl w:val="9"/>
+        <w:rPr>
+          <w:rFonts w:hint="eastAsia" w:asciiTheme="minorEastAsia" w:hAnsiTheme="minorEastAsia" w:cstheme="minorEastAsia"/>
+          <w:shd w:val="clear" w:color="auto" w:fill="auto"/>
+          <w:lang w:val="en-US" w:eastAsia="zh-CN"/>
+        </w:rPr>
+      </w:pPr>
+      <w:r>
+        <w:rPr>
+          <w:rFonts w:hint="eastAsia" w:asciiTheme="minorEastAsia" w:hAnsiTheme="minorEastAsia" w:cstheme="minorEastAsia"/>
+          <w:shd w:val="clear" w:color="auto" w:fill="auto"/>
+          <w:lang w:val="en-US" w:eastAsia="zh-CN"/>
+        </w:rPr>
+        <w:t>-注册npm账号 =&gt;可通过命令行的方式注册 npm addUser,如果有账号，代表的是登陆。</w:t>
+      </w:r>
+      <w:r>
+        <w:rPr>
+          <w:rFonts w:hint="eastAsia" w:asciiTheme="minorEastAsia" w:hAnsiTheme="minorEastAsia" w:cstheme="minorEastAsia"/>
+          <w:shd w:val="clear" w:color="auto" w:fill="auto"/>
+          <w:lang w:val="en-US" w:eastAsia="zh-CN"/>
+        </w:rPr>
+        <w:tab/>
+      </w:r>
+      <w:r>
+        <w:rPr>
+          <w:rFonts w:hint="eastAsia" w:asciiTheme="minorEastAsia" w:hAnsiTheme="minorEastAsia" w:cstheme="minorEastAsia"/>
+          <w:shd w:val="clear" w:color="auto" w:fill="auto"/>
+          <w:lang w:val="en-US" w:eastAsia="zh-CN"/>
+        </w:rPr>
+        <w:t>（新用户需要校验邮箱，并且输入的时候密码是看不见光标的）</w:t>
+      </w:r>
+    </w:p>
+    <w:p>
+      <w:pPr>
+        <w:keepNext w:val="0"/>
+        <w:keepLines w:val="0"/>
+        <w:pageBreakBefore w:val="0"/>
+        <w:widowControl w:val="0"/>
+        <w:numPr>
+          <w:ilvl w:val="0"/>
+          <w:numId w:val="0"/>
+        </w:numPr>
+        <w:kinsoku/>
+        <w:wordWrap/>
+        <w:overflowPunct/>
+        <w:topLinePunct w:val="0"/>
+        <w:autoSpaceDE/>
+        <w:autoSpaceDN/>
+        <w:bidi w:val="0"/>
+        <w:adjustRightInd/>
+        <w:snapToGrid/>
+        <w:spacing w:line="240" w:lineRule="auto"/>
+        <w:ind w:left="0" w:leftChars="0" w:right="0" w:rightChars="0" w:firstLine="420" w:firstLineChars="0"/>
+        <w:jc w:val="left"/>
+        <w:textAlignment w:val="auto"/>
+        <w:outlineLvl w:val="9"/>
+      </w:pPr>
+      <w:r>
+        <w:drawing>
+          <wp:inline distT="0" distB="0" distL="114300" distR="114300">
+            <wp:extent cx="3686810" cy="1663065"/>
+            <wp:effectExtent l="0" t="0" r="8890" b="13335"/>
+            <wp:docPr id="70" name="图片 10"/>
+            <wp:cNvGraphicFramePr>
+              <a:graphicFrameLocks xmlns:a="http://schemas.openxmlformats.org/drawingml/2006/main" noChangeAspect="1"/>
+            </wp:cNvGraphicFramePr>
+            <a:graphic xmlns:a="http://schemas.openxmlformats.org/drawingml/2006/main">
+              <a:graphicData uri="http://schemas.openxmlformats.org/drawingml/2006/picture">
+                <pic:pic xmlns:pic="http://schemas.openxmlformats.org/drawingml/2006/picture">
+                  <pic:nvPicPr>
+                    <pic:cNvPr id="70" name="图片 10"/>
+                    <pic:cNvPicPr>
+                      <a:picLocks noChangeAspect="1"/>
+                    </pic:cNvPicPr>
+                  </pic:nvPicPr>
+                  <pic:blipFill>
+                    <a:blip r:embed="rId72"/>
+                    <a:stretch>
+                      <a:fillRect/>
+                    </a:stretch>
+                  </pic:blipFill>
+                  <pic:spPr>
+                    <a:xfrm>
+                      <a:off x="0" y="0"/>
+                      <a:ext cx="3686810" cy="1663065"/>
+                    </a:xfrm>
+                    <a:prstGeom prst="rect">
+                      <a:avLst/>
+                    </a:prstGeom>
+                    <a:noFill/>
+                    <a:ln w="9525">
+                      <a:noFill/>
+                    </a:ln>
+                  </pic:spPr>
+                </pic:pic>
+              </a:graphicData>
+            </a:graphic>
+          </wp:inline>
+        </w:drawing>
+      </w:r>
+      <w:r>
+        <w:rPr>
+          <w:rFonts w:hint="eastAsia"/>
+          <w:lang w:val="en-US" w:eastAsia="zh-CN"/>
+        </w:rPr>
+        <w:t xml:space="preserve">    </w:t>
+      </w:r>
+      <w:r>
+        <w:drawing>
+          <wp:inline distT="0" distB="0" distL="114300" distR="114300">
+            <wp:extent cx="3733165" cy="923925"/>
+            <wp:effectExtent l="0" t="0" r="635" b="9525"/>
+            <wp:docPr id="71" name="图片 11"/>
+            <wp:cNvGraphicFramePr>
+              <a:graphicFrameLocks xmlns:a="http://schemas.openxmlformats.org/drawingml/2006/main" noChangeAspect="1"/>
+            </wp:cNvGraphicFramePr>
+            <a:graphic xmlns:a="http://schemas.openxmlformats.org/drawingml/2006/main">
+              <a:graphicData uri="http://schemas.openxmlformats.org/drawingml/2006/picture">
+                <pic:pic xmlns:pic="http://schemas.openxmlformats.org/drawingml/2006/picture">
+                  <pic:nvPicPr>
+                    <pic:cNvPr id="71" name="图片 11"/>
+                    <pic:cNvPicPr>
+                      <a:picLocks noChangeAspect="1"/>
+                    </pic:cNvPicPr>
+                  </pic:nvPicPr>
+                  <pic:blipFill>
+                    <a:blip r:embed="rId73"/>
+                    <a:stretch>
+                      <a:fillRect/>
+                    </a:stretch>
+                  </pic:blipFill>
+                  <pic:spPr>
+                    <a:xfrm>
+                      <a:off x="0" y="0"/>
+                      <a:ext cx="3733165" cy="923925"/>
+                    </a:xfrm>
+                    <a:prstGeom prst="rect">
+                      <a:avLst/>
+                    </a:prstGeom>
+                    <a:noFill/>
+                    <a:ln w="9525">
+                      <a:noFill/>
+                    </a:ln>
+                  </pic:spPr>
+                </pic:pic>
+              </a:graphicData>
+            </a:graphic>
+          </wp:inline>
+        </w:drawing>
+      </w:r>
+    </w:p>
+    <w:p>
+      <w:pPr>
+        <w:keepNext w:val="0"/>
+        <w:keepLines w:val="0"/>
+        <w:pageBreakBefore w:val="0"/>
+        <w:widowControl w:val="0"/>
+        <w:numPr>
+          <w:ilvl w:val="0"/>
+          <w:numId w:val="0"/>
+        </w:numPr>
+        <w:kinsoku/>
+        <w:wordWrap/>
+        <w:overflowPunct/>
+        <w:topLinePunct w:val="0"/>
+        <w:autoSpaceDE/>
+        <w:autoSpaceDN/>
+        <w:bidi w:val="0"/>
+        <w:adjustRightInd/>
+        <w:snapToGrid/>
+        <w:spacing w:line="240" w:lineRule="auto"/>
+        <w:ind w:left="0" w:leftChars="0" w:right="0" w:rightChars="0" w:firstLine="420" w:firstLineChars="0"/>
+        <w:jc w:val="left"/>
+        <w:textAlignment w:val="auto"/>
+        <w:outlineLvl w:val="9"/>
+        <w:rPr>
+          <w:rFonts w:hint="eastAsia"/>
+          <w:lang w:val="en-US" w:eastAsia="zh-CN"/>
+        </w:rPr>
+      </w:pPr>
+      <w:r>
+        <w:rPr>
+          <w:rFonts w:hint="eastAsia"/>
+          <w:lang w:val="en-US" w:eastAsia="zh-CN"/>
+        </w:rPr>
+        <w:t>发布：npm publish (发布了名为</w:t>
+      </w:r>
+      <w:r>
+        <w:drawing>
+          <wp:inline distT="0" distB="0" distL="114300" distR="114300">
+            <wp:extent cx="1557655" cy="219075"/>
+            <wp:effectExtent l="0" t="0" r="4445" b="9525"/>
+            <wp:docPr id="73" name="图片 13"/>
+            <wp:cNvGraphicFramePr>
+              <a:graphicFrameLocks xmlns:a="http://schemas.openxmlformats.org/drawingml/2006/main" noChangeAspect="1"/>
+            </wp:cNvGraphicFramePr>
+            <a:graphic xmlns:a="http://schemas.openxmlformats.org/drawingml/2006/main">
+              <a:graphicData uri="http://schemas.openxmlformats.org/drawingml/2006/picture">
+                <pic:pic xmlns:pic="http://schemas.openxmlformats.org/drawingml/2006/picture">
+                  <pic:nvPicPr>
+                    <pic:cNvPr id="73" name="图片 13"/>
+                    <pic:cNvPicPr>
+                      <a:picLocks noChangeAspect="1"/>
+                    </pic:cNvPicPr>
+                  </pic:nvPicPr>
+                  <pic:blipFill>
+                    <a:blip r:embed="rId74"/>
+                    <a:stretch>
+                      <a:fillRect/>
+                    </a:stretch>
+                  </pic:blipFill>
+                  <pic:spPr>
+                    <a:xfrm>
+                      <a:off x="0" y="0"/>
+                      <a:ext cx="1557655" cy="219075"/>
+                    </a:xfrm>
+                    <a:prstGeom prst="rect">
+                      <a:avLst/>
+                    </a:prstGeom>
+                    <a:noFill/>
+                    <a:ln w="9525">
+                      <a:noFill/>
+                    </a:ln>
+                  </pic:spPr>
+                </pic:pic>
+              </a:graphicData>
+            </a:graphic>
+          </wp:inline>
+        </w:drawing>
+      </w:r>
+      <w:r>
+        <w:rPr>
+          <w:rFonts w:hint="eastAsia"/>
+          <w:lang w:eastAsia="zh-CN"/>
+        </w:rPr>
+        <w:t>的包</w:t>
+      </w:r>
+      <w:r>
+        <w:rPr>
+          <w:rFonts w:hint="eastAsia"/>
+          <w:lang w:val="en-US" w:eastAsia="zh-CN"/>
+        </w:rPr>
+        <w:t>)</w:t>
+      </w:r>
+    </w:p>
+    <w:p>
+      <w:pPr>
+        <w:keepNext w:val="0"/>
+        <w:keepLines w:val="0"/>
+        <w:pageBreakBefore w:val="0"/>
+        <w:widowControl w:val="0"/>
+        <w:numPr>
+          <w:ilvl w:val="0"/>
+          <w:numId w:val="0"/>
+        </w:numPr>
+        <w:kinsoku/>
+        <w:wordWrap/>
+        <w:overflowPunct/>
+        <w:topLinePunct w:val="0"/>
+        <w:autoSpaceDE/>
+        <w:autoSpaceDN/>
+        <w:bidi w:val="0"/>
+        <w:adjustRightInd/>
+        <w:snapToGrid/>
+        <w:spacing w:line="240" w:lineRule="auto"/>
+        <w:ind w:left="0" w:leftChars="0" w:right="0" w:rightChars="0" w:firstLine="420" w:firstLineChars="0"/>
+        <w:jc w:val="left"/>
+        <w:textAlignment w:val="auto"/>
+        <w:outlineLvl w:val="9"/>
+      </w:pPr>
+      <w:r>
+        <w:drawing>
+          <wp:inline distT="0" distB="0" distL="114300" distR="114300">
+            <wp:extent cx="3455670" cy="552450"/>
+            <wp:effectExtent l="0" t="0" r="11430" b="0"/>
+            <wp:docPr id="72" name="图片 12"/>
+            <wp:cNvGraphicFramePr>
+              <a:graphicFrameLocks xmlns:a="http://schemas.openxmlformats.org/drawingml/2006/main" noChangeAspect="1"/>
+            </wp:cNvGraphicFramePr>
+            <a:graphic xmlns:a="http://schemas.openxmlformats.org/drawingml/2006/main">
+              <a:graphicData uri="http://schemas.openxmlformats.org/drawingml/2006/picture">
+                <pic:pic xmlns:pic="http://schemas.openxmlformats.org/drawingml/2006/picture">
+                  <pic:nvPicPr>
+                    <pic:cNvPr id="72" name="图片 12"/>
+                    <pic:cNvPicPr>
+                      <a:picLocks noChangeAspect="1"/>
+                    </pic:cNvPicPr>
+                  </pic:nvPicPr>
+                  <pic:blipFill>
+                    <a:blip r:embed="rId75"/>
+                    <a:stretch>
+                      <a:fillRect/>
+                    </a:stretch>
+                  </pic:blipFill>
+                  <pic:spPr>
+                    <a:xfrm>
+                      <a:off x="0" y="0"/>
+                      <a:ext cx="3455670" cy="552450"/>
+                    </a:xfrm>
+                    <a:prstGeom prst="rect">
+                      <a:avLst/>
+                    </a:prstGeom>
+                    <a:noFill/>
+                    <a:ln w="9525">
+                      <a:noFill/>
+                    </a:ln>
+                  </pic:spPr>
+                </pic:pic>
+              </a:graphicData>
+            </a:graphic>
+          </wp:inline>
+        </w:drawing>
+      </w:r>
+    </w:p>
+    <w:p>
+      <w:pPr>
+        <w:keepNext w:val="0"/>
+        <w:keepLines w:val="0"/>
+        <w:pageBreakBefore w:val="0"/>
+        <w:widowControl w:val="0"/>
+        <w:numPr>
+          <w:ilvl w:val="0"/>
+          <w:numId w:val="0"/>
+        </w:numPr>
+        <w:kinsoku/>
+        <w:wordWrap/>
+        <w:overflowPunct/>
+        <w:topLinePunct w:val="0"/>
+        <w:autoSpaceDE/>
+        <w:autoSpaceDN/>
+        <w:bidi w:val="0"/>
+        <w:adjustRightInd/>
+        <w:snapToGrid/>
+        <w:spacing w:line="240" w:lineRule="auto"/>
+        <w:ind w:left="0" w:leftChars="0" w:right="0" w:rightChars="0" w:firstLine="420" w:firstLineChars="0"/>
+        <w:jc w:val="left"/>
+        <w:textAlignment w:val="auto"/>
+        <w:outlineLvl w:val="9"/>
+      </w:pPr>
+    </w:p>
+    <w:p>
+      <w:pPr>
+        <w:keepNext w:val="0"/>
+        <w:keepLines w:val="0"/>
+        <w:pageBreakBefore w:val="0"/>
+        <w:widowControl w:val="0"/>
+        <w:numPr>
+          <w:ilvl w:val="0"/>
+          <w:numId w:val="0"/>
+        </w:numPr>
+        <w:kinsoku/>
+        <w:wordWrap/>
+        <w:overflowPunct/>
+        <w:topLinePunct w:val="0"/>
+        <w:autoSpaceDE/>
+        <w:autoSpaceDN/>
+        <w:bidi w:val="0"/>
+        <w:adjustRightInd/>
+        <w:snapToGrid/>
+        <w:spacing w:line="240" w:lineRule="auto"/>
+        <w:ind w:right="0" w:rightChars="0"/>
+        <w:jc w:val="left"/>
+        <w:textAlignment w:val="auto"/>
+        <w:outlineLvl w:val="9"/>
+        <w:rPr>
+          <w:rFonts w:hint="eastAsia"/>
+          <w:color w:val="000000" w:themeColor="text1"/>
+          <w:shd w:val="clear" w:color="auto" w:fill="auto"/>
+          <w:lang w:val="en-US" w:eastAsia="zh-CN"/>
+          <w14:textFill>
+            <w14:solidFill>
+              <w14:schemeClr w14:val="tx1"/>
+            </w14:solidFill>
+          </w14:textFill>
+        </w:rPr>
+      </w:pPr>
+      <w:r>
+        <w:rPr>
+          <w:rFonts w:hint="eastAsia"/>
+          <w:color w:val="0000FF"/>
+          <w:shd w:val="clear" w:color="FFFFFF" w:fill="D9D9D9"/>
+          <w:lang w:val="en-US" w:eastAsia="zh-CN"/>
+        </w:rPr>
+        <w:t>把发布的包如何下载下来？</w:t>
+      </w:r>
+    </w:p>
+    <w:p>
+      <w:pPr>
+        <w:keepNext w:val="0"/>
+        <w:keepLines w:val="0"/>
+        <w:pageBreakBefore w:val="0"/>
+        <w:widowControl w:val="0"/>
+        <w:numPr>
+          <w:ilvl w:val="0"/>
+          <w:numId w:val="0"/>
+        </w:numPr>
+        <w:kinsoku/>
+        <w:wordWrap/>
+        <w:overflowPunct/>
+        <w:topLinePunct w:val="0"/>
+        <w:autoSpaceDE/>
+        <w:autoSpaceDN/>
+        <w:bidi w:val="0"/>
+        <w:adjustRightInd/>
+        <w:snapToGrid/>
+        <w:spacing w:line="240" w:lineRule="auto"/>
+        <w:ind w:right="0" w:rightChars="0"/>
+        <w:jc w:val="left"/>
+        <w:textAlignment w:val="auto"/>
+        <w:outlineLvl w:val="9"/>
+        <w:rPr>
+          <w:rFonts w:hint="eastAsia"/>
+          <w:color w:val="000000" w:themeColor="text1"/>
+          <w:shd w:val="clear" w:color="auto" w:fill="auto"/>
+          <w:lang w:val="en-US" w:eastAsia="zh-CN"/>
+          <w14:textFill>
+            <w14:solidFill>
+              <w14:schemeClr w14:val="tx1"/>
+            </w14:solidFill>
+          </w14:textFill>
+        </w:rPr>
+      </w:pPr>
+      <w:r>
+        <w:rPr>
+          <w:rFonts w:hint="eastAsia"/>
+          <w:color w:val="000000" w:themeColor="text1"/>
+          <w:shd w:val="clear" w:color="auto" w:fill="auto"/>
+          <w:lang w:val="en-US" w:eastAsia="zh-CN"/>
+          <w14:textFill>
+            <w14:solidFill>
+              <w14:schemeClr w14:val="tx1"/>
+            </w14:solidFill>
+          </w14:textFill>
+        </w:rPr>
+        <w:t>-注意下载的包名不能与要下载到目录名下的package.json中的name名相同的目录下。（就是包名相同）否则会报错。如下，我们把发布的包下载到了他自己的文件路径下了，报错了</w:t>
+      </w:r>
+    </w:p>
+    <w:p>
+      <w:pPr>
+        <w:keepNext w:val="0"/>
+        <w:keepLines w:val="0"/>
+        <w:pageBreakBefore w:val="0"/>
+        <w:widowControl w:val="0"/>
+        <w:numPr>
+          <w:ilvl w:val="0"/>
+          <w:numId w:val="0"/>
+        </w:numPr>
+        <w:kinsoku/>
+        <w:wordWrap/>
+        <w:overflowPunct/>
+        <w:topLinePunct w:val="0"/>
+        <w:autoSpaceDE/>
+        <w:autoSpaceDN/>
+        <w:bidi w:val="0"/>
+        <w:adjustRightInd/>
+        <w:snapToGrid/>
+        <w:spacing w:line="240" w:lineRule="auto"/>
+        <w:ind w:right="0" w:rightChars="0"/>
+        <w:jc w:val="left"/>
+        <w:textAlignment w:val="auto"/>
+        <w:outlineLvl w:val="9"/>
+        <w:rPr>
+          <w:rFonts w:hint="eastAsia"/>
+          <w:color w:val="000000" w:themeColor="text1"/>
+          <w:shd w:val="clear" w:color="auto" w:fill="auto"/>
+          <w:lang w:val="en-US" w:eastAsia="zh-CN"/>
+          <w14:textFill>
+            <w14:solidFill>
+              <w14:schemeClr w14:val="tx1"/>
+            </w14:solidFill>
+          </w14:textFill>
+        </w:rPr>
+      </w:pPr>
+      <w:r>
+        <w:drawing>
+          <wp:inline distT="0" distB="0" distL="114300" distR="114300">
+            <wp:extent cx="3288030" cy="1851660"/>
+            <wp:effectExtent l="0" t="0" r="7620" b="15240"/>
+            <wp:docPr id="74" name="图片 14"/>
+            <wp:cNvGraphicFramePr>
+              <a:graphicFrameLocks xmlns:a="http://schemas.openxmlformats.org/drawingml/2006/main" noChangeAspect="1"/>
+            </wp:cNvGraphicFramePr>
+            <a:graphic xmlns:a="http://schemas.openxmlformats.org/drawingml/2006/main">
+              <a:graphicData uri="http://schemas.openxmlformats.org/drawingml/2006/picture">
+                <pic:pic xmlns:pic="http://schemas.openxmlformats.org/drawingml/2006/picture">
+                  <pic:nvPicPr>
+                    <pic:cNvPr id="74" name="图片 14"/>
+                    <pic:cNvPicPr>
+                      <a:picLocks noChangeAspect="1"/>
+                    </pic:cNvPicPr>
+                  </pic:nvPicPr>
+                  <pic:blipFill>
+                    <a:blip r:embed="rId76"/>
+                    <a:stretch>
+                      <a:fillRect/>
+                    </a:stretch>
+                  </pic:blipFill>
+                  <pic:spPr>
+                    <a:xfrm>
+                      <a:off x="0" y="0"/>
+                      <a:ext cx="3288030" cy="1851660"/>
+                    </a:xfrm>
+                    <a:prstGeom prst="rect">
+                      <a:avLst/>
+                    </a:prstGeom>
+                    <a:noFill/>
+                    <a:ln w="9525">
+                      <a:noFill/>
+                    </a:ln>
+                  </pic:spPr>
+                </pic:pic>
+              </a:graphicData>
+            </a:graphic>
+          </wp:inline>
+        </w:drawing>
+      </w:r>
+    </w:p>
+    <w:p>
+      <w:pPr>
+        <w:keepNext w:val="0"/>
+        <w:keepLines w:val="0"/>
+        <w:pageBreakBefore w:val="0"/>
+        <w:widowControl w:val="0"/>
+        <w:numPr>
+          <w:ilvl w:val="0"/>
+          <w:numId w:val="0"/>
+        </w:numPr>
+        <w:kinsoku/>
+        <w:wordWrap/>
+        <w:overflowPunct/>
+        <w:topLinePunct w:val="0"/>
+        <w:autoSpaceDE/>
+        <w:autoSpaceDN/>
+        <w:bidi w:val="0"/>
+        <w:adjustRightInd/>
+        <w:snapToGrid/>
+        <w:spacing w:line="240" w:lineRule="auto"/>
+        <w:ind w:right="0" w:rightChars="0"/>
+        <w:jc w:val="left"/>
+        <w:textAlignment w:val="auto"/>
+        <w:outlineLvl w:val="9"/>
+        <w:rPr>
+          <w:rFonts w:hint="eastAsia" w:eastAsiaTheme="minorEastAsia"/>
+          <w:lang w:eastAsia="zh-CN"/>
+        </w:rPr>
+      </w:pPr>
+      <w:r>
+        <w:rPr>
+          <w:rFonts w:hint="eastAsia"/>
+          <w:lang w:eastAsia="zh-CN"/>
+        </w:rPr>
+        <w:t>意思就是不能自己安自己，我们把原来</w:t>
+      </w:r>
+      <w:r>
+        <w:rPr>
+          <w:rFonts w:hint="eastAsia"/>
+          <w:lang w:val="en-US" w:eastAsia="zh-CN"/>
+        </w:rPr>
+        <w:t>package.json中的name变了个名字，就可以安装了</w:t>
+      </w:r>
+    </w:p>
+    <w:p>
+      <w:pPr>
+        <w:keepNext w:val="0"/>
+        <w:keepLines w:val="0"/>
+        <w:pageBreakBefore w:val="0"/>
+        <w:widowControl w:val="0"/>
+        <w:numPr>
+          <w:ilvl w:val="0"/>
+          <w:numId w:val="0"/>
+        </w:numPr>
+        <w:kinsoku/>
+        <w:wordWrap/>
+        <w:overflowPunct/>
+        <w:topLinePunct w:val="0"/>
+        <w:autoSpaceDE/>
+        <w:autoSpaceDN/>
+        <w:bidi w:val="0"/>
+        <w:adjustRightInd/>
+        <w:snapToGrid/>
+        <w:spacing w:line="240" w:lineRule="auto"/>
+        <w:ind w:right="0" w:rightChars="0"/>
+        <w:jc w:val="left"/>
+        <w:textAlignment w:val="auto"/>
+        <w:outlineLvl w:val="9"/>
+      </w:pPr>
+      <w:r>
+        <w:drawing>
+          <wp:inline distT="0" distB="0" distL="114300" distR="114300">
+            <wp:extent cx="5074920" cy="1325880"/>
+            <wp:effectExtent l="0" t="0" r="11430" b="7620"/>
+            <wp:docPr id="75" name="图片 15"/>
+            <wp:cNvGraphicFramePr>
+              <a:graphicFrameLocks xmlns:a="http://schemas.openxmlformats.org/drawingml/2006/main" noChangeAspect="1"/>
+            </wp:cNvGraphicFramePr>
+            <a:graphic xmlns:a="http://schemas.openxmlformats.org/drawingml/2006/main">
+              <a:graphicData uri="http://schemas.openxmlformats.org/drawingml/2006/picture">
+                <pic:pic xmlns:pic="http://schemas.openxmlformats.org/drawingml/2006/picture">
+                  <pic:nvPicPr>
+                    <pic:cNvPr id="75" name="图片 15"/>
+                    <pic:cNvPicPr>
+                      <a:picLocks noChangeAspect="1"/>
+                    </pic:cNvPicPr>
+                  </pic:nvPicPr>
+                  <pic:blipFill>
+                    <a:blip r:embed="rId77"/>
+                    <a:stretch>
+                      <a:fillRect/>
+                    </a:stretch>
+                  </pic:blipFill>
+                  <pic:spPr>
+                    <a:xfrm>
+                      <a:off x="0" y="0"/>
+                      <a:ext cx="5074920" cy="1325880"/>
+                    </a:xfrm>
+                    <a:prstGeom prst="rect">
+                      <a:avLst/>
+                    </a:prstGeom>
+                    <a:noFill/>
+                    <a:ln w="9525">
+                      <a:noFill/>
+                    </a:ln>
+                  </pic:spPr>
+                </pic:pic>
+              </a:graphicData>
+            </a:graphic>
+          </wp:inline>
+        </w:drawing>
+      </w:r>
+    </w:p>
+    <w:p>
+      <w:pPr>
+        <w:keepNext w:val="0"/>
+        <w:keepLines w:val="0"/>
+        <w:pageBreakBefore w:val="0"/>
+        <w:widowControl w:val="0"/>
+        <w:numPr>
+          <w:ilvl w:val="0"/>
+          <w:numId w:val="0"/>
+        </w:numPr>
+        <w:kinsoku/>
+        <w:wordWrap/>
+        <w:overflowPunct/>
+        <w:topLinePunct w:val="0"/>
+        <w:autoSpaceDE/>
+        <w:autoSpaceDN/>
+        <w:bidi w:val="0"/>
+        <w:adjustRightInd/>
+        <w:snapToGrid/>
+        <w:spacing w:line="240" w:lineRule="auto"/>
+        <w:ind w:right="0" w:rightChars="0"/>
+        <w:jc w:val="left"/>
+        <w:textAlignment w:val="auto"/>
+        <w:outlineLvl w:val="9"/>
+        <w:rPr>
+          <w:rFonts w:hint="eastAsia"/>
+          <w:lang w:val="en-US" w:eastAsia="zh-CN"/>
+        </w:rPr>
+      </w:pPr>
+      <w:r>
+        <w:rPr>
+          <w:rFonts w:hint="eastAsia"/>
+          <w:lang w:eastAsia="zh-CN"/>
+        </w:rPr>
+        <w:t>我们新建了一个</w:t>
+      </w:r>
+      <w:r>
+        <w:rPr>
+          <w:rFonts w:hint="eastAsia"/>
+          <w:lang w:val="en-US" w:eastAsia="zh-CN"/>
+        </w:rPr>
+        <w:t>use的文件夹，并安装，（安装之前先要初始化一下npm init -y，防止安装到上一级，目录）</w:t>
+      </w:r>
+    </w:p>
+    <w:p>
+      <w:pPr>
+        <w:keepNext w:val="0"/>
+        <w:keepLines w:val="0"/>
+        <w:pageBreakBefore w:val="0"/>
+        <w:widowControl w:val="0"/>
+        <w:numPr>
+          <w:ilvl w:val="0"/>
+          <w:numId w:val="0"/>
+        </w:numPr>
+        <w:kinsoku/>
+        <w:wordWrap/>
+        <w:overflowPunct/>
+        <w:topLinePunct w:val="0"/>
+        <w:autoSpaceDE/>
+        <w:autoSpaceDN/>
+        <w:bidi w:val="0"/>
+        <w:adjustRightInd/>
+        <w:snapToGrid/>
+        <w:spacing w:line="240" w:lineRule="auto"/>
+        <w:ind w:right="0" w:rightChars="0"/>
+        <w:jc w:val="left"/>
+        <w:textAlignment w:val="auto"/>
+        <w:outlineLvl w:val="9"/>
+      </w:pPr>
+      <w:r>
+        <w:drawing>
+          <wp:inline distT="0" distB="0" distL="114300" distR="114300">
+            <wp:extent cx="5266690" cy="1654810"/>
+            <wp:effectExtent l="0" t="0" r="10160" b="2540"/>
+            <wp:docPr id="76" name="图片 16"/>
+            <wp:cNvGraphicFramePr>
+              <a:graphicFrameLocks xmlns:a="http://schemas.openxmlformats.org/drawingml/2006/main" noChangeAspect="1"/>
+            </wp:cNvGraphicFramePr>
+            <a:graphic xmlns:a="http://schemas.openxmlformats.org/drawingml/2006/main">
+              <a:graphicData uri="http://schemas.openxmlformats.org/drawingml/2006/picture">
+                <pic:pic xmlns:pic="http://schemas.openxmlformats.org/drawingml/2006/picture">
+                  <pic:nvPicPr>
+                    <pic:cNvPr id="76" name="图片 16"/>
+                    <pic:cNvPicPr>
+                      <a:picLocks noChangeAspect="1"/>
+                    </pic:cNvPicPr>
+                  </pic:nvPicPr>
+                  <pic:blipFill>
+                    <a:blip r:embed="rId78"/>
+                    <a:stretch>
+                      <a:fillRect/>
+                    </a:stretch>
+                  </pic:blipFill>
+                  <pic:spPr>
+                    <a:xfrm>
+                      <a:off x="0" y="0"/>
+                      <a:ext cx="5266690" cy="1654810"/>
+                    </a:xfrm>
+                    <a:prstGeom prst="rect">
+                      <a:avLst/>
+                    </a:prstGeom>
+                    <a:noFill/>
+                    <a:ln w="9525">
+                      <a:noFill/>
+                    </a:ln>
+                  </pic:spPr>
+                </pic:pic>
+              </a:graphicData>
+            </a:graphic>
+          </wp:inline>
+        </w:drawing>
+      </w:r>
+    </w:p>
+    <w:p>
+      <w:pPr>
+        <w:keepNext w:val="0"/>
+        <w:keepLines w:val="0"/>
+        <w:pageBreakBefore w:val="0"/>
+        <w:widowControl w:val="0"/>
+        <w:numPr>
+          <w:ilvl w:val="0"/>
+          <w:numId w:val="0"/>
+        </w:numPr>
+        <w:kinsoku/>
+        <w:wordWrap/>
+        <w:overflowPunct/>
+        <w:topLinePunct w:val="0"/>
+        <w:autoSpaceDE/>
+        <w:autoSpaceDN/>
+        <w:bidi w:val="0"/>
+        <w:adjustRightInd/>
+        <w:snapToGrid/>
+        <w:spacing w:line="240" w:lineRule="auto"/>
+        <w:ind w:right="0" w:rightChars="0"/>
+        <w:jc w:val="left"/>
+        <w:textAlignment w:val="auto"/>
+        <w:outlineLvl w:val="9"/>
+        <w:rPr>
+          <w:rFonts w:hint="eastAsia"/>
+          <w:lang w:val="en-US" w:eastAsia="zh-CN"/>
+        </w:rPr>
+      </w:pPr>
+      <w:r>
+        <w:rPr>
+          <w:rFonts w:hint="eastAsia"/>
+          <w:lang w:val="en-US" w:eastAsia="zh-CN"/>
+        </w:rPr>
+        <w:t>因为从npm的网站上安装要慢，我们切换到了taobao=&gt;nrm use taobao (tabao这些站点会每隔10分钟会从npm官网更新一次)，图例省略，速度很快就是了。</w:t>
+      </w:r>
+    </w:p>
+    <w:p>
+      <w:pPr>
+        <w:keepNext w:val="0"/>
+        <w:keepLines w:val="0"/>
+        <w:pageBreakBefore w:val="0"/>
+        <w:widowControl w:val="0"/>
+        <w:numPr>
+          <w:ilvl w:val="0"/>
+          <w:numId w:val="0"/>
+        </w:numPr>
+        <w:kinsoku/>
+        <w:wordWrap/>
+        <w:overflowPunct/>
+        <w:topLinePunct w:val="0"/>
+        <w:autoSpaceDE/>
+        <w:autoSpaceDN/>
+        <w:bidi w:val="0"/>
+        <w:adjustRightInd/>
+        <w:snapToGrid/>
+        <w:spacing w:line="240" w:lineRule="auto"/>
+        <w:ind w:right="0" w:rightChars="0"/>
+        <w:jc w:val="left"/>
+        <w:textAlignment w:val="auto"/>
+        <w:outlineLvl w:val="9"/>
+        <w:rPr>
+          <w:rFonts w:hint="eastAsia"/>
+          <w:lang w:val="en-US" w:eastAsia="zh-CN"/>
+        </w:rPr>
+      </w:pPr>
+    </w:p>
+    <w:p>
+      <w:pPr>
+        <w:keepNext w:val="0"/>
+        <w:keepLines w:val="0"/>
+        <w:pageBreakBefore w:val="0"/>
+        <w:widowControl w:val="0"/>
+        <w:numPr>
+          <w:ilvl w:val="0"/>
+          <w:numId w:val="0"/>
+        </w:numPr>
+        <w:kinsoku/>
+        <w:wordWrap/>
+        <w:overflowPunct/>
+        <w:topLinePunct w:val="0"/>
+        <w:autoSpaceDE/>
+        <w:autoSpaceDN/>
+        <w:bidi w:val="0"/>
+        <w:adjustRightInd/>
+        <w:snapToGrid/>
+        <w:spacing w:line="240" w:lineRule="auto"/>
+        <w:ind w:right="0" w:rightChars="0"/>
+        <w:jc w:val="left"/>
+        <w:textAlignment w:val="auto"/>
+        <w:outlineLvl w:val="9"/>
+        <w:rPr>
+          <w:rFonts w:hint="eastAsia"/>
+          <w:shd w:val="clear" w:color="FFFFFF" w:fill="D9D9D9"/>
+          <w:lang w:val="en-US" w:eastAsia="zh-CN"/>
+        </w:rPr>
+      </w:pPr>
+      <w:r>
+        <w:rPr>
+          <w:rFonts w:hint="eastAsia"/>
+          <w:shd w:val="clear" w:color="FFFFFF" w:fill="D9D9D9"/>
+          <w:lang w:val="en-US" w:eastAsia="zh-CN"/>
+        </w:rPr>
+        <w:t>###如何引包？</w:t>
+      </w:r>
+    </w:p>
+    <w:p>
+      <w:pPr>
+        <w:keepNext w:val="0"/>
+        <w:keepLines w:val="0"/>
+        <w:pageBreakBefore w:val="0"/>
+        <w:widowControl w:val="0"/>
+        <w:numPr>
+          <w:ilvl w:val="0"/>
+          <w:numId w:val="0"/>
+        </w:numPr>
+        <w:kinsoku/>
+        <w:wordWrap/>
+        <w:overflowPunct/>
+        <w:topLinePunct w:val="0"/>
+        <w:autoSpaceDE/>
+        <w:autoSpaceDN/>
+        <w:bidi w:val="0"/>
+        <w:adjustRightInd/>
+        <w:snapToGrid/>
+        <w:spacing w:line="240" w:lineRule="auto"/>
+        <w:ind w:right="0" w:rightChars="0" w:firstLine="420" w:firstLineChars="0"/>
+        <w:jc w:val="left"/>
+        <w:textAlignment w:val="auto"/>
+        <w:outlineLvl w:val="9"/>
+        <w:rPr>
+          <w:rFonts w:hint="eastAsia"/>
+          <w:shd w:val="clear" w:color="auto" w:fill="auto"/>
+          <w:lang w:val="en-US" w:eastAsia="zh-CN"/>
+        </w:rPr>
+      </w:pPr>
+      <w:r>
+        <w:rPr>
+          <w:rFonts w:hint="eastAsia"/>
+          <w:shd w:val="clear" w:color="auto" w:fill="auto"/>
+          <w:lang w:val="en-US" w:eastAsia="zh-CN"/>
+        </w:rPr>
+        <w:t>被引入的包如果直接写包名，那么这个包中被引用的JS名字必须是package.json中的main 所设置的入口文件名一致（这句其实是废话，因为发布包的时候入口文件名就是根据写的js文件名来设置的，这就</w:t>
+      </w:r>
+      <w:bookmarkStart w:id="0" w:name="_GoBack"/>
+      <w:bookmarkEnd w:id="0"/>
+      <w:r>
+        <w:rPr>
+          <w:rFonts w:hint="eastAsia"/>
+          <w:shd w:val="clear" w:color="auto" w:fill="auto"/>
+          <w:lang w:val="en-US" w:eastAsia="zh-CN"/>
+        </w:rPr>
+        <w:t>明白为什么可以直接引包名）</w:t>
+      </w:r>
+    </w:p>
+    <w:p>
+      <w:pPr>
+        <w:keepNext w:val="0"/>
+        <w:keepLines w:val="0"/>
+        <w:pageBreakBefore w:val="0"/>
+        <w:widowControl w:val="0"/>
+        <w:numPr>
+          <w:ilvl w:val="0"/>
+          <w:numId w:val="0"/>
+        </w:numPr>
+        <w:kinsoku/>
+        <w:wordWrap/>
+        <w:overflowPunct/>
+        <w:topLinePunct w:val="0"/>
+        <w:autoSpaceDE/>
+        <w:autoSpaceDN/>
+        <w:bidi w:val="0"/>
+        <w:adjustRightInd/>
+        <w:snapToGrid/>
+        <w:spacing w:line="240" w:lineRule="auto"/>
+        <w:ind w:right="0" w:rightChars="0"/>
+        <w:jc w:val="left"/>
+        <w:textAlignment w:val="auto"/>
+        <w:outlineLvl w:val="9"/>
+      </w:pPr>
+      <w:r>
+        <w:drawing>
+          <wp:inline distT="0" distB="0" distL="114300" distR="114300">
+            <wp:extent cx="5267960" cy="1593215"/>
+            <wp:effectExtent l="0" t="0" r="8890" b="6985"/>
+            <wp:docPr id="77" name="图片 17"/>
+            <wp:cNvGraphicFramePr>
+              <a:graphicFrameLocks xmlns:a="http://schemas.openxmlformats.org/drawingml/2006/main" noChangeAspect="1"/>
+            </wp:cNvGraphicFramePr>
+            <a:graphic xmlns:a="http://schemas.openxmlformats.org/drawingml/2006/main">
+              <a:graphicData uri="http://schemas.openxmlformats.org/drawingml/2006/picture">
+                <pic:pic xmlns:pic="http://schemas.openxmlformats.org/drawingml/2006/picture">
+                  <pic:nvPicPr>
+                    <pic:cNvPr id="77" name="图片 17"/>
+                    <pic:cNvPicPr>
+                      <a:picLocks noChangeAspect="1"/>
+                    </pic:cNvPicPr>
+                  </pic:nvPicPr>
+                  <pic:blipFill>
+                    <a:blip r:embed="rId79"/>
+                    <a:stretch>
+                      <a:fillRect/>
+                    </a:stretch>
+                  </pic:blipFill>
+                  <pic:spPr>
+                    <a:xfrm>
+                      <a:off x="0" y="0"/>
+                      <a:ext cx="5267960" cy="1593215"/>
+                    </a:xfrm>
+                    <a:prstGeom prst="rect">
+                      <a:avLst/>
+                    </a:prstGeom>
+                    <a:noFill/>
+                    <a:ln w="9525">
+                      <a:noFill/>
+                    </a:ln>
+                  </pic:spPr>
+                </pic:pic>
+              </a:graphicData>
+            </a:graphic>
+          </wp:inline>
+        </w:drawing>
+      </w:r>
+    </w:p>
+    <w:p>
+      <w:pPr>
+        <w:keepNext w:val="0"/>
+        <w:keepLines w:val="0"/>
+        <w:pageBreakBefore w:val="0"/>
+        <w:widowControl w:val="0"/>
+        <w:numPr>
+          <w:ilvl w:val="0"/>
+          <w:numId w:val="0"/>
+        </w:numPr>
+        <w:kinsoku/>
+        <w:wordWrap/>
+        <w:overflowPunct/>
+        <w:topLinePunct w:val="0"/>
+        <w:autoSpaceDE/>
+        <w:autoSpaceDN/>
+        <w:bidi w:val="0"/>
+        <w:adjustRightInd/>
+        <w:snapToGrid/>
+        <w:spacing w:line="240" w:lineRule="auto"/>
+        <w:ind w:right="0" w:rightChars="0"/>
+        <w:jc w:val="left"/>
+        <w:textAlignment w:val="auto"/>
+        <w:outlineLvl w:val="9"/>
+        <w:rPr>
+          <w:rFonts w:hint="eastAsia"/>
+          <w:lang w:val="en-US" w:eastAsia="zh-CN"/>
+        </w:rPr>
+      </w:pPr>
+      <w:r>
+        <w:drawing>
+          <wp:inline distT="0" distB="0" distL="114300" distR="114300">
+            <wp:extent cx="5268595" cy="1398905"/>
+            <wp:effectExtent l="0" t="0" r="8255" b="10795"/>
+            <wp:docPr id="78" name="图片 18"/>
+            <wp:cNvGraphicFramePr>
+              <a:graphicFrameLocks xmlns:a="http://schemas.openxmlformats.org/drawingml/2006/main" noChangeAspect="1"/>
+            </wp:cNvGraphicFramePr>
+            <a:graphic xmlns:a="http://schemas.openxmlformats.org/drawingml/2006/main">
+              <a:graphicData uri="http://schemas.openxmlformats.org/drawingml/2006/picture">
+                <pic:pic xmlns:pic="http://schemas.openxmlformats.org/drawingml/2006/picture">
+                  <pic:nvPicPr>
+                    <pic:cNvPr id="78" name="图片 18"/>
+                    <pic:cNvPicPr>
+                      <a:picLocks noChangeAspect="1"/>
+                    </pic:cNvPicPr>
+                  </pic:nvPicPr>
+                  <pic:blipFill>
+                    <a:blip r:embed="rId80"/>
+                    <a:stretch>
+                      <a:fillRect/>
+                    </a:stretch>
+                  </pic:blipFill>
+                  <pic:spPr>
+                    <a:xfrm>
+                      <a:off x="0" y="0"/>
+                      <a:ext cx="5268595" cy="1398905"/>
+                    </a:xfrm>
+                    <a:prstGeom prst="rect">
+                      <a:avLst/>
+                    </a:prstGeom>
+                    <a:noFill/>
+                    <a:ln w="9525">
+                      <a:noFill/>
+                    </a:ln>
+                  </pic:spPr>
+                </pic:pic>
+              </a:graphicData>
+            </a:graphic>
+          </wp:inline>
+        </w:drawing>
+      </w:r>
+    </w:p>
+    <w:p>
+      <w:pPr>
+        <w:keepNext w:val="0"/>
+        <w:keepLines w:val="0"/>
+        <w:pageBreakBefore w:val="0"/>
+        <w:widowControl w:val="0"/>
+        <w:numPr>
+          <w:ilvl w:val="0"/>
+          <w:numId w:val="0"/>
+        </w:numPr>
+        <w:kinsoku/>
+        <w:wordWrap/>
+        <w:overflowPunct/>
+        <w:topLinePunct w:val="0"/>
+        <w:autoSpaceDE/>
+        <w:autoSpaceDN/>
+        <w:bidi w:val="0"/>
+        <w:adjustRightInd/>
+        <w:snapToGrid/>
+        <w:spacing w:line="240" w:lineRule="auto"/>
+        <w:ind w:right="0" w:rightChars="0"/>
+        <w:jc w:val="left"/>
+        <w:textAlignment w:val="auto"/>
+        <w:outlineLvl w:val="9"/>
+        <w:rPr>
+          <w:rFonts w:hint="eastAsia"/>
+          <w:lang w:val="en-US" w:eastAsia="zh-CN"/>
+        </w:rPr>
+      </w:pPr>
+    </w:p>
+    <w:p>
+      <w:pPr>
+        <w:keepNext w:val="0"/>
+        <w:keepLines w:val="0"/>
+        <w:pageBreakBefore w:val="0"/>
+        <w:widowControl w:val="0"/>
+        <w:numPr>
+          <w:ilvl w:val="0"/>
+          <w:numId w:val="0"/>
+        </w:numPr>
+        <w:kinsoku/>
+        <w:wordWrap/>
+        <w:overflowPunct/>
+        <w:topLinePunct w:val="0"/>
+        <w:autoSpaceDE/>
+        <w:autoSpaceDN/>
+        <w:bidi w:val="0"/>
+        <w:adjustRightInd/>
+        <w:snapToGrid/>
+        <w:spacing w:line="240" w:lineRule="auto"/>
+        <w:ind w:right="0" w:rightChars="0"/>
+        <w:jc w:val="left"/>
+        <w:textAlignment w:val="auto"/>
+        <w:outlineLvl w:val="9"/>
+      </w:pPr>
+    </w:p>
+    <w:p>
+      <w:pPr>
+        <w:keepNext w:val="0"/>
+        <w:keepLines w:val="0"/>
+        <w:pageBreakBefore w:val="0"/>
+        <w:widowControl w:val="0"/>
+        <w:numPr>
+          <w:ilvl w:val="0"/>
+          <w:numId w:val="0"/>
+        </w:numPr>
+        <w:kinsoku/>
+        <w:wordWrap/>
+        <w:overflowPunct/>
+        <w:topLinePunct w:val="0"/>
+        <w:autoSpaceDE/>
+        <w:autoSpaceDN/>
+        <w:bidi w:val="0"/>
+        <w:adjustRightInd/>
+        <w:snapToGrid/>
+        <w:spacing w:line="240" w:lineRule="auto"/>
+        <w:ind w:right="0" w:rightChars="0"/>
+        <w:jc w:val="left"/>
+        <w:textAlignment w:val="auto"/>
+        <w:outlineLvl w:val="9"/>
+      </w:pPr>
+    </w:p>
+    <w:p>
+      <w:pPr>
+        <w:keepNext w:val="0"/>
+        <w:keepLines w:val="0"/>
+        <w:pageBreakBefore w:val="0"/>
+        <w:widowControl w:val="0"/>
+        <w:numPr>
+          <w:ilvl w:val="0"/>
+          <w:numId w:val="0"/>
+        </w:numPr>
+        <w:kinsoku/>
+        <w:wordWrap/>
+        <w:overflowPunct/>
+        <w:topLinePunct w:val="0"/>
+        <w:autoSpaceDE/>
+        <w:autoSpaceDN/>
+        <w:bidi w:val="0"/>
+        <w:adjustRightInd/>
+        <w:snapToGrid/>
+        <w:spacing w:line="240" w:lineRule="auto"/>
+        <w:ind w:right="0" w:rightChars="0"/>
+        <w:jc w:val="left"/>
+        <w:textAlignment w:val="auto"/>
+        <w:outlineLvl w:val="9"/>
+      </w:pPr>
+    </w:p>
+    <w:p>
+      <w:pPr>
+        <w:keepNext w:val="0"/>
+        <w:keepLines w:val="0"/>
+        <w:pageBreakBefore w:val="0"/>
+        <w:widowControl w:val="0"/>
+        <w:numPr>
+          <w:ilvl w:val="0"/>
+          <w:numId w:val="0"/>
+        </w:numPr>
+        <w:kinsoku/>
+        <w:wordWrap/>
+        <w:overflowPunct/>
+        <w:topLinePunct w:val="0"/>
+        <w:autoSpaceDE/>
+        <w:autoSpaceDN/>
+        <w:bidi w:val="0"/>
+        <w:adjustRightInd/>
+        <w:snapToGrid/>
+        <w:spacing w:line="240" w:lineRule="auto"/>
+        <w:ind w:right="0" w:rightChars="0"/>
+        <w:jc w:val="left"/>
+        <w:textAlignment w:val="auto"/>
+        <w:outlineLvl w:val="9"/>
+      </w:pPr>
+    </w:p>
+    <w:p>
+      <w:pPr>
+        <w:keepNext w:val="0"/>
+        <w:keepLines w:val="0"/>
+        <w:pageBreakBefore w:val="0"/>
+        <w:widowControl w:val="0"/>
+        <w:numPr>
+          <w:ilvl w:val="0"/>
+          <w:numId w:val="0"/>
+        </w:numPr>
+        <w:kinsoku/>
+        <w:wordWrap/>
+        <w:overflowPunct/>
+        <w:topLinePunct w:val="0"/>
+        <w:autoSpaceDE/>
+        <w:autoSpaceDN/>
+        <w:bidi w:val="0"/>
+        <w:adjustRightInd/>
+        <w:snapToGrid/>
+        <w:spacing w:line="240" w:lineRule="auto"/>
+        <w:ind w:right="0" w:rightChars="0"/>
+        <w:jc w:val="left"/>
+        <w:textAlignment w:val="auto"/>
+        <w:outlineLvl w:val="9"/>
+      </w:pPr>
+    </w:p>
+    <w:p>
+      <w:pPr>
+        <w:keepNext w:val="0"/>
+        <w:keepLines w:val="0"/>
+        <w:pageBreakBefore w:val="0"/>
+        <w:widowControl w:val="0"/>
+        <w:numPr>
+          <w:ilvl w:val="0"/>
+          <w:numId w:val="0"/>
+        </w:numPr>
+        <w:kinsoku/>
+        <w:wordWrap/>
+        <w:overflowPunct/>
+        <w:topLinePunct w:val="0"/>
+        <w:autoSpaceDE/>
+        <w:autoSpaceDN/>
+        <w:bidi w:val="0"/>
+        <w:adjustRightInd/>
+        <w:snapToGrid/>
+        <w:spacing w:line="240" w:lineRule="auto"/>
+        <w:ind w:right="0" w:rightChars="0"/>
+        <w:jc w:val="left"/>
+        <w:textAlignment w:val="auto"/>
+        <w:outlineLvl w:val="9"/>
+      </w:pPr>
+    </w:p>
+    <w:p>
+      <w:pPr>
+        <w:keepNext w:val="0"/>
+        <w:keepLines w:val="0"/>
+        <w:pageBreakBefore w:val="0"/>
+        <w:widowControl w:val="0"/>
+        <w:numPr>
+          <w:ilvl w:val="0"/>
+          <w:numId w:val="0"/>
+        </w:numPr>
+        <w:kinsoku/>
+        <w:wordWrap/>
+        <w:overflowPunct/>
+        <w:topLinePunct w:val="0"/>
+        <w:autoSpaceDE/>
+        <w:autoSpaceDN/>
+        <w:bidi w:val="0"/>
+        <w:adjustRightInd/>
+        <w:snapToGrid/>
+        <w:spacing w:line="240" w:lineRule="auto"/>
+        <w:ind w:right="0" w:rightChars="0"/>
+        <w:jc w:val="left"/>
+        <w:textAlignment w:val="auto"/>
+        <w:outlineLvl w:val="9"/>
+      </w:pPr>
+    </w:p>
+    <w:p>
+      <w:pPr>
+        <w:keepNext w:val="0"/>
+        <w:keepLines w:val="0"/>
+        <w:pageBreakBefore w:val="0"/>
+        <w:widowControl w:val="0"/>
+        <w:numPr>
+          <w:ilvl w:val="0"/>
+          <w:numId w:val="0"/>
+        </w:numPr>
+        <w:kinsoku/>
+        <w:wordWrap/>
+        <w:overflowPunct/>
+        <w:topLinePunct w:val="0"/>
+        <w:autoSpaceDE/>
+        <w:autoSpaceDN/>
+        <w:bidi w:val="0"/>
+        <w:adjustRightInd/>
+        <w:snapToGrid/>
+        <w:spacing w:line="240" w:lineRule="auto"/>
+        <w:ind w:right="0" w:rightChars="0"/>
+        <w:jc w:val="left"/>
+        <w:textAlignment w:val="auto"/>
+        <w:outlineLvl w:val="9"/>
+      </w:pPr>
+    </w:p>
+    <w:p>
+      <w:pPr>
+        <w:keepNext w:val="0"/>
+        <w:keepLines w:val="0"/>
+        <w:pageBreakBefore w:val="0"/>
+        <w:widowControl w:val="0"/>
+        <w:numPr>
+          <w:ilvl w:val="0"/>
+          <w:numId w:val="0"/>
+        </w:numPr>
+        <w:kinsoku/>
+        <w:wordWrap/>
+        <w:overflowPunct/>
+        <w:topLinePunct w:val="0"/>
+        <w:autoSpaceDE/>
+        <w:autoSpaceDN/>
+        <w:bidi w:val="0"/>
+        <w:adjustRightInd/>
+        <w:snapToGrid/>
+        <w:spacing w:line="240" w:lineRule="auto"/>
+        <w:ind w:right="0" w:rightChars="0"/>
+        <w:jc w:val="left"/>
+        <w:textAlignment w:val="auto"/>
+        <w:outlineLvl w:val="9"/>
+      </w:pPr>
+    </w:p>
+    <w:p>
+      <w:pPr>
+        <w:keepNext w:val="0"/>
+        <w:keepLines w:val="0"/>
+        <w:pageBreakBefore w:val="0"/>
+        <w:widowControl w:val="0"/>
+        <w:numPr>
+          <w:ilvl w:val="0"/>
+          <w:numId w:val="0"/>
+        </w:numPr>
+        <w:kinsoku/>
+        <w:wordWrap/>
+        <w:overflowPunct/>
+        <w:topLinePunct w:val="0"/>
+        <w:autoSpaceDE/>
+        <w:autoSpaceDN/>
+        <w:bidi w:val="0"/>
+        <w:adjustRightInd/>
+        <w:snapToGrid/>
+        <w:spacing w:line="240" w:lineRule="auto"/>
+        <w:ind w:right="0" w:rightChars="0"/>
+        <w:jc w:val="left"/>
+        <w:textAlignment w:val="auto"/>
+        <w:outlineLvl w:val="9"/>
+      </w:pPr>
+    </w:p>
+    <w:p>
+      <w:pPr>
+        <w:keepNext w:val="0"/>
+        <w:keepLines w:val="0"/>
+        <w:pageBreakBefore w:val="0"/>
+        <w:widowControl w:val="0"/>
+        <w:numPr>
+          <w:ilvl w:val="0"/>
+          <w:numId w:val="0"/>
+        </w:numPr>
+        <w:kinsoku/>
+        <w:wordWrap/>
+        <w:overflowPunct/>
+        <w:topLinePunct w:val="0"/>
+        <w:autoSpaceDE/>
+        <w:autoSpaceDN/>
+        <w:bidi w:val="0"/>
+        <w:adjustRightInd/>
+        <w:snapToGrid/>
+        <w:spacing w:line="240" w:lineRule="auto"/>
+        <w:ind w:right="0" w:rightChars="0"/>
+        <w:jc w:val="left"/>
+        <w:textAlignment w:val="auto"/>
+        <w:outlineLvl w:val="9"/>
+      </w:pPr>
+    </w:p>
+    <w:p>
+      <w:pPr>
+        <w:keepNext w:val="0"/>
+        <w:keepLines w:val="0"/>
+        <w:pageBreakBefore w:val="0"/>
+        <w:widowControl w:val="0"/>
+        <w:numPr>
+          <w:ilvl w:val="0"/>
+          <w:numId w:val="0"/>
+        </w:numPr>
+        <w:kinsoku/>
+        <w:wordWrap/>
+        <w:overflowPunct/>
+        <w:topLinePunct w:val="0"/>
+        <w:autoSpaceDE/>
+        <w:autoSpaceDN/>
+        <w:bidi w:val="0"/>
+        <w:adjustRightInd/>
+        <w:snapToGrid/>
+        <w:spacing w:line="240" w:lineRule="auto"/>
+        <w:ind w:right="0" w:rightChars="0"/>
+        <w:jc w:val="left"/>
+        <w:textAlignment w:val="auto"/>
+        <w:outlineLvl w:val="9"/>
+      </w:pPr>
+    </w:p>
+    <w:p>
+      <w:pPr>
+        <w:keepNext w:val="0"/>
+        <w:keepLines w:val="0"/>
+        <w:pageBreakBefore w:val="0"/>
+        <w:widowControl w:val="0"/>
+        <w:numPr>
+          <w:ilvl w:val="0"/>
+          <w:numId w:val="0"/>
+        </w:numPr>
+        <w:kinsoku/>
+        <w:wordWrap/>
+        <w:overflowPunct/>
+        <w:topLinePunct w:val="0"/>
+        <w:autoSpaceDE/>
+        <w:autoSpaceDN/>
+        <w:bidi w:val="0"/>
+        <w:adjustRightInd/>
+        <w:snapToGrid/>
+        <w:spacing w:line="240" w:lineRule="auto"/>
+        <w:ind w:right="0" w:rightChars="0"/>
+        <w:jc w:val="left"/>
+        <w:textAlignment w:val="auto"/>
+        <w:outlineLvl w:val="9"/>
+      </w:pPr>
+    </w:p>
+    <w:p>
+      <w:pPr>
+        <w:keepNext w:val="0"/>
+        <w:keepLines w:val="0"/>
+        <w:pageBreakBefore w:val="0"/>
+        <w:widowControl w:val="0"/>
+        <w:numPr>
+          <w:ilvl w:val="0"/>
+          <w:numId w:val="0"/>
+        </w:numPr>
+        <w:kinsoku/>
+        <w:wordWrap/>
+        <w:overflowPunct/>
+        <w:topLinePunct w:val="0"/>
+        <w:autoSpaceDE/>
+        <w:autoSpaceDN/>
+        <w:bidi w:val="0"/>
+        <w:adjustRightInd/>
+        <w:snapToGrid/>
+        <w:spacing w:line="240" w:lineRule="auto"/>
+        <w:ind w:right="0" w:rightChars="0"/>
+        <w:jc w:val="left"/>
+        <w:textAlignment w:val="auto"/>
+        <w:outlineLvl w:val="9"/>
+      </w:pPr>
+    </w:p>
+    <w:p>
+      <w:pPr>
+        <w:keepNext w:val="0"/>
+        <w:keepLines w:val="0"/>
+        <w:pageBreakBefore w:val="0"/>
+        <w:widowControl w:val="0"/>
+        <w:numPr>
+          <w:ilvl w:val="0"/>
+          <w:numId w:val="0"/>
+        </w:numPr>
+        <w:kinsoku/>
+        <w:wordWrap/>
+        <w:overflowPunct/>
+        <w:topLinePunct w:val="0"/>
+        <w:autoSpaceDE/>
+        <w:autoSpaceDN/>
+        <w:bidi w:val="0"/>
+        <w:adjustRightInd/>
+        <w:snapToGrid/>
+        <w:spacing w:line="240" w:lineRule="auto"/>
+        <w:ind w:right="0" w:rightChars="0"/>
+        <w:jc w:val="left"/>
+        <w:textAlignment w:val="auto"/>
+        <w:outlineLvl w:val="9"/>
         <w:rPr>
           <w:rFonts w:hint="eastAsia"/>
           <w:lang w:val="en-US" w:eastAsia="zh-CN"/>

</xml_diff>